<commit_message>
rectify doc of file service
</commit_message>
<xml_diff>
--- a/docs/file_service/文件服务器设计文档.docx
+++ b/docs/file_service/文件服务器设计文档.docx
@@ -2208,6 +2208,8 @@
               </w:rPr>
               <w:tab/>
             </w:r>
+            <w:bookmarkStart w:id="0" w:name="_GoBack"/>
+            <w:bookmarkEnd w:id="0"/>
             <w:r>
               <w:rPr>
                 <w:rFonts w:ascii="黑体" w:eastAsia="黑体" w:hAnsi="黑体"/>
@@ -3204,7 +3206,7 @@
         <w:pStyle w:val="1"/>
         <w:ind w:left="660" w:right="240"/>
       </w:pPr>
-      <w:bookmarkStart w:id="0" w:name="_Toc49108558"/>
+      <w:bookmarkStart w:id="1" w:name="_Toc49108558"/>
       <w:r>
         <w:rPr>
           <w:rFonts w:hint="eastAsia"/>
@@ -3212,7 +3214,7 @@
         <w:lastRenderedPageBreak/>
         <w:t>背景</w:t>
       </w:r>
-      <w:bookmarkEnd w:id="0"/>
+      <w:bookmarkEnd w:id="1"/>
     </w:p>
     <w:p>
       <w:r>
@@ -3236,14 +3238,14 @@
         <w:pStyle w:val="1"/>
         <w:ind w:left="660" w:right="240"/>
       </w:pPr>
-      <w:bookmarkStart w:id="1" w:name="_Toc49108559"/>
+      <w:bookmarkStart w:id="2" w:name="_Toc49108559"/>
       <w:r>
         <w:rPr>
           <w:rFonts w:hint="eastAsia"/>
         </w:rPr>
         <w:t>总体架构图</w:t>
       </w:r>
-      <w:bookmarkEnd w:id="1"/>
+      <w:bookmarkEnd w:id="2"/>
     </w:p>
     <w:p>
       <w:r>
@@ -3270,7 +3272,7 @@
           <v:shape id="_x0000_i1025" type="#_x0000_t75" style="width:421.5pt;height:197.25pt" o:ole="">
             <v:imagedata r:id="rId9" o:title=""/>
           </v:shape>
-          <o:OLEObject Type="Embed" ProgID="Visio.Drawing.11" ShapeID="_x0000_i1025" DrawAspect="Content" ObjectID="_1659729781" r:id="rId10"/>
+          <o:OLEObject Type="Embed" ProgID="Visio.Drawing.11" ShapeID="_x0000_i1025" DrawAspect="Content" ObjectID="_1660160780" r:id="rId10"/>
         </w:object>
       </w:r>
     </w:p>
@@ -3278,14 +3280,14 @@
       <w:pPr>
         <w:pStyle w:val="2"/>
       </w:pPr>
-      <w:bookmarkStart w:id="2" w:name="_Toc49108560"/>
+      <w:bookmarkStart w:id="3" w:name="_Toc49108560"/>
       <w:r>
         <w:rPr>
           <w:rFonts w:hint="eastAsia"/>
         </w:rPr>
         <w:t>用户界面</w:t>
       </w:r>
-      <w:bookmarkEnd w:id="2"/>
+      <w:bookmarkEnd w:id="3"/>
     </w:p>
     <w:p>
       <w:pPr>
@@ -3406,14 +3408,14 @@
       <w:pPr>
         <w:pStyle w:val="2"/>
       </w:pPr>
-      <w:bookmarkStart w:id="3" w:name="_Toc49108561"/>
+      <w:bookmarkStart w:id="4" w:name="_Toc49108561"/>
       <w:r>
         <w:rPr>
           <w:rFonts w:hint="eastAsia"/>
         </w:rPr>
         <w:t>逻辑处理层</w:t>
       </w:r>
-      <w:bookmarkEnd w:id="3"/>
+      <w:bookmarkEnd w:id="4"/>
     </w:p>
     <w:p>
       <w:pPr>
@@ -3476,14 +3478,14 @@
       <w:pPr>
         <w:pStyle w:val="2"/>
       </w:pPr>
-      <w:bookmarkStart w:id="4" w:name="_Toc49108562"/>
+      <w:bookmarkStart w:id="5" w:name="_Toc49108562"/>
       <w:r>
         <w:rPr>
           <w:rFonts w:hint="eastAsia"/>
         </w:rPr>
         <w:t>数据持久层</w:t>
       </w:r>
-      <w:bookmarkEnd w:id="4"/>
+      <w:bookmarkEnd w:id="5"/>
     </w:p>
     <w:p>
       <w:pPr>
@@ -3514,18 +3516,15 @@
       <w:pPr>
         <w:pStyle w:val="1"/>
         <w:ind w:left="660" w:right="240"/>
-        <w:rPr>
-          <w:rFonts w:hint="eastAsia"/>
-        </w:rPr>
-      </w:pPr>
-      <w:bookmarkStart w:id="5" w:name="_Toc49108563"/>
+      </w:pPr>
+      <w:bookmarkStart w:id="6" w:name="_Toc49108563"/>
       <w:r>
         <w:rPr>
           <w:rFonts w:hint="eastAsia"/>
         </w:rPr>
         <w:t>表结构设计</w:t>
       </w:r>
-      <w:bookmarkEnd w:id="5"/>
+      <w:bookmarkEnd w:id="6"/>
     </w:p>
     <w:p>
       <w:pPr>
@@ -3534,18 +3533,15 @@
           <w:ilvl w:val="0"/>
           <w:numId w:val="5"/>
         </w:numPr>
-        <w:rPr>
-          <w:rFonts w:hint="eastAsia"/>
-        </w:rPr>
-      </w:pPr>
-      <w:bookmarkStart w:id="6" w:name="_Toc49108564"/>
+      </w:pPr>
+      <w:bookmarkStart w:id="7" w:name="_Toc49108564"/>
       <w:r>
         <w:rPr>
           <w:rFonts w:hint="eastAsia"/>
         </w:rPr>
         <w:t>文件表</w:t>
       </w:r>
-      <w:bookmarkEnd w:id="6"/>
+      <w:bookmarkEnd w:id="7"/>
     </w:p>
     <w:p>
       <w:pPr>
@@ -3585,13 +3581,271 @@
         <w:t xml:space="preserve">    `</w:t>
       </w:r>
       <w:proofErr w:type="spellStart"/>
+      <w:r>
+        <w:t>cate_id</w:t>
+      </w:r>
+      <w:proofErr w:type="spellEnd"/>
+      <w:r>
+        <w:t xml:space="preserve">` </w:t>
+      </w:r>
       <w:proofErr w:type="gramStart"/>
       <w:r>
-        <w:t>cateId</w:t>
-      </w:r>
-      <w:proofErr w:type="spellEnd"/>
+        <w:t>char(</w:t>
+      </w:r>
       <w:proofErr w:type="gramEnd"/>
       <w:r>
+        <w:t>19) not null comment 'Category ID',</w:t>
+      </w:r>
+    </w:p>
+    <w:p>
+      <w:pPr>
+        <w:ind w:leftChars="200" w:left="480"/>
+      </w:pPr>
+      <w:r>
+        <w:t xml:space="preserve">    `</w:t>
+      </w:r>
+      <w:proofErr w:type="gramStart"/>
+      <w:r>
+        <w:t>name</w:t>
+      </w:r>
+      <w:proofErr w:type="gramEnd"/>
+      <w:r>
+        <w:t xml:space="preserve">` </w:t>
+      </w:r>
+      <w:proofErr w:type="spellStart"/>
+      <w:r>
+        <w:t>varchar</w:t>
+      </w:r>
+      <w:proofErr w:type="spellEnd"/>
+      <w:r>
+        <w:t>(50) not null comment 'File Name',</w:t>
+      </w:r>
+    </w:p>
+    <w:p>
+      <w:pPr>
+        <w:ind w:leftChars="200" w:left="480"/>
+      </w:pPr>
+      <w:r>
+        <w:t xml:space="preserve">    `</w:t>
+      </w:r>
+      <w:proofErr w:type="gramStart"/>
+      <w:r>
+        <w:t>path</w:t>
+      </w:r>
+      <w:proofErr w:type="gramEnd"/>
+      <w:r>
+        <w:t xml:space="preserve">` </w:t>
+      </w:r>
+      <w:proofErr w:type="spellStart"/>
+      <w:r>
+        <w:t>varchar</w:t>
+      </w:r>
+      <w:proofErr w:type="spellEnd"/>
+      <w:r>
+        <w:t>(100) not null comment 'File Path',</w:t>
+      </w:r>
+    </w:p>
+    <w:p>
+      <w:pPr>
+        <w:ind w:leftChars="200" w:left="480"/>
+      </w:pPr>
+      <w:r>
+        <w:t xml:space="preserve">    `</w:t>
+      </w:r>
+      <w:proofErr w:type="spellStart"/>
+      <w:r>
+        <w:t>file_desc</w:t>
+      </w:r>
+      <w:proofErr w:type="spellEnd"/>
+      <w:r>
+        <w:t xml:space="preserve">` </w:t>
+      </w:r>
+      <w:proofErr w:type="spellStart"/>
+      <w:proofErr w:type="gramStart"/>
+      <w:r>
+        <w:t>varchar</w:t>
+      </w:r>
+      <w:proofErr w:type="spellEnd"/>
+      <w:r>
+        <w:t>(</w:t>
+      </w:r>
+      <w:proofErr w:type="gramEnd"/>
+      <w:r>
+        <w:t>200) not null comment 'File Describe',</w:t>
+      </w:r>
+    </w:p>
+    <w:p>
+      <w:pPr>
+        <w:ind w:leftChars="200" w:left="480"/>
+      </w:pPr>
+      <w:r>
+        <w:t xml:space="preserve">    `</w:t>
+      </w:r>
+      <w:proofErr w:type="spellStart"/>
+      <w:r>
+        <w:t>is_deleted</w:t>
+      </w:r>
+      <w:proofErr w:type="spellEnd"/>
+      <w:r>
+        <w:t xml:space="preserve">` </w:t>
+      </w:r>
+      <w:proofErr w:type="spellStart"/>
+      <w:r>
+        <w:t>tinyint</w:t>
+      </w:r>
+      <w:proofErr w:type="spellEnd"/>
+      <w:r>
+        <w:t>(1) unsigned not null default '0' comment 'logic delete 0: (false) exist, 1: (true) deleted',</w:t>
+      </w:r>
+    </w:p>
+    <w:p>
+      <w:pPr>
+        <w:ind w:leftChars="200" w:left="480"/>
+      </w:pPr>
+      <w:r>
+        <w:t xml:space="preserve">    `</w:t>
+      </w:r>
+      <w:proofErr w:type="spellStart"/>
+      <w:r>
+        <w:t>created_time</w:t>
+      </w:r>
+      <w:proofErr w:type="spellEnd"/>
+      <w:r>
+        <w:t xml:space="preserve">` </w:t>
+      </w:r>
+      <w:proofErr w:type="spellStart"/>
+      <w:r>
+        <w:t>datetime</w:t>
+      </w:r>
+      <w:proofErr w:type="spellEnd"/>
+      <w:r>
+        <w:t xml:space="preserve"> not null comment 'create time',</w:t>
+      </w:r>
+    </w:p>
+    <w:p>
+      <w:pPr>
+        <w:ind w:leftChars="200" w:left="480"/>
+      </w:pPr>
+      <w:r>
+        <w:t xml:space="preserve">    `</w:t>
+      </w:r>
+      <w:proofErr w:type="spellStart"/>
+      <w:r>
+        <w:t>modified_time</w:t>
+      </w:r>
+      <w:proofErr w:type="spellEnd"/>
+      <w:r>
+        <w:t xml:space="preserve">` </w:t>
+      </w:r>
+      <w:proofErr w:type="spellStart"/>
+      <w:r>
+        <w:t>datetime</w:t>
+      </w:r>
+      <w:proofErr w:type="spellEnd"/>
+      <w:r>
+        <w:t xml:space="preserve"> not null comment 'update time',</w:t>
+      </w:r>
+    </w:p>
+    <w:p>
+      <w:pPr>
+        <w:ind w:leftChars="200" w:left="480"/>
+      </w:pPr>
+      <w:r>
+        <w:t xml:space="preserve">    </w:t>
+      </w:r>
+      <w:proofErr w:type="gramStart"/>
+      <w:r>
+        <w:t>primary</w:t>
+      </w:r>
+      <w:proofErr w:type="gramEnd"/>
+      <w:r>
+        <w:t xml:space="preserve"> key (`id`),</w:t>
+      </w:r>
+    </w:p>
+    <w:p>
+      <w:pPr>
+        <w:ind w:leftChars="200" w:left="480"/>
+      </w:pPr>
+      <w:r>
+        <w:t xml:space="preserve">    </w:t>
+      </w:r>
+      <w:proofErr w:type="gramStart"/>
+      <w:r>
+        <w:t>unique</w:t>
+      </w:r>
+      <w:proofErr w:type="gramEnd"/>
+      <w:r>
+        <w:t xml:space="preserve"> key `</w:t>
+      </w:r>
+      <w:proofErr w:type="spellStart"/>
+      <w:r>
+        <w:t>uk_name</w:t>
+      </w:r>
+      <w:proofErr w:type="spellEnd"/>
+      <w:r>
+        <w:t>` (`path`)</w:t>
+      </w:r>
+    </w:p>
+    <w:p>
+      <w:pPr>
+        <w:ind w:leftChars="200" w:left="480"/>
+      </w:pPr>
+      <w:proofErr w:type="gramStart"/>
+      <w:r>
+        <w:t>)engine</w:t>
+      </w:r>
+      <w:proofErr w:type="gramEnd"/>
+      <w:r>
+        <w:t>=</w:t>
+      </w:r>
+      <w:proofErr w:type="spellStart"/>
+      <w:r>
+        <w:t>innodb</w:t>
+      </w:r>
+      <w:proofErr w:type="spellEnd"/>
+      <w:r>
+        <w:t xml:space="preserve"> default charset=utf8mb4 comment 'files';</w:t>
+      </w:r>
+    </w:p>
+    <w:p>
+      <w:pPr>
+        <w:pStyle w:val="2"/>
+      </w:pPr>
+      <w:bookmarkStart w:id="8" w:name="_Toc49108565"/>
+      <w:r>
+        <w:rPr>
+          <w:rFonts w:hint="eastAsia"/>
+        </w:rPr>
+        <w:t>分类表</w:t>
+      </w:r>
+      <w:bookmarkEnd w:id="8"/>
+    </w:p>
+    <w:p>
+      <w:pPr>
+        <w:ind w:leftChars="200" w:left="480"/>
+      </w:pPr>
+      <w:proofErr w:type="gramStart"/>
+      <w:r>
+        <w:t>create</w:t>
+      </w:r>
+      <w:proofErr w:type="gramEnd"/>
+      <w:r>
+        <w:t xml:space="preserve"> table if not exists `categories` (</w:t>
+      </w:r>
+    </w:p>
+    <w:p>
+      <w:pPr>
+        <w:ind w:leftChars="200" w:left="480"/>
+      </w:pPr>
+      <w:r>
+        <w:t xml:space="preserve">    `</w:t>
+      </w:r>
+      <w:proofErr w:type="gramStart"/>
+      <w:r>
+        <w:t>id</w:t>
+      </w:r>
+      <w:proofErr w:type="gramEnd"/>
+      <w:r>
         <w:t>` char(19) not null comment 'Category ID',</w:t>
       </w:r>
     </w:p>
@@ -3604,7 +3858,7 @@
       </w:r>
       <w:proofErr w:type="gramStart"/>
       <w:r>
-        <w:t>path</w:t>
+        <w:t>name</w:t>
       </w:r>
       <w:proofErr w:type="gramEnd"/>
       <w:r>
@@ -3616,7 +3870,7 @@
       </w:r>
       <w:proofErr w:type="spellEnd"/>
       <w:r>
-        <w:t>(100) not null comment 'File Path',</w:t>
+        <w:t>(20) not null comment 'Category Name',</w:t>
       </w:r>
     </w:p>
     <w:p>
@@ -3627,22 +3881,49 @@
         <w:t xml:space="preserve">    `</w:t>
       </w:r>
       <w:proofErr w:type="spellStart"/>
+      <w:r>
+        <w:t>cate_desc</w:t>
+      </w:r>
+      <w:proofErr w:type="spellEnd"/>
+      <w:r>
+        <w:t xml:space="preserve">` </w:t>
+      </w:r>
+      <w:proofErr w:type="spellStart"/>
       <w:proofErr w:type="gramStart"/>
       <w:r>
-        <w:t>desc</w:t>
-      </w:r>
-      <w:proofErr w:type="spellEnd"/>
+        <w:t>varchar</w:t>
+      </w:r>
+      <w:proofErr w:type="spellEnd"/>
+      <w:r>
+        <w:t>(</w:t>
+      </w:r>
       <w:proofErr w:type="gramEnd"/>
       <w:r>
+        <w:t>200) not null comment 'Category describe',</w:t>
+      </w:r>
+    </w:p>
+    <w:p>
+      <w:pPr>
+        <w:ind w:leftChars="200" w:left="480"/>
+      </w:pPr>
+      <w:r>
+        <w:t xml:space="preserve">    `</w:t>
+      </w:r>
+      <w:proofErr w:type="spellStart"/>
+      <w:r>
+        <w:t>is_deleted</w:t>
+      </w:r>
+      <w:proofErr w:type="spellEnd"/>
+      <w:r>
         <w:t xml:space="preserve">` </w:t>
       </w:r>
       <w:proofErr w:type="spellStart"/>
       <w:r>
-        <w:t>varchar</w:t>
-      </w:r>
-      <w:proofErr w:type="spellEnd"/>
-      <w:r>
-        <w:t>(200) not null comment 'File Describe',</w:t>
+        <w:t>tinyint</w:t>
+      </w:r>
+      <w:proofErr w:type="spellEnd"/>
+      <w:r>
+        <w:t>(1) unsigned not null default '0' comment 'logic delete 0: (false) exist, 1: (true) deleted',</w:t>
       </w:r>
     </w:p>
     <w:p>
@@ -3654,7 +3935,7 @@
       </w:r>
       <w:proofErr w:type="spellStart"/>
       <w:r>
-        <w:t>id_deleted</w:t>
+        <w:t>created_time</w:t>
       </w:r>
       <w:proofErr w:type="spellEnd"/>
       <w:r>
@@ -3662,6 +3943,200 @@
       </w:r>
       <w:proofErr w:type="spellStart"/>
       <w:r>
+        <w:t>datetime</w:t>
+      </w:r>
+      <w:proofErr w:type="spellEnd"/>
+      <w:r>
+        <w:t xml:space="preserve"> not null comment 'create time',</w:t>
+      </w:r>
+    </w:p>
+    <w:p>
+      <w:pPr>
+        <w:ind w:leftChars="200" w:left="480"/>
+      </w:pPr>
+      <w:r>
+        <w:t xml:space="preserve">    `</w:t>
+      </w:r>
+      <w:proofErr w:type="spellStart"/>
+      <w:r>
+        <w:t>modified_time</w:t>
+      </w:r>
+      <w:proofErr w:type="spellEnd"/>
+      <w:r>
+        <w:t xml:space="preserve">` </w:t>
+      </w:r>
+      <w:proofErr w:type="spellStart"/>
+      <w:r>
+        <w:t>datetime</w:t>
+      </w:r>
+      <w:proofErr w:type="spellEnd"/>
+      <w:r>
+        <w:t xml:space="preserve"> not null comment 'update time',</w:t>
+      </w:r>
+    </w:p>
+    <w:p>
+      <w:pPr>
+        <w:ind w:leftChars="200" w:left="480"/>
+      </w:pPr>
+      <w:r>
+        <w:t xml:space="preserve">    </w:t>
+      </w:r>
+      <w:proofErr w:type="gramStart"/>
+      <w:r>
+        <w:t>primary</w:t>
+      </w:r>
+      <w:proofErr w:type="gramEnd"/>
+      <w:r>
+        <w:t xml:space="preserve"> key (`id`),</w:t>
+      </w:r>
+    </w:p>
+    <w:p>
+      <w:pPr>
+        <w:ind w:leftChars="200" w:left="480"/>
+      </w:pPr>
+      <w:r>
+        <w:t xml:space="preserve">    </w:t>
+      </w:r>
+      <w:proofErr w:type="gramStart"/>
+      <w:r>
+        <w:t>unique</w:t>
+      </w:r>
+      <w:proofErr w:type="gramEnd"/>
+      <w:r>
+        <w:t xml:space="preserve"> key `</w:t>
+      </w:r>
+      <w:proofErr w:type="spellStart"/>
+      <w:r>
+        <w:t>uk_name</w:t>
+      </w:r>
+      <w:proofErr w:type="spellEnd"/>
+      <w:r>
+        <w:t>` (`name`)</w:t>
+      </w:r>
+    </w:p>
+    <w:p>
+      <w:pPr>
+        <w:ind w:leftChars="200" w:left="480"/>
+      </w:pPr>
+      <w:proofErr w:type="gramStart"/>
+      <w:r>
+        <w:t>)engine</w:t>
+      </w:r>
+      <w:proofErr w:type="gramEnd"/>
+      <w:r>
+        <w:t>=</w:t>
+      </w:r>
+      <w:proofErr w:type="spellStart"/>
+      <w:r>
+        <w:t>innodb</w:t>
+      </w:r>
+      <w:proofErr w:type="spellEnd"/>
+      <w:r>
+        <w:t xml:space="preserve"> default charset=utf8mb4 comment 'categories';</w:t>
+      </w:r>
+    </w:p>
+    <w:p>
+      <w:pPr>
+        <w:pStyle w:val="2"/>
+      </w:pPr>
+      <w:bookmarkStart w:id="9" w:name="_Toc49108566"/>
+      <w:r>
+        <w:rPr>
+          <w:rFonts w:hint="eastAsia"/>
+        </w:rPr>
+        <w:t>接入密钥表</w:t>
+      </w:r>
+      <w:bookmarkEnd w:id="9"/>
+    </w:p>
+    <w:p>
+      <w:pPr>
+        <w:ind w:leftChars="200" w:left="480"/>
+      </w:pPr>
+      <w:bookmarkStart w:id="10" w:name="_Toc49108567"/>
+      <w:proofErr w:type="gramStart"/>
+      <w:r>
+        <w:t>create</w:t>
+      </w:r>
+      <w:proofErr w:type="gramEnd"/>
+      <w:r>
+        <w:t xml:space="preserve"> table if not exists `</w:t>
+      </w:r>
+      <w:proofErr w:type="spellStart"/>
+      <w:r>
+        <w:t>accesskey</w:t>
+      </w:r>
+      <w:proofErr w:type="spellEnd"/>
+      <w:r>
+        <w:t>`(</w:t>
+      </w:r>
+    </w:p>
+    <w:p>
+      <w:pPr>
+        <w:ind w:leftChars="200" w:left="480"/>
+      </w:pPr>
+      <w:r>
+        <w:t xml:space="preserve">    `</w:t>
+      </w:r>
+      <w:proofErr w:type="gramStart"/>
+      <w:r>
+        <w:t>id</w:t>
+      </w:r>
+      <w:proofErr w:type="gramEnd"/>
+      <w:r>
+        <w:t>` char(19) not null comment '</w:t>
+      </w:r>
+      <w:proofErr w:type="spellStart"/>
+      <w:r>
+        <w:t>Accesskey</w:t>
+      </w:r>
+      <w:proofErr w:type="spellEnd"/>
+      <w:r>
+        <w:t xml:space="preserve"> ID',</w:t>
+      </w:r>
+    </w:p>
+    <w:p>
+      <w:pPr>
+        <w:ind w:leftChars="200" w:left="480"/>
+      </w:pPr>
+      <w:r>
+        <w:t xml:space="preserve">    `</w:t>
+      </w:r>
+      <w:proofErr w:type="spellStart"/>
+      <w:proofErr w:type="gramStart"/>
+      <w:r>
+        <w:t>accesskey</w:t>
+      </w:r>
+      <w:proofErr w:type="spellEnd"/>
+      <w:proofErr w:type="gramEnd"/>
+      <w:r>
+        <w:t>` char(19) not null comment '</w:t>
+      </w:r>
+      <w:proofErr w:type="spellStart"/>
+      <w:r>
+        <w:t>Accesskey</w:t>
+      </w:r>
+      <w:proofErr w:type="spellEnd"/>
+      <w:r>
+        <w:t>',</w:t>
+      </w:r>
+    </w:p>
+    <w:p>
+      <w:pPr>
+        <w:ind w:leftChars="200" w:left="480"/>
+      </w:pPr>
+      <w:r>
+        <w:t xml:space="preserve">    `</w:t>
+      </w:r>
+      <w:proofErr w:type="spellStart"/>
+      <w:r>
+        <w:t>is_deleted</w:t>
+      </w:r>
+      <w:proofErr w:type="spellEnd"/>
+      <w:r>
+        <w:t xml:space="preserve">` </w:t>
+      </w:r>
+      <w:proofErr w:type="spellStart"/>
+      <w:r>
         <w:t>tinyint</w:t>
       </w:r>
       <w:proofErr w:type="spellEnd"/>
@@ -3698,23 +4173,15 @@
         <w:ind w:leftChars="200" w:left="480"/>
       </w:pPr>
       <w:r>
-        <w:t xml:space="preserve">    `</w:t>
-      </w:r>
-      <w:proofErr w:type="spellStart"/>
-      <w:r>
-        <w:t>modified_time</w:t>
-      </w:r>
-      <w:proofErr w:type="spellEnd"/>
-      <w:r>
-        <w:t xml:space="preserve">` </w:t>
-      </w:r>
-      <w:proofErr w:type="spellStart"/>
-      <w:r>
-        <w:t>datetime</w:t>
-      </w:r>
-      <w:proofErr w:type="spellEnd"/>
-      <w:r>
-        <w:t xml:space="preserve"> not null comment 'update time',</w:t>
+        <w:t xml:space="preserve">    </w:t>
+      </w:r>
+      <w:proofErr w:type="gramStart"/>
+      <w:r>
+        <w:t>primary</w:t>
+      </w:r>
+      <w:proofErr w:type="gramEnd"/>
+      <w:r>
+        <w:t xml:space="preserve"> key (`id`),</w:t>
       </w:r>
     </w:p>
     <w:p>
@@ -3726,11 +4193,27 @@
       </w:r>
       <w:proofErr w:type="gramStart"/>
       <w:r>
-        <w:t>primary</w:t>
+        <w:t>unique</w:t>
       </w:r>
       <w:proofErr w:type="gramEnd"/>
       <w:r>
-        <w:t xml:space="preserve"> key (`id`),</w:t>
+        <w:t xml:space="preserve"> key `</w:t>
+      </w:r>
+      <w:proofErr w:type="spellStart"/>
+      <w:r>
+        <w:t>accesskey</w:t>
+      </w:r>
+      <w:proofErr w:type="spellEnd"/>
+      <w:r>
+        <w:t>` (`</w:t>
+      </w:r>
+      <w:proofErr w:type="spellStart"/>
+      <w:r>
+        <w:t>accesskey</w:t>
+      </w:r>
+      <w:proofErr w:type="spellEnd"/>
+      <w:r>
+        <w:t>`)</w:t>
       </w:r>
     </w:p>
     <w:p>
@@ -3738,36 +4221,7 @@
         <w:ind w:leftChars="200" w:left="480"/>
       </w:pPr>
       <w:r>
-        <w:t xml:space="preserve">    </w:t>
-      </w:r>
-      <w:proofErr w:type="gramStart"/>
-      <w:r>
-        <w:t>unique</w:t>
-      </w:r>
-      <w:proofErr w:type="gramEnd"/>
-      <w:r>
-        <w:t xml:space="preserve"> key `</w:t>
-      </w:r>
-      <w:proofErr w:type="spellStart"/>
-      <w:r>
-        <w:t>uk_name</w:t>
-      </w:r>
-      <w:proofErr w:type="spellEnd"/>
-      <w:r>
-        <w:t>` (`path`)</w:t>
-      </w:r>
-    </w:p>
-    <w:p>
-      <w:pPr>
-        <w:ind w:leftChars="200" w:left="480"/>
-      </w:pPr>
-      <w:proofErr w:type="gramStart"/>
-      <w:r>
-        <w:t>)engine</w:t>
-      </w:r>
-      <w:proofErr w:type="gramEnd"/>
-      <w:r>
-        <w:t>=</w:t>
+        <w:t>)engine=</w:t>
       </w:r>
       <w:proofErr w:type="spellStart"/>
       <w:r>
@@ -3775,453 +4229,15 @@
       </w:r>
       <w:proofErr w:type="spellEnd"/>
       <w:r>
-        <w:t xml:space="preserve"> default charset=utf8mb4 comment 'files';</w:t>
-      </w:r>
-    </w:p>
-    <w:p/>
-    <w:p>
-      <w:pPr>
-        <w:pStyle w:val="2"/>
-      </w:pPr>
-      <w:bookmarkStart w:id="7" w:name="_Toc49108565"/>
-      <w:r>
-        <w:rPr>
-          <w:rFonts w:hint="eastAsia"/>
-        </w:rPr>
-        <w:t>分类表</w:t>
-      </w:r>
-      <w:bookmarkEnd w:id="7"/>
-    </w:p>
-    <w:p>
-      <w:pPr>
-        <w:ind w:leftChars="200" w:left="480"/>
-      </w:pPr>
-      <w:proofErr w:type="gramStart"/>
-      <w:r>
-        <w:t>create</w:t>
-      </w:r>
-      <w:proofErr w:type="gramEnd"/>
-      <w:r>
-        <w:t xml:space="preserve"> table if not exists `categories` (</w:t>
-      </w:r>
-    </w:p>
-    <w:p>
-      <w:pPr>
-        <w:ind w:leftChars="200" w:left="480"/>
-      </w:pPr>
-      <w:r>
-        <w:t xml:space="preserve">    `</w:t>
-      </w:r>
-      <w:proofErr w:type="gramStart"/>
-      <w:r>
-        <w:t>id</w:t>
-      </w:r>
-      <w:proofErr w:type="gramEnd"/>
-      <w:r>
-        <w:t>` char(19) not null comment 'Category ID',</w:t>
-      </w:r>
-    </w:p>
-    <w:p>
-      <w:pPr>
-        <w:ind w:leftChars="200" w:left="480"/>
-      </w:pPr>
-      <w:r>
-        <w:t xml:space="preserve">    `</w:t>
-      </w:r>
-      <w:proofErr w:type="gramStart"/>
-      <w:r>
-        <w:t>name</w:t>
-      </w:r>
-      <w:proofErr w:type="gramEnd"/>
-      <w:r>
-        <w:t xml:space="preserve">` </w:t>
-      </w:r>
-      <w:proofErr w:type="spellStart"/>
-      <w:r>
-        <w:t>varchar</w:t>
-      </w:r>
-      <w:proofErr w:type="spellEnd"/>
-      <w:r>
-        <w:t>(20) not null comment 'Category Name',</w:t>
-      </w:r>
-    </w:p>
-    <w:p>
-      <w:pPr>
-        <w:ind w:leftChars="200" w:left="480"/>
-      </w:pPr>
-      <w:r>
-        <w:t xml:space="preserve">    `</w:t>
-      </w:r>
-      <w:proofErr w:type="spellStart"/>
-      <w:proofErr w:type="gramStart"/>
-      <w:r>
-        <w:t>desc</w:t>
-      </w:r>
-      <w:proofErr w:type="spellEnd"/>
-      <w:proofErr w:type="gramEnd"/>
-      <w:r>
-        <w:t xml:space="preserve">` </w:t>
-      </w:r>
-      <w:proofErr w:type="spellStart"/>
-      <w:r>
-        <w:t>varchar</w:t>
-      </w:r>
-      <w:proofErr w:type="spellEnd"/>
-      <w:r>
-        <w:t>(200) not null comment 'Category describe',</w:t>
-      </w:r>
-    </w:p>
-    <w:p>
-      <w:pPr>
-        <w:ind w:leftChars="200" w:left="480"/>
-      </w:pPr>
-      <w:r>
-        <w:t xml:space="preserve">    `</w:t>
-      </w:r>
-      <w:proofErr w:type="spellStart"/>
-      <w:r>
-        <w:t>id_deleted</w:t>
-      </w:r>
-      <w:proofErr w:type="spellEnd"/>
-      <w:r>
-        <w:t xml:space="preserve">` </w:t>
-      </w:r>
-      <w:proofErr w:type="spellStart"/>
-      <w:r>
-        <w:t>tinyint</w:t>
-      </w:r>
-      <w:proofErr w:type="spellEnd"/>
-      <w:r>
-        <w:t>(1) unsigned not null default '0' comment 'logic delete 0: (false) exist, 1: (true) deleted',</w:t>
-      </w:r>
-    </w:p>
-    <w:p>
-      <w:pPr>
-        <w:ind w:leftChars="200" w:left="480"/>
-      </w:pPr>
-      <w:r>
-        <w:t xml:space="preserve">    `</w:t>
-      </w:r>
-      <w:proofErr w:type="spellStart"/>
-      <w:r>
-        <w:t>created_time</w:t>
-      </w:r>
-      <w:proofErr w:type="spellEnd"/>
-      <w:r>
-        <w:t xml:space="preserve">` </w:t>
-      </w:r>
-      <w:proofErr w:type="spellStart"/>
-      <w:r>
-        <w:t>datetime</w:t>
-      </w:r>
-      <w:proofErr w:type="spellEnd"/>
-      <w:r>
-        <w:t xml:space="preserve"> not null comment 'create time',</w:t>
-      </w:r>
-    </w:p>
-    <w:p>
-      <w:pPr>
-        <w:ind w:leftChars="200" w:left="480"/>
-      </w:pPr>
-      <w:r>
-        <w:t xml:space="preserve">    `</w:t>
-      </w:r>
-      <w:proofErr w:type="spellStart"/>
-      <w:r>
-        <w:t>modified_time</w:t>
-      </w:r>
-      <w:proofErr w:type="spellEnd"/>
-      <w:r>
-        <w:t xml:space="preserve">` </w:t>
-      </w:r>
-      <w:proofErr w:type="spellStart"/>
-      <w:r>
-        <w:t>datetime</w:t>
-      </w:r>
-      <w:proofErr w:type="spellEnd"/>
-      <w:r>
-        <w:t xml:space="preserve"> not null comment 'update time',</w:t>
-      </w:r>
-    </w:p>
-    <w:p>
-      <w:pPr>
-        <w:ind w:leftChars="200" w:left="480"/>
-      </w:pPr>
-      <w:r>
-        <w:t xml:space="preserve">    </w:t>
-      </w:r>
-      <w:proofErr w:type="gramStart"/>
-      <w:r>
-        <w:t>primary</w:t>
-      </w:r>
-      <w:proofErr w:type="gramEnd"/>
-      <w:r>
-        <w:t xml:space="preserve"> key (`id`),</w:t>
-      </w:r>
-    </w:p>
-    <w:p>
-      <w:pPr>
-        <w:ind w:leftChars="200" w:left="480"/>
-      </w:pPr>
-      <w:r>
-        <w:t xml:space="preserve">    </w:t>
-      </w:r>
-      <w:proofErr w:type="gramStart"/>
-      <w:r>
-        <w:t>unique</w:t>
-      </w:r>
-      <w:proofErr w:type="gramEnd"/>
-      <w:r>
-        <w:t xml:space="preserve"> key `</w:t>
-      </w:r>
-      <w:proofErr w:type="spellStart"/>
-      <w:r>
-        <w:t>uk_name</w:t>
-      </w:r>
-      <w:proofErr w:type="spellEnd"/>
-      <w:r>
-        <w:t>` (`name`)</w:t>
-      </w:r>
-    </w:p>
-    <w:p>
-      <w:pPr>
-        <w:ind w:leftChars="200" w:left="480"/>
-      </w:pPr>
-      <w:proofErr w:type="gramStart"/>
-      <w:r>
-        <w:t>)engine</w:t>
-      </w:r>
-      <w:proofErr w:type="gramEnd"/>
-      <w:r>
-        <w:t>=</w:t>
-      </w:r>
-      <w:proofErr w:type="spellStart"/>
-      <w:r>
-        <w:t>innodb</w:t>
-      </w:r>
-      <w:proofErr w:type="spellEnd"/>
-      <w:r>
         <w:t xml:space="preserve"> default charset=utf8mb4 comment 'categories';</w:t>
       </w:r>
-    </w:p>
-    <w:p/>
-    <w:p>
-      <w:pPr>
-        <w:pStyle w:val="2"/>
-      </w:pPr>
-      <w:bookmarkStart w:id="8" w:name="_Toc49108566"/>
-      <w:r>
-        <w:rPr>
-          <w:rFonts w:hint="eastAsia"/>
-        </w:rPr>
-        <w:t>接入密钥表</w:t>
-      </w:r>
-      <w:bookmarkEnd w:id="8"/>
-    </w:p>
-    <w:p>
-      <w:pPr>
-        <w:ind w:leftChars="200" w:left="480"/>
-      </w:pPr>
-      <w:proofErr w:type="gramStart"/>
-      <w:r>
-        <w:t>create</w:t>
-      </w:r>
-      <w:proofErr w:type="gramEnd"/>
-      <w:r>
-        <w:t xml:space="preserve"> table if not exists `</w:t>
-      </w:r>
-      <w:proofErr w:type="spellStart"/>
-      <w:r>
-        <w:t>accesskey</w:t>
-      </w:r>
-      <w:proofErr w:type="spellEnd"/>
-      <w:r>
-        <w:t>`(</w:t>
-      </w:r>
-    </w:p>
-    <w:p>
-      <w:pPr>
-        <w:ind w:leftChars="200" w:left="480"/>
-      </w:pPr>
-      <w:r>
-        <w:t xml:space="preserve">    `</w:t>
-      </w:r>
-      <w:proofErr w:type="gramStart"/>
-      <w:r>
-        <w:t>id</w:t>
-      </w:r>
-      <w:proofErr w:type="gramEnd"/>
-      <w:r>
-        <w:t>` char(19) not null comment '</w:t>
-      </w:r>
-      <w:proofErr w:type="spellStart"/>
-      <w:r>
-        <w:t>Accesskey</w:t>
-      </w:r>
-      <w:proofErr w:type="spellEnd"/>
-      <w:r>
-        <w:t xml:space="preserve"> ID',</w:t>
-      </w:r>
-    </w:p>
-    <w:p>
-      <w:pPr>
-        <w:ind w:leftChars="200" w:left="480"/>
-      </w:pPr>
-      <w:r>
-        <w:t xml:space="preserve">    `</w:t>
-      </w:r>
-      <w:proofErr w:type="spellStart"/>
-      <w:proofErr w:type="gramStart"/>
-      <w:r>
-        <w:t>accesskey</w:t>
-      </w:r>
-      <w:proofErr w:type="spellEnd"/>
-      <w:proofErr w:type="gramEnd"/>
-      <w:r>
-        <w:t>` char(19) not null comment '</w:t>
-      </w:r>
-      <w:proofErr w:type="spellStart"/>
-      <w:r>
-        <w:t>Accesskey</w:t>
-      </w:r>
-      <w:proofErr w:type="spellEnd"/>
-      <w:r>
-        <w:t>',</w:t>
-      </w:r>
-    </w:p>
-    <w:p>
-      <w:pPr>
-        <w:ind w:leftChars="200" w:left="480"/>
-      </w:pPr>
-      <w:r>
-        <w:t xml:space="preserve">    `</w:t>
-      </w:r>
-      <w:proofErr w:type="spellStart"/>
-      <w:r>
-        <w:t>id_deleted</w:t>
-      </w:r>
-      <w:proofErr w:type="spellEnd"/>
-      <w:r>
-        <w:t xml:space="preserve">` </w:t>
-      </w:r>
-      <w:proofErr w:type="spellStart"/>
-      <w:r>
-        <w:t>tinyint</w:t>
-      </w:r>
-      <w:proofErr w:type="spellEnd"/>
-      <w:r>
-        <w:t>(1) unsigned not null default '0' comment 'logic delete 0: (false) exist, 1: (true) deleted',</w:t>
-      </w:r>
-    </w:p>
-    <w:p>
-      <w:pPr>
-        <w:ind w:leftChars="200" w:left="480"/>
-      </w:pPr>
-      <w:r>
-        <w:t xml:space="preserve">    `</w:t>
-      </w:r>
-      <w:proofErr w:type="spellStart"/>
-      <w:r>
-        <w:t>created_time</w:t>
-      </w:r>
-      <w:proofErr w:type="spellEnd"/>
-      <w:r>
-        <w:t xml:space="preserve">` </w:t>
-      </w:r>
-      <w:proofErr w:type="spellStart"/>
-      <w:r>
-        <w:t>datetime</w:t>
-      </w:r>
-      <w:proofErr w:type="spellEnd"/>
-      <w:r>
-        <w:t xml:space="preserve"> not null comment 'create time',</w:t>
-      </w:r>
-    </w:p>
-    <w:p>
-      <w:pPr>
-        <w:ind w:leftChars="200" w:left="480"/>
-      </w:pPr>
-      <w:r>
-        <w:t xml:space="preserve">    </w:t>
-      </w:r>
-      <w:proofErr w:type="gramStart"/>
-      <w:r>
-        <w:t>primary</w:t>
-      </w:r>
-      <w:proofErr w:type="gramEnd"/>
-      <w:r>
-        <w:t xml:space="preserve"> key (`id`),</w:t>
-      </w:r>
-    </w:p>
-    <w:p>
-      <w:pPr>
-        <w:ind w:leftChars="200" w:left="480"/>
-      </w:pPr>
-      <w:r>
-        <w:t xml:space="preserve">    </w:t>
-      </w:r>
-      <w:proofErr w:type="gramStart"/>
-      <w:r>
-        <w:t>unique</w:t>
-      </w:r>
-      <w:proofErr w:type="gramEnd"/>
-      <w:r>
-        <w:t xml:space="preserve"> key `</w:t>
-      </w:r>
-      <w:proofErr w:type="spellStart"/>
-      <w:r>
-        <w:t>accesskey</w:t>
-      </w:r>
-      <w:proofErr w:type="spellEnd"/>
-      <w:r>
-        <w:t>` (`</w:t>
-      </w:r>
-      <w:proofErr w:type="spellStart"/>
-      <w:r>
-        <w:t>accesskey</w:t>
-      </w:r>
-      <w:proofErr w:type="spellEnd"/>
-      <w:r>
-        <w:t>`)</w:t>
-      </w:r>
-    </w:p>
-    <w:p>
-      <w:pPr>
-        <w:ind w:leftChars="200" w:left="480"/>
-        <w:rPr>
-          <w:rFonts w:hint="eastAsia"/>
-        </w:rPr>
-      </w:pPr>
-      <w:proofErr w:type="gramStart"/>
-      <w:r>
-        <w:t>)engine</w:t>
-      </w:r>
-      <w:proofErr w:type="gramEnd"/>
-      <w:r>
-        <w:t>=</w:t>
-      </w:r>
-      <w:proofErr w:type="spellStart"/>
-      <w:r>
-        <w:t>innodb</w:t>
-      </w:r>
-      <w:proofErr w:type="spellEnd"/>
-      <w:r>
-        <w:t xml:space="preserve"> default charset=utf8mb4 comment 'categories';</w:t>
-      </w:r>
-    </w:p>
-    <w:p>
-      <w:pPr>
-        <w:pStyle w:val="1"/>
-        <w:ind w:left="660" w:right="240"/>
-      </w:pPr>
-      <w:bookmarkStart w:id="9" w:name="_Toc49108567"/>
       <w:r>
         <w:rPr>
           <w:rFonts w:hint="eastAsia"/>
         </w:rPr>
         <w:t>接口设计</w:t>
       </w:r>
-      <w:bookmarkEnd w:id="9"/>
+      <w:bookmarkEnd w:id="10"/>
     </w:p>
     <w:p>
       <w:pPr>
@@ -4248,14 +4264,14 @@
           <w:numId w:val="4"/>
         </w:numPr>
       </w:pPr>
-      <w:bookmarkStart w:id="10" w:name="_Toc49108568"/>
+      <w:bookmarkStart w:id="11" w:name="_Toc49108568"/>
       <w:r>
         <w:rPr>
           <w:rFonts w:hint="eastAsia"/>
         </w:rPr>
         <w:t>获取所有文件信息</w:t>
       </w:r>
-      <w:bookmarkEnd w:id="10"/>
+      <w:bookmarkEnd w:id="11"/>
     </w:p>
     <w:p>
       <w:pPr>
@@ -4300,7 +4316,118 @@
         <w:rPr>
           <w:rFonts w:hint="eastAsia"/>
         </w:rPr>
+        <w:t>Method: GET</w:t>
+      </w:r>
+    </w:p>
+    <w:p>
+      <w:pPr>
+        <w:pStyle w:val="a3"/>
+        <w:numPr>
+          <w:ilvl w:val="0"/>
+          <w:numId w:val="3"/>
+        </w:numPr>
+        <w:ind w:firstLineChars="0"/>
+      </w:pPr>
+      <w:proofErr w:type="spellStart"/>
+      <w:r>
+        <w:rPr>
+          <w:rFonts w:hint="eastAsia"/>
+        </w:rPr>
+        <w:t>RequestBody</w:t>
+      </w:r>
+      <w:proofErr w:type="spellEnd"/>
+      <w:r>
+        <w:rPr>
+          <w:rFonts w:hint="eastAsia"/>
+        </w:rPr>
+        <w:t>: {}</w:t>
+      </w:r>
+    </w:p>
+    <w:p>
+      <w:pPr>
+        <w:pStyle w:val="a3"/>
+        <w:numPr>
+          <w:ilvl w:val="0"/>
+          <w:numId w:val="3"/>
+        </w:numPr>
+        <w:ind w:firstLineChars="0"/>
+      </w:pPr>
+      <w:proofErr w:type="spellStart"/>
+      <w:r>
+        <w:rPr>
+          <w:rFonts w:hint="eastAsia"/>
+        </w:rPr>
+        <w:t>ResponseBody</w:t>
+      </w:r>
+      <w:proofErr w:type="spellEnd"/>
+      <w:r>
+        <w:rPr>
+          <w:rFonts w:hint="eastAsia"/>
+        </w:rPr>
+        <w:t>: {}</w:t>
+      </w:r>
+    </w:p>
+    <w:p>
+      <w:pPr>
+        <w:pStyle w:val="2"/>
+        <w:numPr>
+          <w:ilvl w:val="0"/>
+          <w:numId w:val="4"/>
+        </w:numPr>
+      </w:pPr>
+      <w:bookmarkStart w:id="12" w:name="_Toc49108569"/>
+      <w:r>
+        <w:rPr>
+          <w:rFonts w:hint="eastAsia"/>
+        </w:rPr>
         <w:lastRenderedPageBreak/>
+        <w:t>无条件限制分页获取文件信息</w:t>
+      </w:r>
+      <w:bookmarkEnd w:id="12"/>
+    </w:p>
+    <w:p>
+      <w:pPr>
+        <w:pStyle w:val="a3"/>
+        <w:numPr>
+          <w:ilvl w:val="0"/>
+          <w:numId w:val="3"/>
+        </w:numPr>
+        <w:ind w:firstLineChars="0"/>
+      </w:pPr>
+      <w:r>
+        <w:rPr>
+          <w:rFonts w:hint="eastAsia"/>
+        </w:rPr>
+        <w:t>URL: /</w:t>
+      </w:r>
+      <w:proofErr w:type="spellStart"/>
+      <w:r>
+        <w:rPr>
+          <w:rFonts w:hint="eastAsia"/>
+        </w:rPr>
+        <w:t>filemgt</w:t>
+      </w:r>
+      <w:proofErr w:type="spellEnd"/>
+      <w:r>
+        <w:rPr>
+          <w:rFonts w:hint="eastAsia"/>
+        </w:rPr>
+        <w:t>/files/page/{current}/{limit}</w:t>
+      </w:r>
+    </w:p>
+    <w:p>
+      <w:pPr>
+        <w:pStyle w:val="a3"/>
+        <w:numPr>
+          <w:ilvl w:val="0"/>
+          <w:numId w:val="3"/>
+        </w:numPr>
+        <w:ind w:firstLineChars="0"/>
+      </w:pPr>
+      <w:r>
+        <w:rPr>
+          <w:rFonts w:hint="eastAsia"/>
+        </w:rPr>
         <w:t>Method: GET</w:t>
       </w:r>
     </w:p>
@@ -4360,14 +4487,14 @@
           <w:numId w:val="4"/>
         </w:numPr>
       </w:pPr>
-      <w:bookmarkStart w:id="11" w:name="_Toc49108569"/>
-      <w:r>
-        <w:rPr>
-          <w:rFonts w:hint="eastAsia"/>
-        </w:rPr>
-        <w:t>无条件限制分页获取文件信息</w:t>
-      </w:r>
-      <w:bookmarkEnd w:id="11"/>
+      <w:bookmarkStart w:id="13" w:name="_Toc49108570"/>
+      <w:r>
+        <w:rPr>
+          <w:rFonts w:hint="eastAsia"/>
+        </w:rPr>
+        <w:t>有条件限制分页获取文件信息</w:t>
+      </w:r>
+      <w:bookmarkEnd w:id="13"/>
     </w:p>
     <w:p>
       <w:pPr>
@@ -4396,7 +4523,19 @@
         <w:rPr>
           <w:rFonts w:hint="eastAsia"/>
         </w:rPr>
-        <w:t>/files/page/{current}/{limit}</w:t>
+        <w:t>/files/</w:t>
+      </w:r>
+      <w:r>
+        <w:rPr>
+          <w:rFonts w:hint="eastAsia"/>
+        </w:rPr>
+        <w:t>page</w:t>
+      </w:r>
+      <w:r>
+        <w:rPr>
+          <w:rFonts w:hint="eastAsia"/>
+        </w:rPr>
+        <w:t>/{current}/{limit}</w:t>
       </w:r>
     </w:p>
     <w:p>
@@ -4436,11 +4575,92 @@
         <w:rPr>
           <w:rFonts w:hint="eastAsia"/>
         </w:rPr>
+        <w:t>: {</w:t>
+      </w:r>
+      <w:r>
+        <w:t>“</w:t>
+      </w:r>
+      <w:proofErr w:type="spellStart"/>
+      <w:r>
+        <w:rPr>
+          <w:rFonts w:hint="eastAsia"/>
+        </w:rPr>
+        <w:t>conditionKey</w:t>
+      </w:r>
+      <w:proofErr w:type="spellEnd"/>
+      <w:r>
+        <w:t>”</w:t>
+      </w:r>
+      <w:r>
+        <w:rPr>
+          <w:rFonts w:hint="eastAsia"/>
+        </w:rPr>
+        <w:t xml:space="preserve">: </w:t>
+      </w:r>
+      <w:r>
+        <w:t>“</w:t>
+      </w:r>
+      <w:proofErr w:type="spellStart"/>
+      <w:r>
+        <w:rPr>
+          <w:rFonts w:hint="eastAsia"/>
+        </w:rPr>
+        <w:t>conditionValue</w:t>
+      </w:r>
+      <w:proofErr w:type="spellEnd"/>
+      <w:r>
+        <w:t>”</w:t>
+      </w:r>
+      <w:r>
+        <w:rPr>
+          <w:rFonts w:hint="eastAsia"/>
+        </w:rPr>
+        <w:t>}</w:t>
+      </w:r>
+    </w:p>
+    <w:p>
+      <w:pPr>
+        <w:pStyle w:val="a3"/>
+        <w:numPr>
+          <w:ilvl w:val="0"/>
+          <w:numId w:val="3"/>
+        </w:numPr>
+        <w:ind w:firstLineChars="0"/>
+      </w:pPr>
+      <w:proofErr w:type="spellStart"/>
+      <w:r>
+        <w:rPr>
+          <w:rFonts w:hint="eastAsia"/>
+        </w:rPr>
+        <w:t>ResponseBody</w:t>
+      </w:r>
+      <w:proofErr w:type="spellEnd"/>
+      <w:r>
+        <w:rPr>
+          <w:rFonts w:hint="eastAsia"/>
+        </w:rPr>
         <w:t>: {}</w:t>
       </w:r>
     </w:p>
     <w:p>
       <w:pPr>
+        <w:pStyle w:val="2"/>
+        <w:numPr>
+          <w:ilvl w:val="0"/>
+          <w:numId w:val="4"/>
+        </w:numPr>
+      </w:pPr>
+      <w:bookmarkStart w:id="14" w:name="_Toc49108571"/>
+      <w:r>
+        <w:rPr>
+          <w:rFonts w:hint="eastAsia"/>
+        </w:rPr>
+        <w:t>新增文件</w:t>
+      </w:r>
+      <w:bookmarkEnd w:id="14"/>
+    </w:p>
+    <w:p>
+      <w:pPr>
         <w:pStyle w:val="a3"/>
         <w:numPr>
           <w:ilvl w:val="0"/>
@@ -4448,6 +4668,154 @@
         </w:numPr>
         <w:ind w:firstLineChars="0"/>
       </w:pPr>
+      <w:r>
+        <w:rPr>
+          <w:rFonts w:hint="eastAsia"/>
+        </w:rPr>
+        <w:t>URL: /</w:t>
+      </w:r>
+      <w:proofErr w:type="spellStart"/>
+      <w:r>
+        <w:rPr>
+          <w:rFonts w:hint="eastAsia"/>
+        </w:rPr>
+        <w:t>filemgt</w:t>
+      </w:r>
+      <w:proofErr w:type="spellEnd"/>
+      <w:r>
+        <w:rPr>
+          <w:rFonts w:hint="eastAsia"/>
+        </w:rPr>
+        <w:t>/files/file</w:t>
+      </w:r>
+    </w:p>
+    <w:p>
+      <w:pPr>
+        <w:pStyle w:val="a3"/>
+        <w:numPr>
+          <w:ilvl w:val="0"/>
+          <w:numId w:val="3"/>
+        </w:numPr>
+        <w:ind w:firstLineChars="0"/>
+      </w:pPr>
+      <w:r>
+        <w:rPr>
+          <w:rFonts w:hint="eastAsia"/>
+        </w:rPr>
+        <w:t>Method: POST</w:t>
+      </w:r>
+    </w:p>
+    <w:p>
+      <w:pPr>
+        <w:pStyle w:val="a3"/>
+        <w:numPr>
+          <w:ilvl w:val="0"/>
+          <w:numId w:val="3"/>
+        </w:numPr>
+        <w:ind w:firstLineChars="0"/>
+      </w:pPr>
+      <w:proofErr w:type="spellStart"/>
+      <w:r>
+        <w:rPr>
+          <w:rFonts w:hint="eastAsia"/>
+        </w:rPr>
+        <w:t>RequestBody</w:t>
+      </w:r>
+      <w:proofErr w:type="spellEnd"/>
+      <w:r>
+        <w:rPr>
+          <w:rFonts w:hint="eastAsia"/>
+        </w:rPr>
+        <w:t>: {</w:t>
+      </w:r>
+      <w:r>
+        <w:t>“</w:t>
+      </w:r>
+      <w:proofErr w:type="spellStart"/>
+      <w:r>
+        <w:rPr>
+          <w:rFonts w:hint="eastAsia"/>
+        </w:rPr>
+        <w:t>fileInfoKey</w:t>
+      </w:r>
+      <w:proofErr w:type="spellEnd"/>
+      <w:r>
+        <w:t>”</w:t>
+      </w:r>
+      <w:r>
+        <w:rPr>
+          <w:rFonts w:hint="eastAsia"/>
+        </w:rPr>
+        <w:t xml:space="preserve">: </w:t>
+      </w:r>
+      <w:r>
+        <w:t>“</w:t>
+      </w:r>
+      <w:proofErr w:type="spellStart"/>
+      <w:r>
+        <w:rPr>
+          <w:rFonts w:hint="eastAsia"/>
+        </w:rPr>
+        <w:t>fileInfoValue</w:t>
+      </w:r>
+      <w:proofErr w:type="spellEnd"/>
+      <w:r>
+        <w:t>”</w:t>
+      </w:r>
+      <w:r>
+        <w:rPr>
+          <w:rFonts w:hint="eastAsia"/>
+        </w:rPr>
+        <w:t xml:space="preserve">, </w:t>
+      </w:r>
+      <w:r>
+        <w:t>“</w:t>
+      </w:r>
+      <w:proofErr w:type="spellStart"/>
+      <w:r>
+        <w:rPr>
+          <w:rFonts w:hint="eastAsia"/>
+        </w:rPr>
+        <w:t>MultiPartFile</w:t>
+      </w:r>
+      <w:proofErr w:type="spellEnd"/>
+      <w:r>
+        <w:t>”</w:t>
+      </w:r>
+      <w:r>
+        <w:rPr>
+          <w:rFonts w:hint="eastAsia"/>
+        </w:rPr>
+        <w:t xml:space="preserve">: </w:t>
+      </w:r>
+      <w:r>
+        <w:t>“</w:t>
+      </w:r>
+      <w:r>
+        <w:rPr>
+          <w:rFonts w:hint="eastAsia"/>
+        </w:rPr>
+        <w:t>file</w:t>
+      </w:r>
+      <w:r>
+        <w:t>”</w:t>
+      </w:r>
+      <w:r>
+        <w:rPr>
+          <w:rFonts w:hint="eastAsia"/>
+        </w:rPr>
+        <w:t>}</w:t>
+      </w:r>
+    </w:p>
+    <w:p>
+      <w:pPr>
+        <w:pStyle w:val="a3"/>
+        <w:numPr>
+          <w:ilvl w:val="0"/>
+          <w:numId w:val="3"/>
+        </w:numPr>
+        <w:ind w:firstLineChars="0"/>
+      </w:pPr>
       <w:proofErr w:type="spellStart"/>
       <w:r>
         <w:rPr>
@@ -4471,14 +4839,14 @@
           <w:numId w:val="4"/>
         </w:numPr>
       </w:pPr>
-      <w:bookmarkStart w:id="12" w:name="_Toc49108570"/>
-      <w:r>
-        <w:rPr>
-          <w:rFonts w:hint="eastAsia"/>
-        </w:rPr>
-        <w:t>有条件限制分页获取文件信息</w:t>
-      </w:r>
-      <w:bookmarkEnd w:id="12"/>
+      <w:bookmarkStart w:id="15" w:name="_Toc49108572"/>
+      <w:r>
+        <w:rPr>
+          <w:rFonts w:hint="eastAsia"/>
+        </w:rPr>
+        <w:t>删除文件</w:t>
+      </w:r>
+      <w:bookmarkEnd w:id="15"/>
     </w:p>
     <w:p>
       <w:pPr>
@@ -4507,19 +4875,21 @@
         <w:rPr>
           <w:rFonts w:hint="eastAsia"/>
         </w:rPr>
-        <w:t>/files/</w:t>
-      </w:r>
-      <w:r>
-        <w:rPr>
-          <w:rFonts w:hint="eastAsia"/>
-        </w:rPr>
-        <w:t>page</w:t>
-      </w:r>
-      <w:r>
-        <w:rPr>
-          <w:rFonts w:hint="eastAsia"/>
-        </w:rPr>
-        <w:t>/{current}/{limit}</w:t>
+        <w:t>/files/{</w:t>
+      </w:r>
+      <w:proofErr w:type="spellStart"/>
+      <w:r>
+        <w:rPr>
+          <w:rFonts w:hint="eastAsia"/>
+        </w:rPr>
+        <w:t>fileId</w:t>
+      </w:r>
+      <w:proofErr w:type="spellEnd"/>
+      <w:r>
+        <w:rPr>
+          <w:rFonts w:hint="eastAsia"/>
+        </w:rPr>
+        <w:t>}</w:t>
       </w:r>
     </w:p>
     <w:p>
@@ -4535,6 +4905,340 @@
         <w:rPr>
           <w:rFonts w:hint="eastAsia"/>
         </w:rPr>
+        <w:t>Method: DELETE</w:t>
+      </w:r>
+    </w:p>
+    <w:p>
+      <w:pPr>
+        <w:pStyle w:val="a3"/>
+        <w:numPr>
+          <w:ilvl w:val="0"/>
+          <w:numId w:val="3"/>
+        </w:numPr>
+        <w:ind w:firstLineChars="0"/>
+      </w:pPr>
+      <w:proofErr w:type="spellStart"/>
+      <w:r>
+        <w:rPr>
+          <w:rFonts w:hint="eastAsia"/>
+        </w:rPr>
+        <w:t>RequestBody</w:t>
+      </w:r>
+      <w:proofErr w:type="spellEnd"/>
+      <w:r>
+        <w:rPr>
+          <w:rFonts w:hint="eastAsia"/>
+        </w:rPr>
+        <w:t>: {}</w:t>
+      </w:r>
+    </w:p>
+    <w:p>
+      <w:pPr>
+        <w:pStyle w:val="a3"/>
+        <w:numPr>
+          <w:ilvl w:val="0"/>
+          <w:numId w:val="3"/>
+        </w:numPr>
+        <w:ind w:firstLineChars="0"/>
+      </w:pPr>
+      <w:proofErr w:type="spellStart"/>
+      <w:r>
+        <w:rPr>
+          <w:rFonts w:hint="eastAsia"/>
+        </w:rPr>
+        <w:t>ResponseBody</w:t>
+      </w:r>
+      <w:proofErr w:type="spellEnd"/>
+      <w:r>
+        <w:rPr>
+          <w:rFonts w:hint="eastAsia"/>
+        </w:rPr>
+        <w:t>: {}</w:t>
+      </w:r>
+    </w:p>
+    <w:p>
+      <w:pPr>
+        <w:pStyle w:val="2"/>
+        <w:numPr>
+          <w:ilvl w:val="0"/>
+          <w:numId w:val="4"/>
+        </w:numPr>
+      </w:pPr>
+      <w:bookmarkStart w:id="16" w:name="_Toc49108573"/>
+      <w:r>
+        <w:rPr>
+          <w:rFonts w:hint="eastAsia"/>
+        </w:rPr>
+        <w:t>修改文件</w:t>
+      </w:r>
+      <w:bookmarkEnd w:id="16"/>
+    </w:p>
+    <w:p>
+      <w:pPr>
+        <w:pStyle w:val="a3"/>
+        <w:numPr>
+          <w:ilvl w:val="0"/>
+          <w:numId w:val="3"/>
+        </w:numPr>
+        <w:ind w:firstLineChars="0"/>
+      </w:pPr>
+      <w:r>
+        <w:rPr>
+          <w:rFonts w:hint="eastAsia"/>
+        </w:rPr>
+        <w:t>URL: /</w:t>
+      </w:r>
+      <w:proofErr w:type="spellStart"/>
+      <w:r>
+        <w:rPr>
+          <w:rFonts w:hint="eastAsia"/>
+        </w:rPr>
+        <w:t>filemgt</w:t>
+      </w:r>
+      <w:proofErr w:type="spellEnd"/>
+      <w:r>
+        <w:rPr>
+          <w:rFonts w:hint="eastAsia"/>
+        </w:rPr>
+        <w:t>/files/{</w:t>
+      </w:r>
+      <w:proofErr w:type="spellStart"/>
+      <w:r>
+        <w:rPr>
+          <w:rFonts w:hint="eastAsia"/>
+        </w:rPr>
+        <w:t>fileId</w:t>
+      </w:r>
+      <w:proofErr w:type="spellEnd"/>
+      <w:r>
+        <w:rPr>
+          <w:rFonts w:hint="eastAsia"/>
+        </w:rPr>
+        <w:t>}</w:t>
+      </w:r>
+    </w:p>
+    <w:p>
+      <w:pPr>
+        <w:pStyle w:val="a3"/>
+        <w:numPr>
+          <w:ilvl w:val="0"/>
+          <w:numId w:val="3"/>
+        </w:numPr>
+        <w:ind w:firstLineChars="0"/>
+      </w:pPr>
+      <w:r>
+        <w:rPr>
+          <w:rFonts w:hint="eastAsia"/>
+        </w:rPr>
+        <w:t xml:space="preserve">Method: </w:t>
+      </w:r>
+      <w:r>
+        <w:rPr>
+          <w:rFonts w:hint="eastAsia"/>
+        </w:rPr>
+        <w:t>PUT</w:t>
+      </w:r>
+    </w:p>
+    <w:p>
+      <w:pPr>
+        <w:pStyle w:val="a3"/>
+        <w:numPr>
+          <w:ilvl w:val="0"/>
+          <w:numId w:val="3"/>
+        </w:numPr>
+        <w:ind w:firstLineChars="0"/>
+      </w:pPr>
+      <w:proofErr w:type="spellStart"/>
+      <w:r>
+        <w:rPr>
+          <w:rFonts w:hint="eastAsia"/>
+        </w:rPr>
+        <w:t>RequestBody</w:t>
+      </w:r>
+      <w:proofErr w:type="spellEnd"/>
+      <w:r>
+        <w:rPr>
+          <w:rFonts w:hint="eastAsia"/>
+        </w:rPr>
+        <w:t>: {</w:t>
+      </w:r>
+      <w:r>
+        <w:t>“</w:t>
+      </w:r>
+      <w:proofErr w:type="spellStart"/>
+      <w:r>
+        <w:rPr>
+          <w:rFonts w:hint="eastAsia"/>
+        </w:rPr>
+        <w:t>fileInfoKey</w:t>
+      </w:r>
+      <w:proofErr w:type="spellEnd"/>
+      <w:r>
+        <w:t>”</w:t>
+      </w:r>
+      <w:r>
+        <w:rPr>
+          <w:rFonts w:hint="eastAsia"/>
+        </w:rPr>
+        <w:t xml:space="preserve">: </w:t>
+      </w:r>
+      <w:r>
+        <w:t>“</w:t>
+      </w:r>
+      <w:proofErr w:type="spellStart"/>
+      <w:r>
+        <w:rPr>
+          <w:rFonts w:hint="eastAsia"/>
+        </w:rPr>
+        <w:t>fileInfoValue</w:t>
+      </w:r>
+      <w:proofErr w:type="spellEnd"/>
+      <w:r>
+        <w:t>”</w:t>
+      </w:r>
+      <w:r>
+        <w:rPr>
+          <w:rFonts w:hint="eastAsia"/>
+        </w:rPr>
+        <w:t xml:space="preserve">, </w:t>
+      </w:r>
+      <w:r>
+        <w:t>“</w:t>
+      </w:r>
+      <w:proofErr w:type="spellStart"/>
+      <w:r>
+        <w:rPr>
+          <w:rFonts w:hint="eastAsia"/>
+        </w:rPr>
+        <w:t>MultiPartFile</w:t>
+      </w:r>
+      <w:proofErr w:type="spellEnd"/>
+      <w:r>
+        <w:t>”</w:t>
+      </w:r>
+      <w:r>
+        <w:rPr>
+          <w:rFonts w:hint="eastAsia"/>
+        </w:rPr>
+        <w:t xml:space="preserve">: </w:t>
+      </w:r>
+      <w:r>
+        <w:t>“</w:t>
+      </w:r>
+      <w:r>
+        <w:rPr>
+          <w:rFonts w:hint="eastAsia"/>
+        </w:rPr>
+        <w:t>file</w:t>
+      </w:r>
+      <w:r>
+        <w:t>”</w:t>
+      </w:r>
+      <w:r>
+        <w:rPr>
+          <w:rFonts w:hint="eastAsia"/>
+        </w:rPr>
+        <w:t>}</w:t>
+      </w:r>
+    </w:p>
+    <w:p>
+      <w:pPr>
+        <w:pStyle w:val="a3"/>
+        <w:numPr>
+          <w:ilvl w:val="0"/>
+          <w:numId w:val="3"/>
+        </w:numPr>
+        <w:ind w:firstLineChars="0"/>
+      </w:pPr>
+      <w:proofErr w:type="spellStart"/>
+      <w:r>
+        <w:rPr>
+          <w:rFonts w:hint="eastAsia"/>
+        </w:rPr>
+        <w:t>ResponseBody</w:t>
+      </w:r>
+      <w:proofErr w:type="spellEnd"/>
+      <w:r>
+        <w:rPr>
+          <w:rFonts w:hint="eastAsia"/>
+        </w:rPr>
+        <w:t>: {}</w:t>
+      </w:r>
+    </w:p>
+    <w:p>
+      <w:pPr>
+        <w:pStyle w:val="2"/>
+        <w:numPr>
+          <w:ilvl w:val="0"/>
+          <w:numId w:val="4"/>
+        </w:numPr>
+      </w:pPr>
+      <w:bookmarkStart w:id="17" w:name="_Toc49108574"/>
+      <w:r>
+        <w:rPr>
+          <w:rFonts w:hint="eastAsia"/>
+        </w:rPr>
+        <w:t>下载文件</w:t>
+      </w:r>
+      <w:bookmarkEnd w:id="17"/>
+    </w:p>
+    <w:p>
+      <w:pPr>
+        <w:pStyle w:val="a3"/>
+        <w:numPr>
+          <w:ilvl w:val="0"/>
+          <w:numId w:val="3"/>
+        </w:numPr>
+        <w:ind w:firstLineChars="0"/>
+      </w:pPr>
+      <w:r>
+        <w:rPr>
+          <w:rFonts w:hint="eastAsia"/>
+        </w:rPr>
+        <w:t>URL: /</w:t>
+      </w:r>
+      <w:proofErr w:type="spellStart"/>
+      <w:r>
+        <w:rPr>
+          <w:rFonts w:hint="eastAsia"/>
+        </w:rPr>
+        <w:t>filemgt</w:t>
+      </w:r>
+      <w:proofErr w:type="spellEnd"/>
+      <w:r>
+        <w:rPr>
+          <w:rFonts w:hint="eastAsia"/>
+        </w:rPr>
+        <w:t>/files/{</w:t>
+      </w:r>
+      <w:proofErr w:type="spellStart"/>
+      <w:r>
+        <w:rPr>
+          <w:rFonts w:hint="eastAsia"/>
+        </w:rPr>
+        <w:t>fileId</w:t>
+      </w:r>
+      <w:proofErr w:type="spellEnd"/>
+      <w:r>
+        <w:rPr>
+          <w:rFonts w:hint="eastAsia"/>
+        </w:rPr>
+        <w:t>}</w:t>
+      </w:r>
+    </w:p>
+    <w:p>
+      <w:pPr>
+        <w:pStyle w:val="a3"/>
+        <w:numPr>
+          <w:ilvl w:val="0"/>
+          <w:numId w:val="3"/>
+        </w:numPr>
+        <w:ind w:firstLineChars="0"/>
+      </w:pPr>
+      <w:r>
+        <w:rPr>
+          <w:rFonts w:hint="eastAsia"/>
+        </w:rPr>
         <w:t>Method: GET</w:t>
       </w:r>
     </w:p>
@@ -4559,47 +5263,7 @@
         <w:rPr>
           <w:rFonts w:hint="eastAsia"/>
         </w:rPr>
-        <w:t>: {</w:t>
-      </w:r>
-      <w:r>
-        <w:t>“</w:t>
-      </w:r>
-      <w:proofErr w:type="spellStart"/>
-      <w:r>
-        <w:rPr>
-          <w:rFonts w:hint="eastAsia"/>
-        </w:rPr>
-        <w:t>conditionKey</w:t>
-      </w:r>
-      <w:proofErr w:type="spellEnd"/>
-      <w:r>
-        <w:t>”</w:t>
-      </w:r>
-      <w:r>
-        <w:rPr>
-          <w:rFonts w:hint="eastAsia"/>
-        </w:rPr>
-        <w:t xml:space="preserve">: </w:t>
-      </w:r>
-      <w:r>
-        <w:t>“</w:t>
-      </w:r>
-      <w:proofErr w:type="spellStart"/>
-      <w:r>
-        <w:rPr>
-          <w:rFonts w:hint="eastAsia"/>
-        </w:rPr>
-        <w:t>conditionValue</w:t>
-      </w:r>
-      <w:proofErr w:type="spellEnd"/>
-      <w:r>
-        <w:t>”</w:t>
-      </w:r>
-      <w:r>
-        <w:rPr>
-          <w:rFonts w:hint="eastAsia"/>
-        </w:rPr>
-        <w:t>}</w:t>
+        <w:t>: {}</w:t>
       </w:r>
     </w:p>
     <w:p>
@@ -4626,657 +5290,23 @@
         <w:t>: {}</w:t>
       </w:r>
     </w:p>
-    <w:p>
-      <w:pPr>
-        <w:pStyle w:val="2"/>
-        <w:numPr>
-          <w:ilvl w:val="0"/>
-          <w:numId w:val="4"/>
-        </w:numPr>
-      </w:pPr>
-      <w:bookmarkStart w:id="13" w:name="_Toc49108571"/>
-      <w:r>
-        <w:rPr>
-          <w:rFonts w:hint="eastAsia"/>
-        </w:rPr>
-        <w:t>新增文件</w:t>
-      </w:r>
-      <w:bookmarkEnd w:id="13"/>
-    </w:p>
-    <w:p>
-      <w:pPr>
-        <w:pStyle w:val="a3"/>
-        <w:numPr>
-          <w:ilvl w:val="0"/>
-          <w:numId w:val="3"/>
-        </w:numPr>
-        <w:ind w:firstLineChars="0"/>
-      </w:pPr>
-      <w:r>
-        <w:rPr>
-          <w:rFonts w:hint="eastAsia"/>
-        </w:rPr>
-        <w:t>URL: /</w:t>
-      </w:r>
-      <w:proofErr w:type="spellStart"/>
-      <w:r>
-        <w:rPr>
-          <w:rFonts w:hint="eastAsia"/>
-        </w:rPr>
-        <w:t>filemgt</w:t>
-      </w:r>
-      <w:proofErr w:type="spellEnd"/>
-      <w:r>
-        <w:rPr>
-          <w:rFonts w:hint="eastAsia"/>
-        </w:rPr>
-        <w:t>/files/file</w:t>
-      </w:r>
-    </w:p>
-    <w:p>
-      <w:pPr>
-        <w:pStyle w:val="a3"/>
-        <w:numPr>
-          <w:ilvl w:val="0"/>
-          <w:numId w:val="3"/>
-        </w:numPr>
-        <w:ind w:firstLineChars="0"/>
-      </w:pPr>
-      <w:r>
-        <w:rPr>
-          <w:rFonts w:hint="eastAsia"/>
-        </w:rPr>
-        <w:t>Method: POST</w:t>
-      </w:r>
-    </w:p>
-    <w:p>
-      <w:pPr>
-        <w:pStyle w:val="a3"/>
-        <w:numPr>
-          <w:ilvl w:val="0"/>
-          <w:numId w:val="3"/>
-        </w:numPr>
-        <w:ind w:firstLineChars="0"/>
-      </w:pPr>
-      <w:proofErr w:type="spellStart"/>
-      <w:r>
-        <w:rPr>
-          <w:rFonts w:hint="eastAsia"/>
-        </w:rPr>
-        <w:t>RequestBody</w:t>
-      </w:r>
-      <w:proofErr w:type="spellEnd"/>
-      <w:r>
-        <w:rPr>
-          <w:rFonts w:hint="eastAsia"/>
-        </w:rPr>
-        <w:t>: {</w:t>
-      </w:r>
-      <w:r>
-        <w:t>“</w:t>
-      </w:r>
-      <w:proofErr w:type="spellStart"/>
-      <w:r>
-        <w:rPr>
-          <w:rFonts w:hint="eastAsia"/>
-        </w:rPr>
-        <w:t>fileInfoKey</w:t>
-      </w:r>
-      <w:proofErr w:type="spellEnd"/>
-      <w:r>
-        <w:t>”</w:t>
-      </w:r>
-      <w:r>
-        <w:rPr>
-          <w:rFonts w:hint="eastAsia"/>
-        </w:rPr>
-        <w:t xml:space="preserve">: </w:t>
-      </w:r>
-      <w:r>
-        <w:t>“</w:t>
-      </w:r>
-      <w:proofErr w:type="spellStart"/>
-      <w:r>
-        <w:rPr>
-          <w:rFonts w:hint="eastAsia"/>
-        </w:rPr>
-        <w:t>fileInfoValue</w:t>
-      </w:r>
-      <w:proofErr w:type="spellEnd"/>
-      <w:r>
-        <w:t>”</w:t>
-      </w:r>
-      <w:r>
-        <w:rPr>
-          <w:rFonts w:hint="eastAsia"/>
-        </w:rPr>
-        <w:t xml:space="preserve">, </w:t>
-      </w:r>
-      <w:r>
-        <w:t>“</w:t>
-      </w:r>
-      <w:proofErr w:type="spellStart"/>
-      <w:r>
-        <w:rPr>
-          <w:rFonts w:hint="eastAsia"/>
-        </w:rPr>
-        <w:t>MultiPartFile</w:t>
-      </w:r>
-      <w:proofErr w:type="spellEnd"/>
-      <w:r>
-        <w:t>”</w:t>
-      </w:r>
-      <w:r>
-        <w:rPr>
-          <w:rFonts w:hint="eastAsia"/>
-        </w:rPr>
-        <w:t xml:space="preserve">: </w:t>
-      </w:r>
-      <w:r>
-        <w:t>“</w:t>
-      </w:r>
-      <w:r>
-        <w:rPr>
-          <w:rFonts w:hint="eastAsia"/>
-        </w:rPr>
-        <w:t>file</w:t>
-      </w:r>
-      <w:r>
-        <w:t>”</w:t>
-      </w:r>
-      <w:r>
-        <w:rPr>
-          <w:rFonts w:hint="eastAsia"/>
-        </w:rPr>
-        <w:t>}</w:t>
-      </w:r>
-    </w:p>
-    <w:p>
-      <w:pPr>
-        <w:pStyle w:val="a3"/>
-        <w:numPr>
-          <w:ilvl w:val="0"/>
-          <w:numId w:val="3"/>
-        </w:numPr>
-        <w:ind w:firstLineChars="0"/>
-      </w:pPr>
-      <w:proofErr w:type="spellStart"/>
-      <w:r>
-        <w:rPr>
-          <w:rFonts w:hint="eastAsia"/>
-        </w:rPr>
-        <w:t>ResponseBody</w:t>
-      </w:r>
-      <w:proofErr w:type="spellEnd"/>
-      <w:r>
-        <w:rPr>
-          <w:rFonts w:hint="eastAsia"/>
-        </w:rPr>
-        <w:t>: {}</w:t>
-      </w:r>
-    </w:p>
-    <w:p>
-      <w:pPr>
-        <w:pStyle w:val="2"/>
-        <w:numPr>
-          <w:ilvl w:val="0"/>
-          <w:numId w:val="4"/>
-        </w:numPr>
-      </w:pPr>
-      <w:bookmarkStart w:id="14" w:name="_Toc49108572"/>
-      <w:r>
-        <w:rPr>
-          <w:rFonts w:hint="eastAsia"/>
-        </w:rPr>
-        <w:t>删除文件</w:t>
-      </w:r>
-      <w:bookmarkEnd w:id="14"/>
-    </w:p>
-    <w:p>
-      <w:pPr>
-        <w:pStyle w:val="a3"/>
-        <w:numPr>
-          <w:ilvl w:val="0"/>
-          <w:numId w:val="3"/>
-        </w:numPr>
-        <w:ind w:firstLineChars="0"/>
-      </w:pPr>
-      <w:r>
-        <w:rPr>
-          <w:rFonts w:hint="eastAsia"/>
-        </w:rPr>
-        <w:t>URL: /</w:t>
-      </w:r>
-      <w:proofErr w:type="spellStart"/>
-      <w:r>
-        <w:rPr>
-          <w:rFonts w:hint="eastAsia"/>
-        </w:rPr>
-        <w:t>filemgt</w:t>
-      </w:r>
-      <w:proofErr w:type="spellEnd"/>
-      <w:r>
-        <w:rPr>
-          <w:rFonts w:hint="eastAsia"/>
-        </w:rPr>
-        <w:t>/files/{</w:t>
-      </w:r>
-      <w:proofErr w:type="spellStart"/>
-      <w:r>
-        <w:rPr>
-          <w:rFonts w:hint="eastAsia"/>
-        </w:rPr>
-        <w:t>fileId</w:t>
-      </w:r>
-      <w:proofErr w:type="spellEnd"/>
-      <w:r>
-        <w:rPr>
-          <w:rFonts w:hint="eastAsia"/>
-        </w:rPr>
-        <w:t>}</w:t>
-      </w:r>
-    </w:p>
-    <w:p>
-      <w:pPr>
-        <w:pStyle w:val="a3"/>
-        <w:numPr>
-          <w:ilvl w:val="0"/>
-          <w:numId w:val="3"/>
-        </w:numPr>
-        <w:ind w:firstLineChars="0"/>
-      </w:pPr>
-      <w:r>
-        <w:rPr>
-          <w:rFonts w:hint="eastAsia"/>
-        </w:rPr>
-        <w:t>Method: DELETE</w:t>
-      </w:r>
-    </w:p>
-    <w:p>
-      <w:pPr>
-        <w:pStyle w:val="a3"/>
-        <w:numPr>
-          <w:ilvl w:val="0"/>
-          <w:numId w:val="3"/>
-        </w:numPr>
-        <w:ind w:firstLineChars="0"/>
-      </w:pPr>
-      <w:proofErr w:type="spellStart"/>
-      <w:r>
-        <w:rPr>
-          <w:rFonts w:hint="eastAsia"/>
-        </w:rPr>
-        <w:t>RequestBody</w:t>
-      </w:r>
-      <w:proofErr w:type="spellEnd"/>
-      <w:r>
-        <w:rPr>
-          <w:rFonts w:hint="eastAsia"/>
-        </w:rPr>
-        <w:t>: {}</w:t>
-      </w:r>
-    </w:p>
-    <w:p>
-      <w:pPr>
-        <w:pStyle w:val="a3"/>
-        <w:numPr>
-          <w:ilvl w:val="0"/>
-          <w:numId w:val="3"/>
-        </w:numPr>
-        <w:ind w:firstLineChars="0"/>
-      </w:pPr>
-      <w:proofErr w:type="spellStart"/>
-      <w:r>
-        <w:rPr>
-          <w:rFonts w:hint="eastAsia"/>
-        </w:rPr>
-        <w:t>ResponseBody</w:t>
-      </w:r>
-      <w:proofErr w:type="spellEnd"/>
-      <w:r>
-        <w:rPr>
-          <w:rFonts w:hint="eastAsia"/>
-        </w:rPr>
-        <w:t>: {}</w:t>
-      </w:r>
-    </w:p>
-    <w:p>
-      <w:pPr>
-        <w:pStyle w:val="2"/>
-        <w:numPr>
-          <w:ilvl w:val="0"/>
-          <w:numId w:val="4"/>
-        </w:numPr>
-      </w:pPr>
-      <w:bookmarkStart w:id="15" w:name="_Toc49108573"/>
-      <w:r>
-        <w:rPr>
-          <w:rFonts w:hint="eastAsia"/>
-        </w:rPr>
-        <w:t>修改文件</w:t>
-      </w:r>
-      <w:bookmarkStart w:id="16" w:name="_GoBack"/>
-      <w:bookmarkEnd w:id="15"/>
-      <w:bookmarkEnd w:id="16"/>
-    </w:p>
-    <w:p>
-      <w:pPr>
-        <w:pStyle w:val="a3"/>
-        <w:numPr>
-          <w:ilvl w:val="0"/>
-          <w:numId w:val="3"/>
-        </w:numPr>
-        <w:ind w:firstLineChars="0"/>
-      </w:pPr>
-      <w:r>
-        <w:rPr>
-          <w:rFonts w:hint="eastAsia"/>
-        </w:rPr>
-        <w:t>URL: /</w:t>
-      </w:r>
-      <w:proofErr w:type="spellStart"/>
-      <w:r>
-        <w:rPr>
-          <w:rFonts w:hint="eastAsia"/>
-        </w:rPr>
-        <w:t>filemgt</w:t>
-      </w:r>
-      <w:proofErr w:type="spellEnd"/>
-      <w:r>
-        <w:rPr>
-          <w:rFonts w:hint="eastAsia"/>
-        </w:rPr>
-        <w:t>/files/{</w:t>
-      </w:r>
-      <w:proofErr w:type="spellStart"/>
-      <w:r>
-        <w:rPr>
-          <w:rFonts w:hint="eastAsia"/>
-        </w:rPr>
-        <w:t>fileId</w:t>
-      </w:r>
-      <w:proofErr w:type="spellEnd"/>
-      <w:r>
-        <w:rPr>
-          <w:rFonts w:hint="eastAsia"/>
-        </w:rPr>
-        <w:t>}</w:t>
-      </w:r>
-    </w:p>
-    <w:p>
-      <w:pPr>
-        <w:pStyle w:val="a3"/>
-        <w:numPr>
-          <w:ilvl w:val="0"/>
-          <w:numId w:val="3"/>
-        </w:numPr>
-        <w:ind w:firstLineChars="0"/>
-      </w:pPr>
-      <w:r>
-        <w:rPr>
-          <w:rFonts w:hint="eastAsia"/>
-        </w:rPr>
-        <w:t xml:space="preserve">Method: </w:t>
-      </w:r>
-      <w:r>
-        <w:rPr>
-          <w:rFonts w:hint="eastAsia"/>
-        </w:rPr>
-        <w:t>PUT</w:t>
-      </w:r>
-    </w:p>
-    <w:p>
-      <w:pPr>
-        <w:pStyle w:val="a3"/>
-        <w:numPr>
-          <w:ilvl w:val="0"/>
-          <w:numId w:val="3"/>
-        </w:numPr>
-        <w:ind w:firstLineChars="0"/>
-      </w:pPr>
-      <w:proofErr w:type="spellStart"/>
-      <w:r>
-        <w:rPr>
-          <w:rFonts w:hint="eastAsia"/>
-        </w:rPr>
-        <w:t>RequestBody</w:t>
-      </w:r>
-      <w:proofErr w:type="spellEnd"/>
-      <w:r>
-        <w:rPr>
-          <w:rFonts w:hint="eastAsia"/>
-        </w:rPr>
-        <w:t>: {</w:t>
-      </w:r>
-      <w:r>
-        <w:t>“</w:t>
-      </w:r>
-      <w:proofErr w:type="spellStart"/>
-      <w:r>
-        <w:rPr>
-          <w:rFonts w:hint="eastAsia"/>
-        </w:rPr>
-        <w:t>fileInfoKey</w:t>
-      </w:r>
-      <w:proofErr w:type="spellEnd"/>
-      <w:r>
-        <w:t>”</w:t>
-      </w:r>
-      <w:r>
-        <w:rPr>
-          <w:rFonts w:hint="eastAsia"/>
-        </w:rPr>
-        <w:t xml:space="preserve">: </w:t>
-      </w:r>
-      <w:r>
-        <w:t>“</w:t>
-      </w:r>
-      <w:proofErr w:type="spellStart"/>
-      <w:r>
-        <w:rPr>
-          <w:rFonts w:hint="eastAsia"/>
-        </w:rPr>
-        <w:t>fileInfoValue</w:t>
-      </w:r>
-      <w:proofErr w:type="spellEnd"/>
-      <w:r>
-        <w:t>”</w:t>
-      </w:r>
-      <w:r>
-        <w:rPr>
-          <w:rFonts w:hint="eastAsia"/>
-        </w:rPr>
-        <w:t xml:space="preserve">, </w:t>
-      </w:r>
-      <w:r>
-        <w:t>“</w:t>
-      </w:r>
-      <w:proofErr w:type="spellStart"/>
-      <w:r>
-        <w:rPr>
-          <w:rFonts w:hint="eastAsia"/>
-        </w:rPr>
-        <w:t>MultiPartFile</w:t>
-      </w:r>
-      <w:proofErr w:type="spellEnd"/>
-      <w:r>
-        <w:t>”</w:t>
-      </w:r>
-      <w:r>
-        <w:rPr>
-          <w:rFonts w:hint="eastAsia"/>
-        </w:rPr>
-        <w:t xml:space="preserve">: </w:t>
-      </w:r>
-      <w:r>
-        <w:t>“</w:t>
-      </w:r>
-      <w:r>
-        <w:rPr>
-          <w:rFonts w:hint="eastAsia"/>
-        </w:rPr>
-        <w:t>file</w:t>
-      </w:r>
-      <w:r>
-        <w:t>”</w:t>
-      </w:r>
-      <w:r>
-        <w:rPr>
-          <w:rFonts w:hint="eastAsia"/>
-        </w:rPr>
-        <w:t>}</w:t>
-      </w:r>
-    </w:p>
-    <w:p>
-      <w:pPr>
-        <w:pStyle w:val="a3"/>
-        <w:numPr>
-          <w:ilvl w:val="0"/>
-          <w:numId w:val="3"/>
-        </w:numPr>
-        <w:ind w:firstLineChars="0"/>
-      </w:pPr>
-      <w:proofErr w:type="spellStart"/>
-      <w:r>
-        <w:rPr>
-          <w:rFonts w:hint="eastAsia"/>
-        </w:rPr>
-        <w:t>ResponseBody</w:t>
-      </w:r>
-      <w:proofErr w:type="spellEnd"/>
-      <w:r>
-        <w:rPr>
-          <w:rFonts w:hint="eastAsia"/>
-        </w:rPr>
-        <w:t>: {}</w:t>
-      </w:r>
-    </w:p>
-    <w:p>
-      <w:pPr>
-        <w:pStyle w:val="2"/>
-        <w:numPr>
-          <w:ilvl w:val="0"/>
-          <w:numId w:val="4"/>
-        </w:numPr>
-      </w:pPr>
-      <w:bookmarkStart w:id="17" w:name="_Toc49108574"/>
-      <w:r>
-        <w:rPr>
-          <w:rFonts w:hint="eastAsia"/>
-        </w:rPr>
-        <w:t>下载文件</w:t>
-      </w:r>
-      <w:bookmarkEnd w:id="17"/>
-    </w:p>
-    <w:p>
-      <w:pPr>
-        <w:pStyle w:val="a3"/>
-        <w:numPr>
-          <w:ilvl w:val="0"/>
-          <w:numId w:val="3"/>
-        </w:numPr>
-        <w:ind w:firstLineChars="0"/>
-      </w:pPr>
-      <w:r>
-        <w:rPr>
-          <w:rFonts w:hint="eastAsia"/>
-        </w:rPr>
-        <w:t>URL: /</w:t>
-      </w:r>
-      <w:proofErr w:type="spellStart"/>
-      <w:r>
-        <w:rPr>
-          <w:rFonts w:hint="eastAsia"/>
-        </w:rPr>
-        <w:t>filemgt</w:t>
-      </w:r>
-      <w:proofErr w:type="spellEnd"/>
-      <w:r>
-        <w:rPr>
-          <w:rFonts w:hint="eastAsia"/>
-        </w:rPr>
-        <w:t>/files/{</w:t>
-      </w:r>
-      <w:proofErr w:type="spellStart"/>
-      <w:r>
-        <w:rPr>
-          <w:rFonts w:hint="eastAsia"/>
-        </w:rPr>
-        <w:t>fileId</w:t>
-      </w:r>
-      <w:proofErr w:type="spellEnd"/>
-      <w:r>
-        <w:rPr>
-          <w:rFonts w:hint="eastAsia"/>
-        </w:rPr>
-        <w:t>}</w:t>
-      </w:r>
-    </w:p>
-    <w:p>
-      <w:pPr>
-        <w:pStyle w:val="a3"/>
-        <w:numPr>
-          <w:ilvl w:val="0"/>
-          <w:numId w:val="3"/>
-        </w:numPr>
-        <w:ind w:firstLineChars="0"/>
-      </w:pPr>
-      <w:r>
-        <w:rPr>
-          <w:rFonts w:hint="eastAsia"/>
-        </w:rPr>
-        <w:t>Method: GET</w:t>
-      </w:r>
-    </w:p>
-    <w:p>
-      <w:pPr>
-        <w:pStyle w:val="a3"/>
-        <w:numPr>
-          <w:ilvl w:val="0"/>
-          <w:numId w:val="3"/>
-        </w:numPr>
-        <w:ind w:firstLineChars="0"/>
-      </w:pPr>
-      <w:proofErr w:type="spellStart"/>
-      <w:r>
-        <w:rPr>
-          <w:rFonts w:hint="eastAsia"/>
-        </w:rPr>
-        <w:t>RequestBody</w:t>
-      </w:r>
-      <w:proofErr w:type="spellEnd"/>
-      <w:r>
-        <w:rPr>
-          <w:rFonts w:hint="eastAsia"/>
-        </w:rPr>
-        <w:t>: {}</w:t>
-      </w:r>
-    </w:p>
-    <w:p>
-      <w:pPr>
-        <w:pStyle w:val="a3"/>
-        <w:numPr>
-          <w:ilvl w:val="0"/>
-          <w:numId w:val="3"/>
-        </w:numPr>
-        <w:ind w:firstLineChars="0"/>
-      </w:pPr>
-      <w:proofErr w:type="spellStart"/>
-      <w:r>
-        <w:rPr>
-          <w:rFonts w:hint="eastAsia"/>
-        </w:rPr>
-        <w:t>ResponseBody</w:t>
-      </w:r>
-      <w:proofErr w:type="spellEnd"/>
-      <w:r>
-        <w:rPr>
-          <w:rFonts w:hint="eastAsia"/>
-        </w:rPr>
-        <w:t>: {}</w:t>
-      </w:r>
-    </w:p>
     <w:p/>
+    <w:p/>
+    <w:p/>
+    <w:p>
+      <w:pPr>
+        <w:rPr>
+          <w:rFonts w:hint="eastAsia"/>
+        </w:rPr>
+      </w:pPr>
+    </w:p>
+    <w:p>
+      <w:pPr>
+        <w:rPr>
+          <w:rFonts w:hint="eastAsia"/>
+        </w:rPr>
+      </w:pPr>
+    </w:p>
     <w:p>
       <w:pPr>
         <w:rPr>
@@ -6832,7 +6862,7 @@
             <w:noProof/>
             <w:lang w:val="zh-CN"/>
           </w:rPr>
-          <w:t>6</w:t>
+          <w:t>2</w:t>
         </w:r>
         <w:r>
           <w:fldChar w:fldCharType="end"/>
@@ -8331,7 +8361,7 @@
 </file>
 
 <file path=customXml/itemProps1.xml><?xml version="1.0" encoding="utf-8"?>
-<ds:datastoreItem xmlns:ds="http://schemas.openxmlformats.org/officeDocument/2006/customXml" ds:itemID="{10CA06EF-2DF6-46EA-85AD-FDA9641FED06}">
+<ds:datastoreItem xmlns:ds="http://schemas.openxmlformats.org/officeDocument/2006/customXml" ds:itemID="{300EBE63-0F0C-4935-9061-3C782A45479C}">
   <ds:schemaRefs>
     <ds:schemaRef ds:uri="http://schemas.openxmlformats.org/officeDocument/2006/bibliography"/>
   </ds:schemaRefs>

</xml_diff>

<commit_message>
debug API of file service
</commit_message>
<xml_diff>
--- a/docs/file_service/文件服务器设计文档.docx
+++ b/docs/file_service/文件服务器设计文档.docx
@@ -2208,8 +2208,6 @@
               </w:rPr>
               <w:tab/>
             </w:r>
-            <w:bookmarkStart w:id="0" w:name="_GoBack"/>
-            <w:bookmarkEnd w:id="0"/>
             <w:r>
               <w:rPr>
                 <w:rFonts w:ascii="黑体" w:eastAsia="黑体" w:hAnsi="黑体"/>
@@ -3206,7 +3204,7 @@
         <w:pStyle w:val="1"/>
         <w:ind w:left="660" w:right="240"/>
       </w:pPr>
-      <w:bookmarkStart w:id="1" w:name="_Toc49108558"/>
+      <w:bookmarkStart w:id="0" w:name="_Toc49108558"/>
       <w:r>
         <w:rPr>
           <w:rFonts w:hint="eastAsia"/>
@@ -3214,7 +3212,7 @@
         <w:lastRenderedPageBreak/>
         <w:t>背景</w:t>
       </w:r>
-      <w:bookmarkEnd w:id="1"/>
+      <w:bookmarkEnd w:id="0"/>
     </w:p>
     <w:p>
       <w:r>
@@ -3238,14 +3236,14 @@
         <w:pStyle w:val="1"/>
         <w:ind w:left="660" w:right="240"/>
       </w:pPr>
-      <w:bookmarkStart w:id="2" w:name="_Toc49108559"/>
+      <w:bookmarkStart w:id="1" w:name="_Toc49108559"/>
       <w:r>
         <w:rPr>
           <w:rFonts w:hint="eastAsia"/>
         </w:rPr>
         <w:t>总体架构图</w:t>
       </w:r>
-      <w:bookmarkEnd w:id="2"/>
+      <w:bookmarkEnd w:id="1"/>
     </w:p>
     <w:p>
       <w:r>
@@ -3272,7 +3270,7 @@
           <v:shape id="_x0000_i1025" type="#_x0000_t75" style="width:421.5pt;height:197.25pt" o:ole="">
             <v:imagedata r:id="rId9" o:title=""/>
           </v:shape>
-          <o:OLEObject Type="Embed" ProgID="Visio.Drawing.11" ShapeID="_x0000_i1025" DrawAspect="Content" ObjectID="_1660160780" r:id="rId10"/>
+          <o:OLEObject Type="Embed" ProgID="Visio.Drawing.11" ShapeID="_x0000_i1025" DrawAspect="Content" ObjectID="_1660854903" r:id="rId10"/>
         </w:object>
       </w:r>
     </w:p>
@@ -3280,13 +3278,141 @@
       <w:pPr>
         <w:pStyle w:val="2"/>
       </w:pPr>
-      <w:bookmarkStart w:id="3" w:name="_Toc49108560"/>
+      <w:bookmarkStart w:id="2" w:name="_Toc49108560"/>
       <w:r>
         <w:rPr>
           <w:rFonts w:hint="eastAsia"/>
         </w:rPr>
         <w:t>用户界面</w:t>
       </w:r>
+      <w:bookmarkEnd w:id="2"/>
+    </w:p>
+    <w:p>
+      <w:pPr>
+        <w:ind w:firstLine="480"/>
+      </w:pPr>
+      <w:r>
+        <w:rPr>
+          <w:rFonts w:hint="eastAsia"/>
+        </w:rPr>
+        <w:t>前端采用</w:t>
+      </w:r>
+      <w:r>
+        <w:rPr>
+          <w:rFonts w:hint="eastAsia"/>
+        </w:rPr>
+        <w:t>element-</w:t>
+      </w:r>
+      <w:proofErr w:type="spellStart"/>
+      <w:r>
+        <w:rPr>
+          <w:rFonts w:hint="eastAsia"/>
+        </w:rPr>
+        <w:t>ui</w:t>
+      </w:r>
+      <w:proofErr w:type="spellEnd"/>
+      <w:r>
+        <w:rPr>
+          <w:rFonts w:hint="eastAsia"/>
+        </w:rPr>
+        <w:t>搭建，旨在快速成型，主要提供</w:t>
+      </w:r>
+      <w:r>
+        <w:rPr>
+          <w:rFonts w:hint="eastAsia"/>
+        </w:rPr>
+        <w:t>4</w:t>
+      </w:r>
+      <w:r>
+        <w:rPr>
+          <w:rFonts w:hint="eastAsia"/>
+        </w:rPr>
+        <w:t>个页面：</w:t>
+      </w:r>
+    </w:p>
+    <w:p>
+      <w:pPr>
+        <w:pStyle w:val="a3"/>
+        <w:numPr>
+          <w:ilvl w:val="0"/>
+          <w:numId w:val="3"/>
+        </w:numPr>
+        <w:ind w:leftChars="300" w:firstLineChars="0"/>
+      </w:pPr>
+      <w:r>
+        <w:rPr>
+          <w:rFonts w:hint="eastAsia"/>
+        </w:rPr>
+        <w:t>文件列表</w:t>
+      </w:r>
+    </w:p>
+    <w:p>
+      <w:pPr>
+        <w:pStyle w:val="a3"/>
+        <w:numPr>
+          <w:ilvl w:val="0"/>
+          <w:numId w:val="3"/>
+        </w:numPr>
+        <w:ind w:leftChars="300" w:firstLineChars="0"/>
+      </w:pPr>
+      <w:r>
+        <w:rPr>
+          <w:rFonts w:hint="eastAsia"/>
+        </w:rPr>
+        <w:t>分类管理</w:t>
+      </w:r>
+    </w:p>
+    <w:p>
+      <w:pPr>
+        <w:pStyle w:val="a3"/>
+        <w:numPr>
+          <w:ilvl w:val="0"/>
+          <w:numId w:val="3"/>
+        </w:numPr>
+        <w:ind w:leftChars="300" w:firstLineChars="0"/>
+      </w:pPr>
+      <w:r>
+        <w:rPr>
+          <w:rFonts w:hint="eastAsia"/>
+        </w:rPr>
+        <w:t>文件上传</w:t>
+      </w:r>
+    </w:p>
+    <w:p>
+      <w:pPr>
+        <w:pStyle w:val="a3"/>
+        <w:numPr>
+          <w:ilvl w:val="0"/>
+          <w:numId w:val="3"/>
+        </w:numPr>
+        <w:ind w:leftChars="300" w:firstLineChars="0"/>
+      </w:pPr>
+      <w:proofErr w:type="spellStart"/>
+      <w:r>
+        <w:rPr>
+          <w:rFonts w:hint="eastAsia"/>
+        </w:rPr>
+        <w:t>AccessKey</w:t>
+      </w:r>
+      <w:proofErr w:type="spellEnd"/>
+      <w:r>
+        <w:rPr>
+          <w:rFonts w:hint="eastAsia"/>
+        </w:rPr>
+        <w:t>管理</w:t>
+      </w:r>
+    </w:p>
+    <w:p>
+      <w:pPr>
+        <w:pStyle w:val="2"/>
+      </w:pPr>
+      <w:bookmarkStart w:id="3" w:name="_Toc49108561"/>
+      <w:r>
+        <w:rPr>
+          <w:rFonts w:hint="eastAsia"/>
+        </w:rPr>
+        <w:t>逻辑处理层</w:t>
+      </w:r>
       <w:bookmarkEnd w:id="3"/>
     </w:p>
     <w:p>
@@ -3297,195 +3423,67 @@
         <w:rPr>
           <w:rFonts w:hint="eastAsia"/>
         </w:rPr>
-        <w:t>前端采用</w:t>
-      </w:r>
-      <w:r>
-        <w:rPr>
-          <w:rFonts w:hint="eastAsia"/>
-        </w:rPr>
-        <w:t>element-</w:t>
-      </w:r>
-      <w:proofErr w:type="spellStart"/>
-      <w:r>
-        <w:rPr>
-          <w:rFonts w:hint="eastAsia"/>
-        </w:rPr>
-        <w:t>ui</w:t>
-      </w:r>
-      <w:proofErr w:type="spellEnd"/>
-      <w:r>
-        <w:rPr>
-          <w:rFonts w:hint="eastAsia"/>
-        </w:rPr>
-        <w:t>搭建，旨在快速成型，主要提供</w:t>
-      </w:r>
-      <w:r>
-        <w:rPr>
-          <w:rFonts w:hint="eastAsia"/>
-        </w:rPr>
-        <w:t>4</w:t>
-      </w:r>
-      <w:r>
-        <w:rPr>
-          <w:rFonts w:hint="eastAsia"/>
-        </w:rPr>
-        <w:t>个页面：</w:t>
-      </w:r>
-    </w:p>
-    <w:p>
-      <w:pPr>
-        <w:pStyle w:val="a3"/>
-        <w:numPr>
-          <w:ilvl w:val="0"/>
-          <w:numId w:val="3"/>
-        </w:numPr>
-        <w:ind w:leftChars="300" w:firstLineChars="0"/>
-      </w:pPr>
-      <w:r>
-        <w:rPr>
-          <w:rFonts w:hint="eastAsia"/>
-        </w:rPr>
-        <w:t>文件列表</w:t>
-      </w:r>
-    </w:p>
-    <w:p>
-      <w:pPr>
-        <w:pStyle w:val="a3"/>
-        <w:numPr>
-          <w:ilvl w:val="0"/>
-          <w:numId w:val="3"/>
-        </w:numPr>
-        <w:ind w:leftChars="300" w:firstLineChars="0"/>
-      </w:pPr>
-      <w:r>
-        <w:rPr>
-          <w:rFonts w:hint="eastAsia"/>
-        </w:rPr>
-        <w:t>分类管理</w:t>
-      </w:r>
-    </w:p>
-    <w:p>
-      <w:pPr>
-        <w:pStyle w:val="a3"/>
-        <w:numPr>
-          <w:ilvl w:val="0"/>
-          <w:numId w:val="3"/>
-        </w:numPr>
-        <w:ind w:leftChars="300" w:firstLineChars="0"/>
-      </w:pPr>
-      <w:r>
-        <w:rPr>
-          <w:rFonts w:hint="eastAsia"/>
-        </w:rPr>
-        <w:t>文件上传</w:t>
-      </w:r>
-    </w:p>
-    <w:p>
-      <w:pPr>
-        <w:pStyle w:val="a3"/>
-        <w:numPr>
-          <w:ilvl w:val="0"/>
-          <w:numId w:val="3"/>
-        </w:numPr>
-        <w:ind w:leftChars="300" w:firstLineChars="0"/>
-      </w:pPr>
-      <w:proofErr w:type="spellStart"/>
-      <w:r>
-        <w:rPr>
-          <w:rFonts w:hint="eastAsia"/>
-        </w:rPr>
-        <w:t>AccessKey</w:t>
-      </w:r>
-      <w:proofErr w:type="spellEnd"/>
-      <w:r>
-        <w:rPr>
-          <w:rFonts w:hint="eastAsia"/>
-        </w:rPr>
-        <w:t>管理</w:t>
+        <w:t>后端采用</w:t>
+      </w:r>
+      <w:r>
+        <w:rPr>
+          <w:rFonts w:hint="eastAsia"/>
+        </w:rPr>
+        <w:t>java</w:t>
+      </w:r>
+      <w:r>
+        <w:rPr>
+          <w:rFonts w:hint="eastAsia"/>
+        </w:rPr>
+        <w:t>语言实现，选用框架为</w:t>
+      </w:r>
+      <w:proofErr w:type="spellStart"/>
+      <w:r>
+        <w:rPr>
+          <w:rFonts w:hint="eastAsia"/>
+        </w:rPr>
+        <w:t>springboot</w:t>
+      </w:r>
+      <w:proofErr w:type="spellEnd"/>
+      <w:r>
+        <w:rPr>
+          <w:rFonts w:hint="eastAsia"/>
+        </w:rPr>
+        <w:t>，快速构建后端功能，选用</w:t>
+      </w:r>
+      <w:proofErr w:type="spellStart"/>
+      <w:r>
+        <w:rPr>
+          <w:rFonts w:hint="eastAsia"/>
+        </w:rPr>
+        <w:t>mybatis</w:t>
+      </w:r>
+      <w:proofErr w:type="spellEnd"/>
+      <w:r>
+        <w:rPr>
+          <w:rFonts w:hint="eastAsia"/>
+        </w:rPr>
+        <w:t>-plus</w:t>
+      </w:r>
+      <w:r>
+        <w:rPr>
+          <w:rFonts w:hint="eastAsia"/>
+        </w:rPr>
+        <w:t>便捷操作数据模型。</w:t>
       </w:r>
     </w:p>
     <w:p>
       <w:pPr>
         <w:pStyle w:val="2"/>
       </w:pPr>
-      <w:bookmarkStart w:id="4" w:name="_Toc49108561"/>
-      <w:r>
-        <w:rPr>
-          <w:rFonts w:hint="eastAsia"/>
-        </w:rPr>
-        <w:t>逻辑处理层</w:t>
+      <w:bookmarkStart w:id="4" w:name="_Toc49108562"/>
+      <w:r>
+        <w:rPr>
+          <w:rFonts w:hint="eastAsia"/>
+        </w:rPr>
+        <w:t>数据持久层</w:t>
       </w:r>
       <w:bookmarkEnd w:id="4"/>
-    </w:p>
-    <w:p>
-      <w:pPr>
-        <w:ind w:firstLine="480"/>
-      </w:pPr>
-      <w:r>
-        <w:rPr>
-          <w:rFonts w:hint="eastAsia"/>
-        </w:rPr>
-        <w:t>后端采用</w:t>
-      </w:r>
-      <w:r>
-        <w:rPr>
-          <w:rFonts w:hint="eastAsia"/>
-        </w:rPr>
-        <w:t>java</w:t>
-      </w:r>
-      <w:r>
-        <w:rPr>
-          <w:rFonts w:hint="eastAsia"/>
-        </w:rPr>
-        <w:t>语言实现，选用框架为</w:t>
-      </w:r>
-      <w:proofErr w:type="spellStart"/>
-      <w:r>
-        <w:rPr>
-          <w:rFonts w:hint="eastAsia"/>
-        </w:rPr>
-        <w:t>springboot</w:t>
-      </w:r>
-      <w:proofErr w:type="spellEnd"/>
-      <w:r>
-        <w:rPr>
-          <w:rFonts w:hint="eastAsia"/>
-        </w:rPr>
-        <w:t>，快速构建后端功能，选用</w:t>
-      </w:r>
-      <w:proofErr w:type="spellStart"/>
-      <w:r>
-        <w:rPr>
-          <w:rFonts w:hint="eastAsia"/>
-        </w:rPr>
-        <w:t>mybatis</w:t>
-      </w:r>
-      <w:proofErr w:type="spellEnd"/>
-      <w:r>
-        <w:rPr>
-          <w:rFonts w:hint="eastAsia"/>
-        </w:rPr>
-        <w:t>-plus</w:t>
-      </w:r>
-      <w:r>
-        <w:rPr>
-          <w:rFonts w:hint="eastAsia"/>
-        </w:rPr>
-        <w:t>便捷操作数据模型。</w:t>
-      </w:r>
-    </w:p>
-    <w:p>
-      <w:pPr>
-        <w:pStyle w:val="2"/>
-      </w:pPr>
-      <w:bookmarkStart w:id="5" w:name="_Toc49108562"/>
-      <w:r>
-        <w:rPr>
-          <w:rFonts w:hint="eastAsia"/>
-        </w:rPr>
-        <w:t>数据持久层</w:t>
-      </w:r>
-      <w:bookmarkEnd w:id="5"/>
     </w:p>
     <w:p>
       <w:pPr>
@@ -3517,31 +3515,31 @@
         <w:pStyle w:val="1"/>
         <w:ind w:left="660" w:right="240"/>
       </w:pPr>
-      <w:bookmarkStart w:id="6" w:name="_Toc49108563"/>
+      <w:bookmarkStart w:id="5" w:name="_Toc49108563"/>
       <w:r>
         <w:rPr>
           <w:rFonts w:hint="eastAsia"/>
         </w:rPr>
         <w:t>表结构设计</w:t>
       </w:r>
+      <w:bookmarkEnd w:id="5"/>
+    </w:p>
+    <w:p>
+      <w:pPr>
+        <w:pStyle w:val="2"/>
+        <w:numPr>
+          <w:ilvl w:val="0"/>
+          <w:numId w:val="5"/>
+        </w:numPr>
+      </w:pPr>
+      <w:bookmarkStart w:id="6" w:name="_Toc49108564"/>
+      <w:r>
+        <w:rPr>
+          <w:rFonts w:hint="eastAsia"/>
+        </w:rPr>
+        <w:t>文件表</w:t>
+      </w:r>
       <w:bookmarkEnd w:id="6"/>
-    </w:p>
-    <w:p>
-      <w:pPr>
-        <w:pStyle w:val="2"/>
-        <w:numPr>
-          <w:ilvl w:val="0"/>
-          <w:numId w:val="5"/>
-        </w:numPr>
-      </w:pPr>
-      <w:bookmarkStart w:id="7" w:name="_Toc49108564"/>
-      <w:r>
-        <w:rPr>
-          <w:rFonts w:hint="eastAsia"/>
-        </w:rPr>
-        <w:t>文件表</w:t>
-      </w:r>
-      <w:bookmarkEnd w:id="7"/>
     </w:p>
     <w:p>
       <w:pPr>
@@ -3811,42 +3809,47 @@
       <w:pPr>
         <w:pStyle w:val="2"/>
       </w:pPr>
-      <w:bookmarkStart w:id="8" w:name="_Toc49108565"/>
+      <w:bookmarkStart w:id="7" w:name="_Toc49108565"/>
       <w:r>
         <w:rPr>
           <w:rFonts w:hint="eastAsia"/>
         </w:rPr>
         <w:t>分类表</w:t>
       </w:r>
+      <w:bookmarkEnd w:id="7"/>
+    </w:p>
+    <w:p>
+      <w:pPr>
+        <w:ind w:leftChars="200" w:left="480"/>
+      </w:pPr>
+      <w:proofErr w:type="gramStart"/>
+      <w:r>
+        <w:t>create</w:t>
+      </w:r>
+      <w:proofErr w:type="gramEnd"/>
+      <w:r>
+        <w:t xml:space="preserve"> table if not exists `categories` (</w:t>
+      </w:r>
+    </w:p>
+    <w:p>
+      <w:pPr>
+        <w:ind w:leftChars="200" w:left="480"/>
+      </w:pPr>
+      <w:r>
+        <w:t xml:space="preserve">    `</w:t>
+      </w:r>
+      <w:proofErr w:type="gramStart"/>
+      <w:r>
+        <w:t>id</w:t>
+      </w:r>
+      <w:proofErr w:type="gramEnd"/>
+      <w:r>
+        <w:t>` char(19) not null comment 'Categor</w:t>
+      </w:r>
+      <w:bookmarkStart w:id="8" w:name="_GoBack"/>
       <w:bookmarkEnd w:id="8"/>
-    </w:p>
-    <w:p>
-      <w:pPr>
-        <w:ind w:leftChars="200" w:left="480"/>
-      </w:pPr>
-      <w:proofErr w:type="gramStart"/>
-      <w:r>
-        <w:t>create</w:t>
-      </w:r>
-      <w:proofErr w:type="gramEnd"/>
-      <w:r>
-        <w:t xml:space="preserve"> table if not exists `categories` (</w:t>
-      </w:r>
-    </w:p>
-    <w:p>
-      <w:pPr>
-        <w:ind w:leftChars="200" w:left="480"/>
-      </w:pPr>
-      <w:r>
-        <w:t xml:space="preserve">    `</w:t>
-      </w:r>
-      <w:proofErr w:type="gramStart"/>
-      <w:r>
-        <w:t>id</w:t>
-      </w:r>
-      <w:proofErr w:type="gramEnd"/>
-      <w:r>
-        <w:t>` char(19) not null comment 'Category ID',</w:t>
+      <w:r>
+        <w:t>y ID',</w:t>
       </w:r>
     </w:p>
     <w:p>
@@ -4219,9 +4222,17 @@
     <w:p>
       <w:pPr>
         <w:ind w:leftChars="200" w:left="480"/>
-      </w:pPr>
-      <w:r>
-        <w:t>)engine=</w:t>
+        <w:rPr>
+          <w:rFonts w:hint="eastAsia"/>
+        </w:rPr>
+      </w:pPr>
+      <w:proofErr w:type="gramStart"/>
+      <w:r>
+        <w:t>)engine</w:t>
+      </w:r>
+      <w:proofErr w:type="gramEnd"/>
+      <w:r>
+        <w:t>=</w:t>
       </w:r>
       <w:proofErr w:type="spellStart"/>
       <w:r>
@@ -4231,6 +4242,12 @@
       <w:r>
         <w:t xml:space="preserve"> default charset=utf8mb4 comment 'categories';</w:t>
       </w:r>
+    </w:p>
+    <w:p>
+      <w:pPr>
+        <w:pStyle w:val="1"/>
+        <w:ind w:left="660" w:right="240"/>
+      </w:pPr>
       <w:r>
         <w:rPr>
           <w:rFonts w:hint="eastAsia"/>
@@ -4333,6 +4350,7 @@
         <w:rPr>
           <w:rFonts w:hint="eastAsia"/>
         </w:rPr>
+        <w:lastRenderedPageBreak/>
         <w:t>RequestBody</w:t>
       </w:r>
       <w:proofErr w:type="spellEnd"/>
@@ -4380,7 +4398,6 @@
         <w:rPr>
           <w:rFonts w:hint="eastAsia"/>
         </w:rPr>
-        <w:lastRenderedPageBreak/>
         <w:t>无条件限制分页获取文件信息</w:t>
       </w:r>
       <w:bookmarkEnd w:id="12"/>
@@ -5293,34 +5310,10 @@
     <w:p/>
     <w:p/>
     <w:p/>
-    <w:p>
-      <w:pPr>
-        <w:rPr>
-          <w:rFonts w:hint="eastAsia"/>
-        </w:rPr>
-      </w:pPr>
-    </w:p>
-    <w:p>
-      <w:pPr>
-        <w:rPr>
-          <w:rFonts w:hint="eastAsia"/>
-        </w:rPr>
-      </w:pPr>
-    </w:p>
-    <w:p>
-      <w:pPr>
-        <w:rPr>
-          <w:rFonts w:hint="eastAsia"/>
-        </w:rPr>
-      </w:pPr>
-    </w:p>
-    <w:p>
-      <w:pPr>
-        <w:rPr>
-          <w:rFonts w:hint="eastAsia"/>
-        </w:rPr>
-      </w:pPr>
-    </w:p>
+    <w:p/>
+    <w:p/>
+    <w:p/>
+    <w:p/>
     <w:p/>
     <w:p/>
     <w:p>
@@ -5337,7 +5330,6 @@
           <w:sz w:val="28"/>
           <w:szCs w:val="28"/>
         </w:rPr>
-        <w:lastRenderedPageBreak/>
         <w:t>分</w:t>
       </w:r>
       <w:r>
@@ -6228,6 +6220,7 @@
         <w:rPr>
           <w:rFonts w:hint="eastAsia"/>
         </w:rPr>
+        <w:lastRenderedPageBreak/>
         <w:t>Method: POST</w:t>
       </w:r>
     </w:p>
@@ -6269,7 +6262,6 @@
         <w:rPr>
           <w:rFonts w:hint="eastAsia"/>
         </w:rPr>
-        <w:lastRenderedPageBreak/>
         <w:t>ResponseBody</w:t>
       </w:r>
       <w:proofErr w:type="spellEnd"/>
@@ -6862,7 +6854,7 @@
             <w:noProof/>
             <w:lang w:val="zh-CN"/>
           </w:rPr>
-          <w:t>2</w:t>
+          <w:t>6</w:t>
         </w:r>
         <w:r>
           <w:fldChar w:fldCharType="end"/>
@@ -8361,7 +8353,7 @@
 </file>
 
 <file path=customXml/itemProps1.xml><?xml version="1.0" encoding="utf-8"?>
-<ds:datastoreItem xmlns:ds="http://schemas.openxmlformats.org/officeDocument/2006/customXml" ds:itemID="{300EBE63-0F0C-4935-9061-3C782A45479C}">
+<ds:datastoreItem xmlns:ds="http://schemas.openxmlformats.org/officeDocument/2006/customXml" ds:itemID="{509EBA33-32FA-4AD7-8475-16578BCFD3A2}">
   <ds:schemaRefs>
     <ds:schemaRef ds:uri="http://schemas.openxmlformats.org/officeDocument/2006/bibliography"/>
   </ds:schemaRefs>

</xml_diff>

<commit_message>
refresh doc & rectify sql script & rectify rest API
</commit_message>
<xml_diff>
--- a/docs/file_service/文件服务器设计文档.docx
+++ b/docs/file_service/文件服务器设计文档.docx
@@ -3270,7 +3270,7 @@
           <v:shape id="_x0000_i1025" type="#_x0000_t75" style="width:421.5pt;height:197.25pt" o:ole="">
             <v:imagedata r:id="rId9" o:title=""/>
           </v:shape>
-          <o:OLEObject Type="Embed" ProgID="Visio.Drawing.11" ShapeID="_x0000_i1025" DrawAspect="Content" ObjectID="_1660854903" r:id="rId10"/>
+          <o:OLEObject Type="Embed" ProgID="Visio.Drawing.11" ShapeID="_x0000_i1025" DrawAspect="Content" ObjectID="_1660891501" r:id="rId10"/>
         </w:object>
       </w:r>
     </w:p>
@@ -3844,36 +3844,302 @@
       </w:r>
       <w:proofErr w:type="gramEnd"/>
       <w:r>
-        <w:t>` char(19) not null comment 'Categor</w:t>
-      </w:r>
-      <w:bookmarkStart w:id="8" w:name="_GoBack"/>
+        <w:t>` char(19) not null comment 'Category ID',</w:t>
+      </w:r>
+    </w:p>
+    <w:p>
+      <w:pPr>
+        <w:ind w:leftChars="200" w:left="480"/>
+      </w:pPr>
+      <w:r>
+        <w:t xml:space="preserve">    `</w:t>
+      </w:r>
+      <w:proofErr w:type="gramStart"/>
+      <w:r>
+        <w:t>name</w:t>
+      </w:r>
+      <w:proofErr w:type="gramEnd"/>
+      <w:r>
+        <w:t xml:space="preserve">` </w:t>
+      </w:r>
+      <w:proofErr w:type="spellStart"/>
+      <w:r>
+        <w:t>varchar</w:t>
+      </w:r>
+      <w:proofErr w:type="spellEnd"/>
+      <w:r>
+        <w:t>(20) not null comment 'Category Name',</w:t>
+      </w:r>
+    </w:p>
+    <w:p>
+      <w:pPr>
+        <w:ind w:leftChars="200" w:left="480"/>
+      </w:pPr>
+      <w:r>
+        <w:t xml:space="preserve">    `</w:t>
+      </w:r>
+      <w:proofErr w:type="spellStart"/>
+      <w:r>
+        <w:t>cate_desc</w:t>
+      </w:r>
+      <w:proofErr w:type="spellEnd"/>
+      <w:r>
+        <w:t xml:space="preserve">` </w:t>
+      </w:r>
+      <w:proofErr w:type="spellStart"/>
+      <w:proofErr w:type="gramStart"/>
+      <w:r>
+        <w:t>varchar</w:t>
+      </w:r>
+      <w:proofErr w:type="spellEnd"/>
+      <w:r>
+        <w:t>(</w:t>
+      </w:r>
+      <w:proofErr w:type="gramEnd"/>
+      <w:r>
+        <w:t>200) not null comment 'Category describe',</w:t>
+      </w:r>
+    </w:p>
+    <w:p>
+      <w:pPr>
+        <w:ind w:leftChars="200" w:left="480"/>
+      </w:pPr>
+      <w:r>
+        <w:t xml:space="preserve">    `</w:t>
+      </w:r>
+      <w:proofErr w:type="spellStart"/>
+      <w:r>
+        <w:t>is_deleted</w:t>
+      </w:r>
+      <w:proofErr w:type="spellEnd"/>
+      <w:r>
+        <w:t xml:space="preserve">` </w:t>
+      </w:r>
+      <w:proofErr w:type="spellStart"/>
+      <w:r>
+        <w:t>tinyint</w:t>
+      </w:r>
+      <w:proofErr w:type="spellEnd"/>
+      <w:r>
+        <w:t>(1) unsigned not null default '0' comment 'logic delete 0: (false) exist, 1: (true) deleted',</w:t>
+      </w:r>
+    </w:p>
+    <w:p>
+      <w:pPr>
+        <w:ind w:leftChars="200" w:left="480"/>
+      </w:pPr>
+      <w:r>
+        <w:t xml:space="preserve">    `</w:t>
+      </w:r>
+      <w:proofErr w:type="spellStart"/>
+      <w:r>
+        <w:t>created_time</w:t>
+      </w:r>
+      <w:proofErr w:type="spellEnd"/>
+      <w:r>
+        <w:t xml:space="preserve">` </w:t>
+      </w:r>
+      <w:proofErr w:type="spellStart"/>
+      <w:r>
+        <w:t>datetime</w:t>
+      </w:r>
+      <w:proofErr w:type="spellEnd"/>
+      <w:r>
+        <w:t xml:space="preserve"> not null comment 'create time',</w:t>
+      </w:r>
+    </w:p>
+    <w:p>
+      <w:pPr>
+        <w:ind w:leftChars="200" w:left="480"/>
+      </w:pPr>
+      <w:r>
+        <w:t xml:space="preserve">    `</w:t>
+      </w:r>
+      <w:proofErr w:type="spellStart"/>
+      <w:r>
+        <w:t>modified_time</w:t>
+      </w:r>
+      <w:proofErr w:type="spellEnd"/>
+      <w:r>
+        <w:t xml:space="preserve">` </w:t>
+      </w:r>
+      <w:proofErr w:type="spellStart"/>
+      <w:r>
+        <w:t>datetime</w:t>
+      </w:r>
+      <w:proofErr w:type="spellEnd"/>
+      <w:r>
+        <w:t xml:space="preserve"> not null comment 'update time',</w:t>
+      </w:r>
+    </w:p>
+    <w:p>
+      <w:pPr>
+        <w:ind w:leftChars="200" w:left="480"/>
+      </w:pPr>
+      <w:r>
+        <w:t xml:space="preserve">    </w:t>
+      </w:r>
+      <w:proofErr w:type="gramStart"/>
+      <w:r>
+        <w:t>primary</w:t>
+      </w:r>
+      <w:proofErr w:type="gramEnd"/>
+      <w:r>
+        <w:t xml:space="preserve"> key (`id`),</w:t>
+      </w:r>
+    </w:p>
+    <w:p>
+      <w:pPr>
+        <w:ind w:leftChars="200" w:left="480"/>
+      </w:pPr>
+      <w:r>
+        <w:t xml:space="preserve">    </w:t>
+      </w:r>
+      <w:proofErr w:type="gramStart"/>
+      <w:r>
+        <w:t>unique</w:t>
+      </w:r>
+      <w:proofErr w:type="gramEnd"/>
+      <w:r>
+        <w:t xml:space="preserve"> key `</w:t>
+      </w:r>
+      <w:proofErr w:type="spellStart"/>
+      <w:r>
+        <w:t>uk_name</w:t>
+      </w:r>
+      <w:proofErr w:type="spellEnd"/>
+      <w:r>
+        <w:t>` (`name`)</w:t>
+      </w:r>
+    </w:p>
+    <w:p>
+      <w:pPr>
+        <w:ind w:leftChars="200" w:left="480"/>
+      </w:pPr>
+      <w:proofErr w:type="gramStart"/>
+      <w:r>
+        <w:t>)engine</w:t>
+      </w:r>
+      <w:proofErr w:type="gramEnd"/>
+      <w:r>
+        <w:t>=</w:t>
+      </w:r>
+      <w:proofErr w:type="spellStart"/>
+      <w:r>
+        <w:t>innodb</w:t>
+      </w:r>
+      <w:proofErr w:type="spellEnd"/>
+      <w:r>
+        <w:t xml:space="preserve"> default charset=utf8mb4 comment 'categories';</w:t>
+      </w:r>
+    </w:p>
+    <w:p>
+      <w:pPr>
+        <w:pStyle w:val="2"/>
+      </w:pPr>
+      <w:bookmarkStart w:id="8" w:name="_Toc49108566"/>
+      <w:r>
+        <w:rPr>
+          <w:rFonts w:hint="eastAsia"/>
+        </w:rPr>
+        <w:t>接入密钥表</w:t>
+      </w:r>
       <w:bookmarkEnd w:id="8"/>
-      <w:r>
-        <w:t>y ID',</w:t>
-      </w:r>
     </w:p>
     <w:p>
       <w:pPr>
         <w:ind w:leftChars="200" w:left="480"/>
       </w:pPr>
+      <w:bookmarkStart w:id="9" w:name="_Toc49108567"/>
+      <w:proofErr w:type="gramStart"/>
+      <w:r>
+        <w:t>create</w:t>
+      </w:r>
+      <w:proofErr w:type="gramEnd"/>
+      <w:r>
+        <w:t xml:space="preserve"> table if not exists `</w:t>
+      </w:r>
+      <w:proofErr w:type="spellStart"/>
+      <w:r>
+        <w:t>accesskey</w:t>
+      </w:r>
+      <w:proofErr w:type="spellEnd"/>
+      <w:r>
+        <w:t>`(</w:t>
+      </w:r>
+    </w:p>
+    <w:p>
+      <w:pPr>
+        <w:ind w:leftChars="200" w:left="480"/>
+      </w:pPr>
       <w:r>
         <w:t xml:space="preserve">    `</w:t>
       </w:r>
       <w:proofErr w:type="gramStart"/>
       <w:r>
-        <w:t>name</w:t>
+        <w:t>id</w:t>
       </w:r>
       <w:proofErr w:type="gramEnd"/>
       <w:r>
+        <w:t>` char(19) not null comment '</w:t>
+      </w:r>
+      <w:proofErr w:type="spellStart"/>
+      <w:r>
+        <w:t>Accesskey</w:t>
+      </w:r>
+      <w:proofErr w:type="spellEnd"/>
+      <w:r>
+        <w:t xml:space="preserve"> ID',</w:t>
+      </w:r>
+    </w:p>
+    <w:p>
+      <w:pPr>
+        <w:ind w:leftChars="200" w:left="480"/>
+      </w:pPr>
+      <w:r>
+        <w:t xml:space="preserve">    `</w:t>
+      </w:r>
+      <w:proofErr w:type="spellStart"/>
+      <w:proofErr w:type="gramStart"/>
+      <w:r>
+        <w:t>accesskey</w:t>
+      </w:r>
+      <w:proofErr w:type="spellEnd"/>
+      <w:proofErr w:type="gramEnd"/>
+      <w:r>
+        <w:t>` char(19) not null comment '</w:t>
+      </w:r>
+      <w:proofErr w:type="spellStart"/>
+      <w:r>
+        <w:t>Accesskey</w:t>
+      </w:r>
+      <w:proofErr w:type="spellEnd"/>
+      <w:r>
+        <w:t>',</w:t>
+      </w:r>
+    </w:p>
+    <w:p>
+      <w:pPr>
+        <w:ind w:leftChars="200" w:left="480"/>
+      </w:pPr>
+      <w:r>
+        <w:t xml:space="preserve">    `</w:t>
+      </w:r>
+      <w:proofErr w:type="spellStart"/>
+      <w:r>
+        <w:t>is_deleted</w:t>
+      </w:r>
+      <w:proofErr w:type="spellEnd"/>
+      <w:r>
         <w:t xml:space="preserve">` </w:t>
       </w:r>
       <w:proofErr w:type="spellStart"/>
       <w:r>
-        <w:t>varchar</w:t>
-      </w:r>
-      <w:proofErr w:type="spellEnd"/>
-      <w:r>
-        <w:t>(20) not null comment 'Category Name',</w:t>
+        <w:t>tinyint</w:t>
+      </w:r>
+      <w:proofErr w:type="spellEnd"/>
+      <w:r>
+        <w:t>(1) unsigned not null default '0' comment 'logic delete 0: (false) exist, 1: (true) deleted',</w:t>
       </w:r>
     </w:p>
     <w:p>
@@ -3885,24 +4151,35 @@
       </w:r>
       <w:proofErr w:type="spellStart"/>
       <w:r>
-        <w:t>cate_desc</w:t>
+        <w:t>created_time</w:t>
       </w:r>
       <w:proofErr w:type="spellEnd"/>
       <w:r>
         <w:t xml:space="preserve">` </w:t>
       </w:r>
       <w:proofErr w:type="spellStart"/>
+      <w:r>
+        <w:t>datetime</w:t>
+      </w:r>
+      <w:proofErr w:type="spellEnd"/>
+      <w:r>
+        <w:t xml:space="preserve"> not null comment 'create time',</w:t>
+      </w:r>
+    </w:p>
+    <w:p>
+      <w:pPr>
+        <w:ind w:leftChars="200" w:left="480"/>
+      </w:pPr>
+      <w:r>
+        <w:t xml:space="preserve">    </w:t>
+      </w:r>
       <w:proofErr w:type="gramStart"/>
       <w:r>
-        <w:t>varchar</w:t>
-      </w:r>
-      <w:proofErr w:type="spellEnd"/>
-      <w:r>
-        <w:t>(</w:t>
+        <w:t>primary</w:t>
       </w:r>
       <w:proofErr w:type="gramEnd"/>
       <w:r>
-        <w:t>200) not null comment 'Category describe',</w:t>
+        <w:t xml:space="preserve"> key (`id`),</w:t>
       </w:r>
     </w:p>
     <w:p>
@@ -3910,321 +4187,36 @@
         <w:ind w:leftChars="200" w:left="480"/>
       </w:pPr>
       <w:r>
-        <w:t xml:space="preserve">    `</w:t>
-      </w:r>
-      <w:proofErr w:type="spellStart"/>
-      <w:r>
-        <w:t>is_deleted</w:t>
-      </w:r>
-      <w:proofErr w:type="spellEnd"/>
-      <w:r>
-        <w:t xml:space="preserve">` </w:t>
-      </w:r>
-      <w:proofErr w:type="spellStart"/>
-      <w:r>
-        <w:t>tinyint</w:t>
-      </w:r>
-      <w:proofErr w:type="spellEnd"/>
-      <w:r>
-        <w:t>(1) unsigned not null default '0' comment 'logic delete 0: (false) exist, 1: (true) deleted',</w:t>
+        <w:t xml:space="preserve">    </w:t>
+      </w:r>
+      <w:proofErr w:type="gramStart"/>
+      <w:r>
+        <w:t>unique</w:t>
+      </w:r>
+      <w:proofErr w:type="gramEnd"/>
+      <w:r>
+        <w:t xml:space="preserve"> key `</w:t>
+      </w:r>
+      <w:proofErr w:type="spellStart"/>
+      <w:r>
+        <w:t>accesskey</w:t>
+      </w:r>
+      <w:proofErr w:type="spellEnd"/>
+      <w:r>
+        <w:t>` (`</w:t>
+      </w:r>
+      <w:proofErr w:type="spellStart"/>
+      <w:r>
+        <w:t>accesskey</w:t>
+      </w:r>
+      <w:proofErr w:type="spellEnd"/>
+      <w:r>
+        <w:t>`)</w:t>
       </w:r>
     </w:p>
     <w:p>
       <w:pPr>
         <w:ind w:leftChars="200" w:left="480"/>
-      </w:pPr>
-      <w:r>
-        <w:t xml:space="preserve">    `</w:t>
-      </w:r>
-      <w:proofErr w:type="spellStart"/>
-      <w:r>
-        <w:t>created_time</w:t>
-      </w:r>
-      <w:proofErr w:type="spellEnd"/>
-      <w:r>
-        <w:t xml:space="preserve">` </w:t>
-      </w:r>
-      <w:proofErr w:type="spellStart"/>
-      <w:r>
-        <w:t>datetime</w:t>
-      </w:r>
-      <w:proofErr w:type="spellEnd"/>
-      <w:r>
-        <w:t xml:space="preserve"> not null comment 'create time',</w:t>
-      </w:r>
-    </w:p>
-    <w:p>
-      <w:pPr>
-        <w:ind w:leftChars="200" w:left="480"/>
-      </w:pPr>
-      <w:r>
-        <w:t xml:space="preserve">    `</w:t>
-      </w:r>
-      <w:proofErr w:type="spellStart"/>
-      <w:r>
-        <w:t>modified_time</w:t>
-      </w:r>
-      <w:proofErr w:type="spellEnd"/>
-      <w:r>
-        <w:t xml:space="preserve">` </w:t>
-      </w:r>
-      <w:proofErr w:type="spellStart"/>
-      <w:r>
-        <w:t>datetime</w:t>
-      </w:r>
-      <w:proofErr w:type="spellEnd"/>
-      <w:r>
-        <w:t xml:space="preserve"> not null comment 'update time',</w:t>
-      </w:r>
-    </w:p>
-    <w:p>
-      <w:pPr>
-        <w:ind w:leftChars="200" w:left="480"/>
-      </w:pPr>
-      <w:r>
-        <w:t xml:space="preserve">    </w:t>
-      </w:r>
-      <w:proofErr w:type="gramStart"/>
-      <w:r>
-        <w:t>primary</w:t>
-      </w:r>
-      <w:proofErr w:type="gramEnd"/>
-      <w:r>
-        <w:t xml:space="preserve"> key (`id`),</w:t>
-      </w:r>
-    </w:p>
-    <w:p>
-      <w:pPr>
-        <w:ind w:leftChars="200" w:left="480"/>
-      </w:pPr>
-      <w:r>
-        <w:t xml:space="preserve">    </w:t>
-      </w:r>
-      <w:proofErr w:type="gramStart"/>
-      <w:r>
-        <w:t>unique</w:t>
-      </w:r>
-      <w:proofErr w:type="gramEnd"/>
-      <w:r>
-        <w:t xml:space="preserve"> key `</w:t>
-      </w:r>
-      <w:proofErr w:type="spellStart"/>
-      <w:r>
-        <w:t>uk_name</w:t>
-      </w:r>
-      <w:proofErr w:type="spellEnd"/>
-      <w:r>
-        <w:t>` (`name`)</w:t>
-      </w:r>
-    </w:p>
-    <w:p>
-      <w:pPr>
-        <w:ind w:leftChars="200" w:left="480"/>
-      </w:pPr>
-      <w:proofErr w:type="gramStart"/>
-      <w:r>
-        <w:t>)engine</w:t>
-      </w:r>
-      <w:proofErr w:type="gramEnd"/>
-      <w:r>
-        <w:t>=</w:t>
-      </w:r>
-      <w:proofErr w:type="spellStart"/>
-      <w:r>
-        <w:t>innodb</w:t>
-      </w:r>
-      <w:proofErr w:type="spellEnd"/>
-      <w:r>
-        <w:t xml:space="preserve"> default charset=utf8mb4 comment 'categories';</w:t>
-      </w:r>
-    </w:p>
-    <w:p>
-      <w:pPr>
-        <w:pStyle w:val="2"/>
-      </w:pPr>
-      <w:bookmarkStart w:id="9" w:name="_Toc49108566"/>
-      <w:r>
-        <w:rPr>
-          <w:rFonts w:hint="eastAsia"/>
-        </w:rPr>
-        <w:t>接入密钥表</w:t>
-      </w:r>
-      <w:bookmarkEnd w:id="9"/>
-    </w:p>
-    <w:p>
-      <w:pPr>
-        <w:ind w:leftChars="200" w:left="480"/>
-      </w:pPr>
-      <w:bookmarkStart w:id="10" w:name="_Toc49108567"/>
-      <w:proofErr w:type="gramStart"/>
-      <w:r>
-        <w:t>create</w:t>
-      </w:r>
-      <w:proofErr w:type="gramEnd"/>
-      <w:r>
-        <w:t xml:space="preserve"> table if not exists `</w:t>
-      </w:r>
-      <w:proofErr w:type="spellStart"/>
-      <w:r>
-        <w:t>accesskey</w:t>
-      </w:r>
-      <w:proofErr w:type="spellEnd"/>
-      <w:r>
-        <w:t>`(</w:t>
-      </w:r>
-    </w:p>
-    <w:p>
-      <w:pPr>
-        <w:ind w:leftChars="200" w:left="480"/>
-      </w:pPr>
-      <w:r>
-        <w:t xml:space="preserve">    `</w:t>
-      </w:r>
-      <w:proofErr w:type="gramStart"/>
-      <w:r>
-        <w:t>id</w:t>
-      </w:r>
-      <w:proofErr w:type="gramEnd"/>
-      <w:r>
-        <w:t>` char(19) not null comment '</w:t>
-      </w:r>
-      <w:proofErr w:type="spellStart"/>
-      <w:r>
-        <w:t>Accesskey</w:t>
-      </w:r>
-      <w:proofErr w:type="spellEnd"/>
-      <w:r>
-        <w:t xml:space="preserve"> ID',</w:t>
-      </w:r>
-    </w:p>
-    <w:p>
-      <w:pPr>
-        <w:ind w:leftChars="200" w:left="480"/>
-      </w:pPr>
-      <w:r>
-        <w:t xml:space="preserve">    `</w:t>
-      </w:r>
-      <w:proofErr w:type="spellStart"/>
-      <w:proofErr w:type="gramStart"/>
-      <w:r>
-        <w:t>accesskey</w:t>
-      </w:r>
-      <w:proofErr w:type="spellEnd"/>
-      <w:proofErr w:type="gramEnd"/>
-      <w:r>
-        <w:t>` char(19) not null comment '</w:t>
-      </w:r>
-      <w:proofErr w:type="spellStart"/>
-      <w:r>
-        <w:t>Accesskey</w:t>
-      </w:r>
-      <w:proofErr w:type="spellEnd"/>
-      <w:r>
-        <w:t>',</w:t>
-      </w:r>
-    </w:p>
-    <w:p>
-      <w:pPr>
-        <w:ind w:leftChars="200" w:left="480"/>
-      </w:pPr>
-      <w:r>
-        <w:t xml:space="preserve">    `</w:t>
-      </w:r>
-      <w:proofErr w:type="spellStart"/>
-      <w:r>
-        <w:t>is_deleted</w:t>
-      </w:r>
-      <w:proofErr w:type="spellEnd"/>
-      <w:r>
-        <w:t xml:space="preserve">` </w:t>
-      </w:r>
-      <w:proofErr w:type="spellStart"/>
-      <w:r>
-        <w:t>tinyint</w:t>
-      </w:r>
-      <w:proofErr w:type="spellEnd"/>
-      <w:r>
-        <w:t>(1) unsigned not null default '0' comment 'logic delete 0: (false) exist, 1: (true) deleted',</w:t>
-      </w:r>
-    </w:p>
-    <w:p>
-      <w:pPr>
-        <w:ind w:leftChars="200" w:left="480"/>
-      </w:pPr>
-      <w:r>
-        <w:t xml:space="preserve">    `</w:t>
-      </w:r>
-      <w:proofErr w:type="spellStart"/>
-      <w:r>
-        <w:t>created_time</w:t>
-      </w:r>
-      <w:proofErr w:type="spellEnd"/>
-      <w:r>
-        <w:t xml:space="preserve">` </w:t>
-      </w:r>
-      <w:proofErr w:type="spellStart"/>
-      <w:r>
-        <w:t>datetime</w:t>
-      </w:r>
-      <w:proofErr w:type="spellEnd"/>
-      <w:r>
-        <w:t xml:space="preserve"> not null comment 'create time',</w:t>
-      </w:r>
-    </w:p>
-    <w:p>
-      <w:pPr>
-        <w:ind w:leftChars="200" w:left="480"/>
-      </w:pPr>
-      <w:r>
-        <w:t xml:space="preserve">    </w:t>
-      </w:r>
-      <w:proofErr w:type="gramStart"/>
-      <w:r>
-        <w:t>primary</w:t>
-      </w:r>
-      <w:proofErr w:type="gramEnd"/>
-      <w:r>
-        <w:t xml:space="preserve"> key (`id`),</w:t>
-      </w:r>
-    </w:p>
-    <w:p>
-      <w:pPr>
-        <w:ind w:leftChars="200" w:left="480"/>
-      </w:pPr>
-      <w:r>
-        <w:t xml:space="preserve">    </w:t>
-      </w:r>
-      <w:proofErr w:type="gramStart"/>
-      <w:r>
-        <w:t>unique</w:t>
-      </w:r>
-      <w:proofErr w:type="gramEnd"/>
-      <w:r>
-        <w:t xml:space="preserve"> key `</w:t>
-      </w:r>
-      <w:proofErr w:type="spellStart"/>
-      <w:r>
-        <w:t>accesskey</w:t>
-      </w:r>
-      <w:proofErr w:type="spellEnd"/>
-      <w:r>
-        <w:t>` (`</w:t>
-      </w:r>
-      <w:proofErr w:type="spellStart"/>
-      <w:r>
-        <w:t>accesskey</w:t>
-      </w:r>
-      <w:proofErr w:type="spellEnd"/>
-      <w:r>
-        <w:t>`)</w:t>
-      </w:r>
-    </w:p>
-    <w:p>
-      <w:pPr>
-        <w:ind w:leftChars="200" w:left="480"/>
-        <w:rPr>
-          <w:rFonts w:hint="eastAsia"/>
-        </w:rPr>
       </w:pPr>
       <w:proofErr w:type="gramStart"/>
       <w:r>
@@ -4254,7 +4246,7 @@
         </w:rPr>
         <w:t>接口设计</w:t>
       </w:r>
-      <w:bookmarkEnd w:id="10"/>
+      <w:bookmarkEnd w:id="9"/>
     </w:p>
     <w:p>
       <w:pPr>
@@ -4281,14 +4273,14 @@
           <w:numId w:val="4"/>
         </w:numPr>
       </w:pPr>
-      <w:bookmarkStart w:id="11" w:name="_Toc49108568"/>
+      <w:bookmarkStart w:id="10" w:name="_Toc49108568"/>
       <w:r>
         <w:rPr>
           <w:rFonts w:hint="eastAsia"/>
         </w:rPr>
         <w:t>获取所有文件信息</w:t>
       </w:r>
-      <w:bookmarkEnd w:id="11"/>
+      <w:bookmarkEnd w:id="10"/>
     </w:p>
     <w:p>
       <w:pPr>
@@ -4393,13 +4385,124 @@
           <w:numId w:val="4"/>
         </w:numPr>
       </w:pPr>
-      <w:bookmarkStart w:id="12" w:name="_Toc49108569"/>
+      <w:bookmarkStart w:id="11" w:name="_Toc49108569"/>
       <w:r>
         <w:rPr>
           <w:rFonts w:hint="eastAsia"/>
         </w:rPr>
         <w:t>无条件限制分页获取文件信息</w:t>
       </w:r>
+      <w:bookmarkEnd w:id="11"/>
+    </w:p>
+    <w:p>
+      <w:pPr>
+        <w:pStyle w:val="a3"/>
+        <w:numPr>
+          <w:ilvl w:val="0"/>
+          <w:numId w:val="3"/>
+        </w:numPr>
+        <w:ind w:firstLineChars="0"/>
+      </w:pPr>
+      <w:r>
+        <w:rPr>
+          <w:rFonts w:hint="eastAsia"/>
+        </w:rPr>
+        <w:t>URL: /</w:t>
+      </w:r>
+      <w:proofErr w:type="spellStart"/>
+      <w:r>
+        <w:rPr>
+          <w:rFonts w:hint="eastAsia"/>
+        </w:rPr>
+        <w:t>filemgt</w:t>
+      </w:r>
+      <w:proofErr w:type="spellEnd"/>
+      <w:r>
+        <w:rPr>
+          <w:rFonts w:hint="eastAsia"/>
+        </w:rPr>
+        <w:t>/files/page/{current}/{limit}</w:t>
+      </w:r>
+    </w:p>
+    <w:p>
+      <w:pPr>
+        <w:pStyle w:val="a3"/>
+        <w:numPr>
+          <w:ilvl w:val="0"/>
+          <w:numId w:val="3"/>
+        </w:numPr>
+        <w:ind w:firstLineChars="0"/>
+      </w:pPr>
+      <w:r>
+        <w:rPr>
+          <w:rFonts w:hint="eastAsia"/>
+        </w:rPr>
+        <w:t>Method: GET</w:t>
+      </w:r>
+    </w:p>
+    <w:p>
+      <w:pPr>
+        <w:pStyle w:val="a3"/>
+        <w:numPr>
+          <w:ilvl w:val="0"/>
+          <w:numId w:val="3"/>
+        </w:numPr>
+        <w:ind w:firstLineChars="0"/>
+      </w:pPr>
+      <w:proofErr w:type="spellStart"/>
+      <w:r>
+        <w:rPr>
+          <w:rFonts w:hint="eastAsia"/>
+        </w:rPr>
+        <w:t>RequestBody</w:t>
+      </w:r>
+      <w:proofErr w:type="spellEnd"/>
+      <w:r>
+        <w:rPr>
+          <w:rFonts w:hint="eastAsia"/>
+        </w:rPr>
+        <w:t>: {}</w:t>
+      </w:r>
+    </w:p>
+    <w:p>
+      <w:pPr>
+        <w:pStyle w:val="a3"/>
+        <w:numPr>
+          <w:ilvl w:val="0"/>
+          <w:numId w:val="3"/>
+        </w:numPr>
+        <w:ind w:firstLineChars="0"/>
+      </w:pPr>
+      <w:proofErr w:type="spellStart"/>
+      <w:r>
+        <w:rPr>
+          <w:rFonts w:hint="eastAsia"/>
+        </w:rPr>
+        <w:t>ResponseBody</w:t>
+      </w:r>
+      <w:proofErr w:type="spellEnd"/>
+      <w:r>
+        <w:rPr>
+          <w:rFonts w:hint="eastAsia"/>
+        </w:rPr>
+        <w:t>: {}</w:t>
+      </w:r>
+    </w:p>
+    <w:p>
+      <w:pPr>
+        <w:pStyle w:val="2"/>
+        <w:numPr>
+          <w:ilvl w:val="0"/>
+          <w:numId w:val="4"/>
+        </w:numPr>
+      </w:pPr>
+      <w:bookmarkStart w:id="12" w:name="_Toc49108570"/>
+      <w:r>
+        <w:rPr>
+          <w:rFonts w:hint="eastAsia"/>
+        </w:rPr>
+        <w:t>有条件限制分页获取文件信息</w:t>
+      </w:r>
       <w:bookmarkEnd w:id="12"/>
     </w:p>
     <w:p>
@@ -4429,7 +4532,19 @@
         <w:rPr>
           <w:rFonts w:hint="eastAsia"/>
         </w:rPr>
-        <w:t>/files/page/{current}/{limit}</w:t>
+        <w:t>/files/</w:t>
+      </w:r>
+      <w:r>
+        <w:rPr>
+          <w:rFonts w:hint="eastAsia"/>
+        </w:rPr>
+        <w:t>page</w:t>
+      </w:r>
+      <w:r>
+        <w:rPr>
+          <w:rFonts w:hint="eastAsia"/>
+        </w:rPr>
+        <w:t>/{current}/{limit}</w:t>
       </w:r>
     </w:p>
     <w:p>
@@ -4469,11 +4584,93 @@
         <w:rPr>
           <w:rFonts w:hint="eastAsia"/>
         </w:rPr>
+        <w:t>: {</w:t>
+      </w:r>
+      <w:r>
+        <w:t>“</w:t>
+      </w:r>
+      <w:proofErr w:type="spellStart"/>
+      <w:r>
+        <w:rPr>
+          <w:rFonts w:hint="eastAsia"/>
+        </w:rPr>
+        <w:t>conditionKey</w:t>
+      </w:r>
+      <w:proofErr w:type="spellEnd"/>
+      <w:r>
+        <w:t>”</w:t>
+      </w:r>
+      <w:r>
+        <w:rPr>
+          <w:rFonts w:hint="eastAsia"/>
+        </w:rPr>
+        <w:t xml:space="preserve">: </w:t>
+      </w:r>
+      <w:r>
+        <w:t>“</w:t>
+      </w:r>
+      <w:proofErr w:type="spellStart"/>
+      <w:r>
+        <w:rPr>
+          <w:rFonts w:hint="eastAsia"/>
+        </w:rPr>
+        <w:t>conditionValue</w:t>
+      </w:r>
+      <w:proofErr w:type="spellEnd"/>
+      <w:r>
+        <w:t>”</w:t>
+      </w:r>
+      <w:r>
+        <w:rPr>
+          <w:rFonts w:hint="eastAsia"/>
+        </w:rPr>
+        <w:t>}</w:t>
+      </w:r>
+    </w:p>
+    <w:p>
+      <w:pPr>
+        <w:pStyle w:val="a3"/>
+        <w:numPr>
+          <w:ilvl w:val="0"/>
+          <w:numId w:val="3"/>
+        </w:numPr>
+        <w:ind w:firstLineChars="0"/>
+        <w:rPr>
+          <w:rFonts w:hint="eastAsia"/>
+        </w:rPr>
+      </w:pPr>
+      <w:proofErr w:type="spellStart"/>
+      <w:r>
+        <w:rPr>
+          <w:rFonts w:hint="eastAsia"/>
+        </w:rPr>
+        <w:t>ResponseBody</w:t>
+      </w:r>
+      <w:proofErr w:type="spellEnd"/>
+      <w:r>
+        <w:rPr>
+          <w:rFonts w:hint="eastAsia"/>
+        </w:rPr>
         <w:t>: {}</w:t>
       </w:r>
     </w:p>
     <w:p>
       <w:pPr>
+        <w:pStyle w:val="2"/>
+        <w:numPr>
+          <w:ilvl w:val="0"/>
+          <w:numId w:val="4"/>
+        </w:numPr>
+      </w:pPr>
+      <w:r>
+        <w:rPr>
+          <w:rFonts w:hint="eastAsia"/>
+        </w:rPr>
+        <w:t>获取单个文件信息</w:t>
+      </w:r>
+    </w:p>
+    <w:p>
+      <w:pPr>
         <w:pStyle w:val="a3"/>
         <w:numPr>
           <w:ilvl w:val="0"/>
@@ -4481,6 +4678,144 @@
         </w:numPr>
         <w:ind w:firstLineChars="0"/>
       </w:pPr>
+      <w:r>
+        <w:rPr>
+          <w:rFonts w:hint="eastAsia"/>
+        </w:rPr>
+        <w:t>URL: /</w:t>
+      </w:r>
+      <w:proofErr w:type="spellStart"/>
+      <w:r>
+        <w:rPr>
+          <w:rFonts w:hint="eastAsia"/>
+        </w:rPr>
+        <w:t>filemgt</w:t>
+      </w:r>
+      <w:proofErr w:type="spellEnd"/>
+      <w:r>
+        <w:rPr>
+          <w:rFonts w:hint="eastAsia"/>
+        </w:rPr>
+        <w:t>/files/</w:t>
+      </w:r>
+      <w:proofErr w:type="spellStart"/>
+      <w:r>
+        <w:rPr>
+          <w:rFonts w:hint="eastAsia"/>
+        </w:rPr>
+        <w:t>fileinfo</w:t>
+      </w:r>
+      <w:proofErr w:type="spellEnd"/>
+      <w:r>
+        <w:rPr>
+          <w:rFonts w:hint="eastAsia"/>
+        </w:rPr>
+        <w:t>/{</w:t>
+      </w:r>
+      <w:proofErr w:type="spellStart"/>
+      <w:r>
+        <w:rPr>
+          <w:rFonts w:hint="eastAsia"/>
+        </w:rPr>
+        <w:t>fileId</w:t>
+      </w:r>
+      <w:proofErr w:type="spellEnd"/>
+      <w:r>
+        <w:rPr>
+          <w:rFonts w:hint="eastAsia"/>
+        </w:rPr>
+        <w:t>}</w:t>
+      </w:r>
+    </w:p>
+    <w:p>
+      <w:pPr>
+        <w:pStyle w:val="a3"/>
+        <w:numPr>
+          <w:ilvl w:val="0"/>
+          <w:numId w:val="3"/>
+        </w:numPr>
+        <w:ind w:firstLineChars="0"/>
+      </w:pPr>
+      <w:r>
+        <w:rPr>
+          <w:rFonts w:hint="eastAsia"/>
+        </w:rPr>
+        <w:t>Method: GET</w:t>
+      </w:r>
+    </w:p>
+    <w:p>
+      <w:pPr>
+        <w:pStyle w:val="a3"/>
+        <w:numPr>
+          <w:ilvl w:val="0"/>
+          <w:numId w:val="3"/>
+        </w:numPr>
+        <w:ind w:firstLineChars="0"/>
+      </w:pPr>
+      <w:proofErr w:type="spellStart"/>
+      <w:r>
+        <w:rPr>
+          <w:rFonts w:hint="eastAsia"/>
+        </w:rPr>
+        <w:t>RequestBody</w:t>
+      </w:r>
+      <w:proofErr w:type="spellEnd"/>
+      <w:r>
+        <w:rPr>
+          <w:rFonts w:hint="eastAsia"/>
+        </w:rPr>
+        <w:t>: {</w:t>
+      </w:r>
+      <w:r>
+        <w:t>“</w:t>
+      </w:r>
+      <w:proofErr w:type="spellStart"/>
+      <w:r>
+        <w:rPr>
+          <w:rFonts w:hint="eastAsia"/>
+        </w:rPr>
+        <w:t>fileId</w:t>
+      </w:r>
+      <w:proofErr w:type="spellEnd"/>
+      <w:r>
+        <w:t>”</w:t>
+      </w:r>
+      <w:r>
+        <w:rPr>
+          <w:rFonts w:hint="eastAsia"/>
+        </w:rPr>
+        <w:t xml:space="preserve">: </w:t>
+      </w:r>
+      <w:r>
+        <w:t>“</w:t>
+      </w:r>
+      <w:proofErr w:type="spellStart"/>
+      <w:r>
+        <w:rPr>
+          <w:rFonts w:hint="eastAsia"/>
+        </w:rPr>
+        <w:t>fileId</w:t>
+      </w:r>
+      <w:proofErr w:type="spellEnd"/>
+      <w:r>
+        <w:t>”</w:t>
+      </w:r>
+      <w:r>
+        <w:rPr>
+          <w:rFonts w:hint="eastAsia"/>
+        </w:rPr>
+        <w:t>}</w:t>
+      </w:r>
+    </w:p>
+    <w:p>
+      <w:pPr>
+        <w:pStyle w:val="a3"/>
+        <w:numPr>
+          <w:ilvl w:val="0"/>
+          <w:numId w:val="3"/>
+        </w:numPr>
+        <w:ind w:firstLineChars="0"/>
+      </w:pPr>
       <w:proofErr w:type="spellStart"/>
       <w:r>
         <w:rPr>
@@ -4504,14 +4839,173 @@
           <w:numId w:val="4"/>
         </w:numPr>
       </w:pPr>
-      <w:bookmarkStart w:id="13" w:name="_Toc49108570"/>
-      <w:r>
-        <w:rPr>
-          <w:rFonts w:hint="eastAsia"/>
-        </w:rPr>
-        <w:t>有条件限制分页获取文件信息</w:t>
+      <w:bookmarkStart w:id="13" w:name="_Toc49108571"/>
+      <w:r>
+        <w:rPr>
+          <w:rFonts w:hint="eastAsia"/>
+        </w:rPr>
+        <w:t>页面上传单个文件</w:t>
+      </w:r>
+    </w:p>
+    <w:p>
+      <w:pPr>
+        <w:pStyle w:val="a3"/>
+        <w:numPr>
+          <w:ilvl w:val="0"/>
+          <w:numId w:val="3"/>
+        </w:numPr>
+        <w:ind w:firstLineChars="0"/>
+      </w:pPr>
+      <w:r>
+        <w:rPr>
+          <w:rFonts w:hint="eastAsia"/>
+        </w:rPr>
+        <w:t>URL: /</w:t>
+      </w:r>
+      <w:proofErr w:type="spellStart"/>
+      <w:r>
+        <w:rPr>
+          <w:rFonts w:hint="eastAsia"/>
+        </w:rPr>
+        <w:t>filemgt</w:t>
+      </w:r>
+      <w:proofErr w:type="spellEnd"/>
+      <w:r>
+        <w:rPr>
+          <w:rFonts w:hint="eastAsia"/>
+        </w:rPr>
+        <w:t>/files/</w:t>
+      </w:r>
+      <w:r>
+        <w:rPr>
+          <w:rFonts w:hint="eastAsia"/>
+        </w:rPr>
+        <w:t>file</w:t>
+      </w:r>
+    </w:p>
+    <w:p>
+      <w:pPr>
+        <w:pStyle w:val="a3"/>
+        <w:numPr>
+          <w:ilvl w:val="0"/>
+          <w:numId w:val="3"/>
+        </w:numPr>
+        <w:ind w:firstLineChars="0"/>
+      </w:pPr>
+      <w:r>
+        <w:rPr>
+          <w:rFonts w:hint="eastAsia"/>
+        </w:rPr>
+        <w:t>Method: POST</w:t>
+      </w:r>
+    </w:p>
+    <w:p>
+      <w:pPr>
+        <w:pStyle w:val="a3"/>
+        <w:numPr>
+          <w:ilvl w:val="0"/>
+          <w:numId w:val="3"/>
+        </w:numPr>
+        <w:ind w:firstLineChars="0"/>
+      </w:pPr>
+      <w:proofErr w:type="spellStart"/>
+      <w:r>
+        <w:rPr>
+          <w:rFonts w:hint="eastAsia"/>
+        </w:rPr>
+        <w:t>RequestBody</w:t>
+      </w:r>
+      <w:proofErr w:type="spellEnd"/>
+      <w:r>
+        <w:rPr>
+          <w:rFonts w:hint="eastAsia"/>
+        </w:rPr>
+        <w:t>: {</w:t>
+      </w:r>
+      <w:r>
+        <w:t>“</w:t>
+      </w:r>
+      <w:proofErr w:type="spellStart"/>
+      <w:r>
+        <w:rPr>
+          <w:rFonts w:hint="eastAsia"/>
+        </w:rPr>
+        <w:t>MultiPartFile</w:t>
+      </w:r>
+      <w:proofErr w:type="spellEnd"/>
+      <w:r>
+        <w:t>”</w:t>
+      </w:r>
+      <w:r>
+        <w:rPr>
+          <w:rFonts w:hint="eastAsia"/>
+        </w:rPr>
+        <w:t xml:space="preserve">: </w:t>
+      </w:r>
+      <w:r>
+        <w:t>“</w:t>
+      </w:r>
+      <w:r>
+        <w:rPr>
+          <w:rFonts w:hint="eastAsia"/>
+        </w:rPr>
+        <w:t>file</w:t>
+      </w:r>
+      <w:r>
+        <w:t>”</w:t>
+      </w:r>
+      <w:r>
+        <w:rPr>
+          <w:rFonts w:hint="eastAsia"/>
+        </w:rPr>
+        <w:t>}</w:t>
+      </w:r>
+    </w:p>
+    <w:p>
+      <w:pPr>
+        <w:pStyle w:val="a3"/>
+        <w:numPr>
+          <w:ilvl w:val="0"/>
+          <w:numId w:val="3"/>
+        </w:numPr>
+        <w:ind w:firstLineChars="0"/>
+      </w:pPr>
+      <w:proofErr w:type="spellStart"/>
+      <w:r>
+        <w:rPr>
+          <w:rFonts w:hint="eastAsia"/>
+        </w:rPr>
+        <w:t>ResponseBody</w:t>
+      </w:r>
+      <w:proofErr w:type="spellEnd"/>
+      <w:r>
+        <w:rPr>
+          <w:rFonts w:hint="eastAsia"/>
+        </w:rPr>
+        <w:t>: {}</w:t>
+      </w:r>
+    </w:p>
+    <w:p>
+      <w:pPr>
+        <w:pStyle w:val="2"/>
+        <w:numPr>
+          <w:ilvl w:val="0"/>
+          <w:numId w:val="4"/>
+        </w:numPr>
+      </w:pPr>
+      <w:r>
+        <w:rPr>
+          <w:rFonts w:hint="eastAsia"/>
+        </w:rPr>
+        <w:t>新增文件</w:t>
       </w:r>
       <w:bookmarkEnd w:id="13"/>
+      <w:r>
+        <w:rPr>
+          <w:rFonts w:hint="eastAsia"/>
+        </w:rPr>
+        <w:t>信息</w:t>
+      </w:r>
     </w:p>
     <w:p>
       <w:pPr>
@@ -4542,18 +5036,20 @@
         </w:rPr>
         <w:t>/files/</w:t>
       </w:r>
-      <w:r>
-        <w:rPr>
-          <w:rFonts w:hint="eastAsia"/>
-        </w:rPr>
-        <w:t>page</w:t>
-      </w:r>
-      <w:r>
-        <w:rPr>
-          <w:rFonts w:hint="eastAsia"/>
-        </w:rPr>
-        <w:t>/{current}/{limit}</w:t>
-      </w:r>
+      <w:proofErr w:type="spellStart"/>
+      <w:r>
+        <w:rPr>
+          <w:rFonts w:hint="eastAsia"/>
+        </w:rPr>
+        <w:t>file</w:t>
+      </w:r>
+      <w:r>
+        <w:rPr>
+          <w:rFonts w:hint="eastAsia"/>
+        </w:rPr>
+        <w:t>info</w:t>
+      </w:r>
+      <w:proofErr w:type="spellEnd"/>
     </w:p>
     <w:p>
       <w:pPr>
@@ -4568,6 +5064,506 @@
         <w:rPr>
           <w:rFonts w:hint="eastAsia"/>
         </w:rPr>
+        <w:t>Method: POST</w:t>
+      </w:r>
+    </w:p>
+    <w:p>
+      <w:pPr>
+        <w:pStyle w:val="a3"/>
+        <w:numPr>
+          <w:ilvl w:val="0"/>
+          <w:numId w:val="3"/>
+        </w:numPr>
+        <w:ind w:firstLineChars="0"/>
+      </w:pPr>
+      <w:proofErr w:type="spellStart"/>
+      <w:r>
+        <w:rPr>
+          <w:rFonts w:hint="eastAsia"/>
+        </w:rPr>
+        <w:t>RequestBody</w:t>
+      </w:r>
+      <w:proofErr w:type="spellEnd"/>
+      <w:r>
+        <w:rPr>
+          <w:rFonts w:hint="eastAsia"/>
+        </w:rPr>
+        <w:t>: {</w:t>
+      </w:r>
+      <w:r>
+        <w:t>“</w:t>
+      </w:r>
+      <w:proofErr w:type="spellStart"/>
+      <w:r>
+        <w:rPr>
+          <w:rFonts w:hint="eastAsia"/>
+        </w:rPr>
+        <w:t>fileInfoKey</w:t>
+      </w:r>
+      <w:proofErr w:type="spellEnd"/>
+      <w:r>
+        <w:t>”</w:t>
+      </w:r>
+      <w:r>
+        <w:rPr>
+          <w:rFonts w:hint="eastAsia"/>
+        </w:rPr>
+        <w:t xml:space="preserve">: </w:t>
+      </w:r>
+      <w:r>
+        <w:t>“</w:t>
+      </w:r>
+      <w:proofErr w:type="spellStart"/>
+      <w:r>
+        <w:rPr>
+          <w:rFonts w:hint="eastAsia"/>
+        </w:rPr>
+        <w:t>fileInfoValue</w:t>
+      </w:r>
+      <w:proofErr w:type="spellEnd"/>
+      <w:r>
+        <w:t>”</w:t>
+      </w:r>
+      <w:r>
+        <w:rPr>
+          <w:rFonts w:hint="eastAsia"/>
+        </w:rPr>
+        <w:t>}</w:t>
+      </w:r>
+    </w:p>
+    <w:p>
+      <w:pPr>
+        <w:pStyle w:val="a3"/>
+        <w:numPr>
+          <w:ilvl w:val="0"/>
+          <w:numId w:val="3"/>
+        </w:numPr>
+        <w:ind w:firstLineChars="0"/>
+      </w:pPr>
+      <w:proofErr w:type="spellStart"/>
+      <w:r>
+        <w:rPr>
+          <w:rFonts w:hint="eastAsia"/>
+        </w:rPr>
+        <w:t>ResponseBody</w:t>
+      </w:r>
+      <w:proofErr w:type="spellEnd"/>
+      <w:r>
+        <w:rPr>
+          <w:rFonts w:hint="eastAsia"/>
+        </w:rPr>
+        <w:t>: {}</w:t>
+      </w:r>
+    </w:p>
+    <w:p>
+      <w:pPr>
+        <w:pStyle w:val="2"/>
+        <w:numPr>
+          <w:ilvl w:val="0"/>
+          <w:numId w:val="4"/>
+        </w:numPr>
+      </w:pPr>
+      <w:bookmarkStart w:id="14" w:name="_Toc49108572"/>
+      <w:r>
+        <w:rPr>
+          <w:rFonts w:hint="eastAsia"/>
+        </w:rPr>
+        <w:t>删除文件</w:t>
+      </w:r>
+      <w:bookmarkEnd w:id="14"/>
+    </w:p>
+    <w:p>
+      <w:pPr>
+        <w:pStyle w:val="a3"/>
+        <w:numPr>
+          <w:ilvl w:val="0"/>
+          <w:numId w:val="3"/>
+        </w:numPr>
+        <w:ind w:firstLineChars="0"/>
+      </w:pPr>
+      <w:r>
+        <w:rPr>
+          <w:rFonts w:hint="eastAsia"/>
+        </w:rPr>
+        <w:t>URL: /</w:t>
+      </w:r>
+      <w:proofErr w:type="spellStart"/>
+      <w:r>
+        <w:rPr>
+          <w:rFonts w:hint="eastAsia"/>
+        </w:rPr>
+        <w:t>filemgt</w:t>
+      </w:r>
+      <w:proofErr w:type="spellEnd"/>
+      <w:r>
+        <w:rPr>
+          <w:rFonts w:hint="eastAsia"/>
+        </w:rPr>
+        <w:t>/files/{</w:t>
+      </w:r>
+      <w:proofErr w:type="spellStart"/>
+      <w:r>
+        <w:rPr>
+          <w:rFonts w:hint="eastAsia"/>
+        </w:rPr>
+        <w:t>fileId</w:t>
+      </w:r>
+      <w:proofErr w:type="spellEnd"/>
+      <w:r>
+        <w:rPr>
+          <w:rFonts w:hint="eastAsia"/>
+        </w:rPr>
+        <w:t>}</w:t>
+      </w:r>
+    </w:p>
+    <w:p>
+      <w:pPr>
+        <w:pStyle w:val="a3"/>
+        <w:numPr>
+          <w:ilvl w:val="0"/>
+          <w:numId w:val="3"/>
+        </w:numPr>
+        <w:ind w:firstLineChars="0"/>
+      </w:pPr>
+      <w:r>
+        <w:rPr>
+          <w:rFonts w:hint="eastAsia"/>
+        </w:rPr>
+        <w:t>Method: DELETE</w:t>
+      </w:r>
+    </w:p>
+    <w:p>
+      <w:pPr>
+        <w:pStyle w:val="a3"/>
+        <w:numPr>
+          <w:ilvl w:val="0"/>
+          <w:numId w:val="3"/>
+        </w:numPr>
+        <w:ind w:firstLineChars="0"/>
+      </w:pPr>
+      <w:proofErr w:type="spellStart"/>
+      <w:r>
+        <w:rPr>
+          <w:rFonts w:hint="eastAsia"/>
+        </w:rPr>
+        <w:t>RequestBody</w:t>
+      </w:r>
+      <w:proofErr w:type="spellEnd"/>
+      <w:r>
+        <w:rPr>
+          <w:rFonts w:hint="eastAsia"/>
+        </w:rPr>
+        <w:t>: {}</w:t>
+      </w:r>
+    </w:p>
+    <w:p>
+      <w:pPr>
+        <w:pStyle w:val="a3"/>
+        <w:numPr>
+          <w:ilvl w:val="0"/>
+          <w:numId w:val="3"/>
+        </w:numPr>
+        <w:ind w:firstLineChars="0"/>
+      </w:pPr>
+      <w:proofErr w:type="spellStart"/>
+      <w:r>
+        <w:rPr>
+          <w:rFonts w:hint="eastAsia"/>
+        </w:rPr>
+        <w:t>ResponseBody</w:t>
+      </w:r>
+      <w:proofErr w:type="spellEnd"/>
+      <w:r>
+        <w:rPr>
+          <w:rFonts w:hint="eastAsia"/>
+        </w:rPr>
+        <w:t>: {}</w:t>
+      </w:r>
+    </w:p>
+    <w:p>
+      <w:pPr>
+        <w:pStyle w:val="2"/>
+        <w:numPr>
+          <w:ilvl w:val="0"/>
+          <w:numId w:val="4"/>
+        </w:numPr>
+      </w:pPr>
+      <w:bookmarkStart w:id="15" w:name="_Toc49108573"/>
+      <w:r>
+        <w:rPr>
+          <w:rFonts w:hint="eastAsia"/>
+        </w:rPr>
+        <w:t>修改文件</w:t>
+      </w:r>
+      <w:bookmarkEnd w:id="15"/>
+    </w:p>
+    <w:p>
+      <w:pPr>
+        <w:pStyle w:val="a3"/>
+        <w:numPr>
+          <w:ilvl w:val="0"/>
+          <w:numId w:val="3"/>
+        </w:numPr>
+        <w:ind w:firstLineChars="0"/>
+      </w:pPr>
+      <w:r>
+        <w:rPr>
+          <w:rFonts w:hint="eastAsia"/>
+        </w:rPr>
+        <w:t>URL: /</w:t>
+      </w:r>
+      <w:proofErr w:type="spellStart"/>
+      <w:r>
+        <w:rPr>
+          <w:rFonts w:hint="eastAsia"/>
+        </w:rPr>
+        <w:t>filemgt</w:t>
+      </w:r>
+      <w:proofErr w:type="spellEnd"/>
+      <w:r>
+        <w:rPr>
+          <w:rFonts w:hint="eastAsia"/>
+        </w:rPr>
+        <w:t>/files/{</w:t>
+      </w:r>
+      <w:proofErr w:type="spellStart"/>
+      <w:r>
+        <w:rPr>
+          <w:rFonts w:hint="eastAsia"/>
+        </w:rPr>
+        <w:t>fileId</w:t>
+      </w:r>
+      <w:proofErr w:type="spellEnd"/>
+      <w:r>
+        <w:rPr>
+          <w:rFonts w:hint="eastAsia"/>
+        </w:rPr>
+        <w:t>}</w:t>
+      </w:r>
+    </w:p>
+    <w:p>
+      <w:pPr>
+        <w:pStyle w:val="a3"/>
+        <w:numPr>
+          <w:ilvl w:val="0"/>
+          <w:numId w:val="3"/>
+        </w:numPr>
+        <w:ind w:firstLineChars="0"/>
+      </w:pPr>
+      <w:r>
+        <w:rPr>
+          <w:rFonts w:hint="eastAsia"/>
+        </w:rPr>
+        <w:t xml:space="preserve">Method: </w:t>
+      </w:r>
+      <w:r>
+        <w:rPr>
+          <w:rFonts w:hint="eastAsia"/>
+        </w:rPr>
+        <w:t>PUT</w:t>
+      </w:r>
+    </w:p>
+    <w:p>
+      <w:pPr>
+        <w:pStyle w:val="a3"/>
+        <w:numPr>
+          <w:ilvl w:val="0"/>
+          <w:numId w:val="3"/>
+        </w:numPr>
+        <w:ind w:firstLineChars="0"/>
+      </w:pPr>
+      <w:proofErr w:type="spellStart"/>
+      <w:r>
+        <w:rPr>
+          <w:rFonts w:hint="eastAsia"/>
+        </w:rPr>
+        <w:t>RequestBody</w:t>
+      </w:r>
+      <w:proofErr w:type="spellEnd"/>
+      <w:r>
+        <w:rPr>
+          <w:rFonts w:hint="eastAsia"/>
+        </w:rPr>
+        <w:t>: {</w:t>
+      </w:r>
+      <w:r>
+        <w:t>“</w:t>
+      </w:r>
+      <w:proofErr w:type="spellStart"/>
+      <w:r>
+        <w:rPr>
+          <w:rFonts w:hint="eastAsia"/>
+        </w:rPr>
+        <w:t>fileInfoKey</w:t>
+      </w:r>
+      <w:proofErr w:type="spellEnd"/>
+      <w:r>
+        <w:t>”</w:t>
+      </w:r>
+      <w:r>
+        <w:rPr>
+          <w:rFonts w:hint="eastAsia"/>
+        </w:rPr>
+        <w:t xml:space="preserve">: </w:t>
+      </w:r>
+      <w:r>
+        <w:t>“</w:t>
+      </w:r>
+      <w:proofErr w:type="spellStart"/>
+      <w:r>
+        <w:rPr>
+          <w:rFonts w:hint="eastAsia"/>
+        </w:rPr>
+        <w:t>fileInfoValue</w:t>
+      </w:r>
+      <w:proofErr w:type="spellEnd"/>
+      <w:r>
+        <w:t>”</w:t>
+      </w:r>
+      <w:r>
+        <w:rPr>
+          <w:rFonts w:hint="eastAsia"/>
+        </w:rPr>
+        <w:t xml:space="preserve">, </w:t>
+      </w:r>
+      <w:r>
+        <w:t>“</w:t>
+      </w:r>
+      <w:proofErr w:type="spellStart"/>
+      <w:r>
+        <w:rPr>
+          <w:rFonts w:hint="eastAsia"/>
+        </w:rPr>
+        <w:t>MultiPartFile</w:t>
+      </w:r>
+      <w:proofErr w:type="spellEnd"/>
+      <w:r>
+        <w:t>”</w:t>
+      </w:r>
+      <w:r>
+        <w:rPr>
+          <w:rFonts w:hint="eastAsia"/>
+        </w:rPr>
+        <w:t xml:space="preserve">: </w:t>
+      </w:r>
+      <w:r>
+        <w:t>“</w:t>
+      </w:r>
+      <w:r>
+        <w:rPr>
+          <w:rFonts w:hint="eastAsia"/>
+        </w:rPr>
+        <w:t>file</w:t>
+      </w:r>
+      <w:r>
+        <w:t>”</w:t>
+      </w:r>
+      <w:r>
+        <w:rPr>
+          <w:rFonts w:hint="eastAsia"/>
+        </w:rPr>
+        <w:t>}</w:t>
+      </w:r>
+    </w:p>
+    <w:p>
+      <w:pPr>
+        <w:pStyle w:val="a3"/>
+        <w:numPr>
+          <w:ilvl w:val="0"/>
+          <w:numId w:val="3"/>
+        </w:numPr>
+        <w:ind w:firstLineChars="0"/>
+      </w:pPr>
+      <w:proofErr w:type="spellStart"/>
+      <w:r>
+        <w:rPr>
+          <w:rFonts w:hint="eastAsia"/>
+        </w:rPr>
+        <w:t>ResponseBody</w:t>
+      </w:r>
+      <w:proofErr w:type="spellEnd"/>
+      <w:r>
+        <w:rPr>
+          <w:rFonts w:hint="eastAsia"/>
+        </w:rPr>
+        <w:t>: {}</w:t>
+      </w:r>
+    </w:p>
+    <w:p>
+      <w:pPr>
+        <w:pStyle w:val="2"/>
+        <w:numPr>
+          <w:ilvl w:val="0"/>
+          <w:numId w:val="4"/>
+        </w:numPr>
+      </w:pPr>
+      <w:bookmarkStart w:id="16" w:name="_Toc49108574"/>
+      <w:r>
+        <w:rPr>
+          <w:rFonts w:hint="eastAsia"/>
+        </w:rPr>
+        <w:lastRenderedPageBreak/>
+        <w:t>下载文件</w:t>
+      </w:r>
+      <w:bookmarkEnd w:id="16"/>
+    </w:p>
+    <w:p>
+      <w:pPr>
+        <w:pStyle w:val="a3"/>
+        <w:numPr>
+          <w:ilvl w:val="0"/>
+          <w:numId w:val="3"/>
+        </w:numPr>
+        <w:ind w:firstLineChars="0"/>
+      </w:pPr>
+      <w:r>
+        <w:rPr>
+          <w:rFonts w:hint="eastAsia"/>
+        </w:rPr>
+        <w:t>URL: /</w:t>
+      </w:r>
+      <w:proofErr w:type="spellStart"/>
+      <w:r>
+        <w:rPr>
+          <w:rFonts w:hint="eastAsia"/>
+        </w:rPr>
+        <w:t>filemgt</w:t>
+      </w:r>
+      <w:proofErr w:type="spellEnd"/>
+      <w:r>
+        <w:rPr>
+          <w:rFonts w:hint="eastAsia"/>
+        </w:rPr>
+        <w:t>/files/{</w:t>
+      </w:r>
+      <w:proofErr w:type="spellStart"/>
+      <w:r>
+        <w:rPr>
+          <w:rFonts w:hint="eastAsia"/>
+        </w:rPr>
+        <w:t>fileId</w:t>
+      </w:r>
+      <w:proofErr w:type="spellEnd"/>
+      <w:r>
+        <w:rPr>
+          <w:rFonts w:hint="eastAsia"/>
+        </w:rPr>
+        <w:t>}</w:t>
+      </w:r>
+    </w:p>
+    <w:p>
+      <w:pPr>
+        <w:pStyle w:val="a3"/>
+        <w:numPr>
+          <w:ilvl w:val="0"/>
+          <w:numId w:val="3"/>
+        </w:numPr>
+        <w:ind w:firstLineChars="0"/>
+      </w:pPr>
+      <w:r>
+        <w:rPr>
+          <w:rFonts w:hint="eastAsia"/>
+        </w:rPr>
         <w:t>Method: GET</w:t>
       </w:r>
     </w:p>
@@ -4592,7 +5588,13 @@
         <w:rPr>
           <w:rFonts w:hint="eastAsia"/>
         </w:rPr>
-        <w:t>: {</w:t>
+        <w:t xml:space="preserve">: </w:t>
+      </w:r>
+      <w:r>
+        <w:rPr>
+          <w:rFonts w:hint="eastAsia"/>
+        </w:rPr>
+        <w:t>{</w:t>
       </w:r>
       <w:r>
         <w:t>“</w:t>
@@ -4602,7 +5604,7 @@
         <w:rPr>
           <w:rFonts w:hint="eastAsia"/>
         </w:rPr>
-        <w:t>conditionKey</w:t>
+        <w:t>fileId</w:t>
       </w:r>
       <w:proofErr w:type="spellEnd"/>
       <w:r>
@@ -4622,7 +5624,7 @@
         <w:rPr>
           <w:rFonts w:hint="eastAsia"/>
         </w:rPr>
-        <w:t>conditionValue</w:t>
+        <w:t>fileId</w:t>
       </w:r>
       <w:proofErr w:type="spellEnd"/>
       <w:r>
@@ -4658,664 +5660,9 @@
         </w:rPr>
         <w:t>: {}</w:t>
       </w:r>
-    </w:p>
-    <w:p>
-      <w:pPr>
-        <w:pStyle w:val="2"/>
-        <w:numPr>
-          <w:ilvl w:val="0"/>
-          <w:numId w:val="4"/>
-        </w:numPr>
-      </w:pPr>
-      <w:bookmarkStart w:id="14" w:name="_Toc49108571"/>
-      <w:r>
-        <w:rPr>
-          <w:rFonts w:hint="eastAsia"/>
-        </w:rPr>
-        <w:t>新增文件</w:t>
-      </w:r>
-      <w:bookmarkEnd w:id="14"/>
-    </w:p>
-    <w:p>
-      <w:pPr>
-        <w:pStyle w:val="a3"/>
-        <w:numPr>
-          <w:ilvl w:val="0"/>
-          <w:numId w:val="3"/>
-        </w:numPr>
-        <w:ind w:firstLineChars="0"/>
-      </w:pPr>
-      <w:r>
-        <w:rPr>
-          <w:rFonts w:hint="eastAsia"/>
-        </w:rPr>
-        <w:t>URL: /</w:t>
-      </w:r>
-      <w:proofErr w:type="spellStart"/>
-      <w:r>
-        <w:rPr>
-          <w:rFonts w:hint="eastAsia"/>
-        </w:rPr>
-        <w:t>filemgt</w:t>
-      </w:r>
-      <w:proofErr w:type="spellEnd"/>
-      <w:r>
-        <w:rPr>
-          <w:rFonts w:hint="eastAsia"/>
-        </w:rPr>
-        <w:t>/files/file</w:t>
-      </w:r>
-    </w:p>
-    <w:p>
-      <w:pPr>
-        <w:pStyle w:val="a3"/>
-        <w:numPr>
-          <w:ilvl w:val="0"/>
-          <w:numId w:val="3"/>
-        </w:numPr>
-        <w:ind w:firstLineChars="0"/>
-      </w:pPr>
-      <w:r>
-        <w:rPr>
-          <w:rFonts w:hint="eastAsia"/>
-        </w:rPr>
-        <w:t>Method: POST</w:t>
-      </w:r>
-    </w:p>
-    <w:p>
-      <w:pPr>
-        <w:pStyle w:val="a3"/>
-        <w:numPr>
-          <w:ilvl w:val="0"/>
-          <w:numId w:val="3"/>
-        </w:numPr>
-        <w:ind w:firstLineChars="0"/>
-      </w:pPr>
-      <w:proofErr w:type="spellStart"/>
-      <w:r>
-        <w:rPr>
-          <w:rFonts w:hint="eastAsia"/>
-        </w:rPr>
-        <w:t>RequestBody</w:t>
-      </w:r>
-      <w:proofErr w:type="spellEnd"/>
-      <w:r>
-        <w:rPr>
-          <w:rFonts w:hint="eastAsia"/>
-        </w:rPr>
-        <w:t>: {</w:t>
-      </w:r>
-      <w:r>
-        <w:t>“</w:t>
-      </w:r>
-      <w:proofErr w:type="spellStart"/>
-      <w:r>
-        <w:rPr>
-          <w:rFonts w:hint="eastAsia"/>
-        </w:rPr>
-        <w:t>fileInfoKey</w:t>
-      </w:r>
-      <w:proofErr w:type="spellEnd"/>
-      <w:r>
-        <w:t>”</w:t>
-      </w:r>
-      <w:r>
-        <w:rPr>
-          <w:rFonts w:hint="eastAsia"/>
-        </w:rPr>
-        <w:t xml:space="preserve">: </w:t>
-      </w:r>
-      <w:r>
-        <w:t>“</w:t>
-      </w:r>
-      <w:proofErr w:type="spellStart"/>
-      <w:r>
-        <w:rPr>
-          <w:rFonts w:hint="eastAsia"/>
-        </w:rPr>
-        <w:t>fileInfoValue</w:t>
-      </w:r>
-      <w:proofErr w:type="spellEnd"/>
-      <w:r>
-        <w:t>”</w:t>
-      </w:r>
-      <w:r>
-        <w:rPr>
-          <w:rFonts w:hint="eastAsia"/>
-        </w:rPr>
-        <w:t xml:space="preserve">, </w:t>
-      </w:r>
-      <w:r>
-        <w:t>“</w:t>
-      </w:r>
-      <w:proofErr w:type="spellStart"/>
-      <w:r>
-        <w:rPr>
-          <w:rFonts w:hint="eastAsia"/>
-        </w:rPr>
-        <w:t>MultiPartFile</w:t>
-      </w:r>
-      <w:proofErr w:type="spellEnd"/>
-      <w:r>
-        <w:t>”</w:t>
-      </w:r>
-      <w:r>
-        <w:rPr>
-          <w:rFonts w:hint="eastAsia"/>
-        </w:rPr>
-        <w:t xml:space="preserve">: </w:t>
-      </w:r>
-      <w:r>
-        <w:t>“</w:t>
-      </w:r>
-      <w:r>
-        <w:rPr>
-          <w:rFonts w:hint="eastAsia"/>
-        </w:rPr>
-        <w:t>file</w:t>
-      </w:r>
-      <w:r>
-        <w:t>”</w:t>
-      </w:r>
-      <w:r>
-        <w:rPr>
-          <w:rFonts w:hint="eastAsia"/>
-        </w:rPr>
-        <w:t>}</w:t>
-      </w:r>
-    </w:p>
-    <w:p>
-      <w:pPr>
-        <w:pStyle w:val="a3"/>
-        <w:numPr>
-          <w:ilvl w:val="0"/>
-          <w:numId w:val="3"/>
-        </w:numPr>
-        <w:ind w:firstLineChars="0"/>
-      </w:pPr>
-      <w:proofErr w:type="spellStart"/>
-      <w:r>
-        <w:rPr>
-          <w:rFonts w:hint="eastAsia"/>
-        </w:rPr>
-        <w:t>ResponseBody</w:t>
-      </w:r>
-      <w:proofErr w:type="spellEnd"/>
-      <w:r>
-        <w:rPr>
-          <w:rFonts w:hint="eastAsia"/>
-        </w:rPr>
-        <w:t>: {}</w:t>
-      </w:r>
-    </w:p>
-    <w:p>
-      <w:pPr>
-        <w:pStyle w:val="2"/>
-        <w:numPr>
-          <w:ilvl w:val="0"/>
-          <w:numId w:val="4"/>
-        </w:numPr>
-      </w:pPr>
-      <w:bookmarkStart w:id="15" w:name="_Toc49108572"/>
-      <w:r>
-        <w:rPr>
-          <w:rFonts w:hint="eastAsia"/>
-        </w:rPr>
-        <w:t>删除文件</w:t>
-      </w:r>
-      <w:bookmarkEnd w:id="15"/>
-    </w:p>
-    <w:p>
-      <w:pPr>
-        <w:pStyle w:val="a3"/>
-        <w:numPr>
-          <w:ilvl w:val="0"/>
-          <w:numId w:val="3"/>
-        </w:numPr>
-        <w:ind w:firstLineChars="0"/>
-      </w:pPr>
-      <w:r>
-        <w:rPr>
-          <w:rFonts w:hint="eastAsia"/>
-        </w:rPr>
-        <w:t>URL: /</w:t>
-      </w:r>
-      <w:proofErr w:type="spellStart"/>
-      <w:r>
-        <w:rPr>
-          <w:rFonts w:hint="eastAsia"/>
-        </w:rPr>
-        <w:t>filemgt</w:t>
-      </w:r>
-      <w:proofErr w:type="spellEnd"/>
-      <w:r>
-        <w:rPr>
-          <w:rFonts w:hint="eastAsia"/>
-        </w:rPr>
-        <w:t>/files/{</w:t>
-      </w:r>
-      <w:proofErr w:type="spellStart"/>
-      <w:r>
-        <w:rPr>
-          <w:rFonts w:hint="eastAsia"/>
-        </w:rPr>
-        <w:t>fileId</w:t>
-      </w:r>
-      <w:proofErr w:type="spellEnd"/>
-      <w:r>
-        <w:rPr>
-          <w:rFonts w:hint="eastAsia"/>
-        </w:rPr>
-        <w:t>}</w:t>
-      </w:r>
-    </w:p>
-    <w:p>
-      <w:pPr>
-        <w:pStyle w:val="a3"/>
-        <w:numPr>
-          <w:ilvl w:val="0"/>
-          <w:numId w:val="3"/>
-        </w:numPr>
-        <w:ind w:firstLineChars="0"/>
-      </w:pPr>
-      <w:r>
-        <w:rPr>
-          <w:rFonts w:hint="eastAsia"/>
-        </w:rPr>
-        <w:t>Method: DELETE</w:t>
-      </w:r>
-    </w:p>
-    <w:p>
-      <w:pPr>
-        <w:pStyle w:val="a3"/>
-        <w:numPr>
-          <w:ilvl w:val="0"/>
-          <w:numId w:val="3"/>
-        </w:numPr>
-        <w:ind w:firstLineChars="0"/>
-      </w:pPr>
-      <w:proofErr w:type="spellStart"/>
-      <w:r>
-        <w:rPr>
-          <w:rFonts w:hint="eastAsia"/>
-        </w:rPr>
-        <w:t>RequestBody</w:t>
-      </w:r>
-      <w:proofErr w:type="spellEnd"/>
-      <w:r>
-        <w:rPr>
-          <w:rFonts w:hint="eastAsia"/>
-        </w:rPr>
-        <w:t>: {}</w:t>
-      </w:r>
-    </w:p>
-    <w:p>
-      <w:pPr>
-        <w:pStyle w:val="a3"/>
-        <w:numPr>
-          <w:ilvl w:val="0"/>
-          <w:numId w:val="3"/>
-        </w:numPr>
-        <w:ind w:firstLineChars="0"/>
-      </w:pPr>
-      <w:proofErr w:type="spellStart"/>
-      <w:r>
-        <w:rPr>
-          <w:rFonts w:hint="eastAsia"/>
-        </w:rPr>
-        <w:t>ResponseBody</w:t>
-      </w:r>
-      <w:proofErr w:type="spellEnd"/>
-      <w:r>
-        <w:rPr>
-          <w:rFonts w:hint="eastAsia"/>
-        </w:rPr>
-        <w:t>: {}</w:t>
-      </w:r>
-    </w:p>
-    <w:p>
-      <w:pPr>
-        <w:pStyle w:val="2"/>
-        <w:numPr>
-          <w:ilvl w:val="0"/>
-          <w:numId w:val="4"/>
-        </w:numPr>
-      </w:pPr>
-      <w:bookmarkStart w:id="16" w:name="_Toc49108573"/>
-      <w:r>
-        <w:rPr>
-          <w:rFonts w:hint="eastAsia"/>
-        </w:rPr>
-        <w:t>修改文件</w:t>
-      </w:r>
-      <w:bookmarkEnd w:id="16"/>
-    </w:p>
-    <w:p>
-      <w:pPr>
-        <w:pStyle w:val="a3"/>
-        <w:numPr>
-          <w:ilvl w:val="0"/>
-          <w:numId w:val="3"/>
-        </w:numPr>
-        <w:ind w:firstLineChars="0"/>
-      </w:pPr>
-      <w:r>
-        <w:rPr>
-          <w:rFonts w:hint="eastAsia"/>
-        </w:rPr>
-        <w:t>URL: /</w:t>
-      </w:r>
-      <w:proofErr w:type="spellStart"/>
-      <w:r>
-        <w:rPr>
-          <w:rFonts w:hint="eastAsia"/>
-        </w:rPr>
-        <w:t>filemgt</w:t>
-      </w:r>
-      <w:proofErr w:type="spellEnd"/>
-      <w:r>
-        <w:rPr>
-          <w:rFonts w:hint="eastAsia"/>
-        </w:rPr>
-        <w:t>/files/{</w:t>
-      </w:r>
-      <w:proofErr w:type="spellStart"/>
-      <w:r>
-        <w:rPr>
-          <w:rFonts w:hint="eastAsia"/>
-        </w:rPr>
-        <w:t>fileId</w:t>
-      </w:r>
-      <w:proofErr w:type="spellEnd"/>
-      <w:r>
-        <w:rPr>
-          <w:rFonts w:hint="eastAsia"/>
-        </w:rPr>
-        <w:t>}</w:t>
-      </w:r>
-    </w:p>
-    <w:p>
-      <w:pPr>
-        <w:pStyle w:val="a3"/>
-        <w:numPr>
-          <w:ilvl w:val="0"/>
-          <w:numId w:val="3"/>
-        </w:numPr>
-        <w:ind w:firstLineChars="0"/>
-      </w:pPr>
-      <w:r>
-        <w:rPr>
-          <w:rFonts w:hint="eastAsia"/>
-        </w:rPr>
-        <w:t xml:space="preserve">Method: </w:t>
-      </w:r>
-      <w:r>
-        <w:rPr>
-          <w:rFonts w:hint="eastAsia"/>
-        </w:rPr>
-        <w:t>PUT</w:t>
-      </w:r>
-    </w:p>
-    <w:p>
-      <w:pPr>
-        <w:pStyle w:val="a3"/>
-        <w:numPr>
-          <w:ilvl w:val="0"/>
-          <w:numId w:val="3"/>
-        </w:numPr>
-        <w:ind w:firstLineChars="0"/>
-      </w:pPr>
-      <w:proofErr w:type="spellStart"/>
-      <w:r>
-        <w:rPr>
-          <w:rFonts w:hint="eastAsia"/>
-        </w:rPr>
-        <w:t>RequestBody</w:t>
-      </w:r>
-      <w:proofErr w:type="spellEnd"/>
-      <w:r>
-        <w:rPr>
-          <w:rFonts w:hint="eastAsia"/>
-        </w:rPr>
-        <w:t>: {</w:t>
-      </w:r>
-      <w:r>
-        <w:t>“</w:t>
-      </w:r>
-      <w:proofErr w:type="spellStart"/>
-      <w:r>
-        <w:rPr>
-          <w:rFonts w:hint="eastAsia"/>
-        </w:rPr>
-        <w:t>fileInfoKey</w:t>
-      </w:r>
-      <w:proofErr w:type="spellEnd"/>
-      <w:r>
-        <w:t>”</w:t>
-      </w:r>
-      <w:r>
-        <w:rPr>
-          <w:rFonts w:hint="eastAsia"/>
-        </w:rPr>
-        <w:t xml:space="preserve">: </w:t>
-      </w:r>
-      <w:r>
-        <w:t>“</w:t>
-      </w:r>
-      <w:proofErr w:type="spellStart"/>
-      <w:r>
-        <w:rPr>
-          <w:rFonts w:hint="eastAsia"/>
-        </w:rPr>
-        <w:t>fileInfoValue</w:t>
-      </w:r>
-      <w:proofErr w:type="spellEnd"/>
-      <w:r>
-        <w:t>”</w:t>
-      </w:r>
-      <w:r>
-        <w:rPr>
-          <w:rFonts w:hint="eastAsia"/>
-        </w:rPr>
-        <w:t xml:space="preserve">, </w:t>
-      </w:r>
-      <w:r>
-        <w:t>“</w:t>
-      </w:r>
-      <w:proofErr w:type="spellStart"/>
-      <w:r>
-        <w:rPr>
-          <w:rFonts w:hint="eastAsia"/>
-        </w:rPr>
-        <w:t>MultiPartFile</w:t>
-      </w:r>
-      <w:proofErr w:type="spellEnd"/>
-      <w:r>
-        <w:t>”</w:t>
-      </w:r>
-      <w:r>
-        <w:rPr>
-          <w:rFonts w:hint="eastAsia"/>
-        </w:rPr>
-        <w:t xml:space="preserve">: </w:t>
-      </w:r>
-      <w:r>
-        <w:t>“</w:t>
-      </w:r>
-      <w:r>
-        <w:rPr>
-          <w:rFonts w:hint="eastAsia"/>
-        </w:rPr>
-        <w:t>file</w:t>
-      </w:r>
-      <w:r>
-        <w:t>”</w:t>
-      </w:r>
-      <w:r>
-        <w:rPr>
-          <w:rFonts w:hint="eastAsia"/>
-        </w:rPr>
-        <w:t>}</w:t>
-      </w:r>
-    </w:p>
-    <w:p>
-      <w:pPr>
-        <w:pStyle w:val="a3"/>
-        <w:numPr>
-          <w:ilvl w:val="0"/>
-          <w:numId w:val="3"/>
-        </w:numPr>
-        <w:ind w:firstLineChars="0"/>
-      </w:pPr>
-      <w:proofErr w:type="spellStart"/>
-      <w:r>
-        <w:rPr>
-          <w:rFonts w:hint="eastAsia"/>
-        </w:rPr>
-        <w:t>ResponseBody</w:t>
-      </w:r>
-      <w:proofErr w:type="spellEnd"/>
-      <w:r>
-        <w:rPr>
-          <w:rFonts w:hint="eastAsia"/>
-        </w:rPr>
-        <w:t>: {}</w:t>
-      </w:r>
-    </w:p>
-    <w:p>
-      <w:pPr>
-        <w:pStyle w:val="2"/>
-        <w:numPr>
-          <w:ilvl w:val="0"/>
-          <w:numId w:val="4"/>
-        </w:numPr>
-      </w:pPr>
-      <w:bookmarkStart w:id="17" w:name="_Toc49108574"/>
-      <w:r>
-        <w:rPr>
-          <w:rFonts w:hint="eastAsia"/>
-        </w:rPr>
-        <w:t>下载文件</w:t>
-      </w:r>
+      <w:bookmarkStart w:id="17" w:name="_GoBack"/>
       <w:bookmarkEnd w:id="17"/>
     </w:p>
-    <w:p>
-      <w:pPr>
-        <w:pStyle w:val="a3"/>
-        <w:numPr>
-          <w:ilvl w:val="0"/>
-          <w:numId w:val="3"/>
-        </w:numPr>
-        <w:ind w:firstLineChars="0"/>
-      </w:pPr>
-      <w:r>
-        <w:rPr>
-          <w:rFonts w:hint="eastAsia"/>
-        </w:rPr>
-        <w:t>URL: /</w:t>
-      </w:r>
-      <w:proofErr w:type="spellStart"/>
-      <w:r>
-        <w:rPr>
-          <w:rFonts w:hint="eastAsia"/>
-        </w:rPr>
-        <w:t>filemgt</w:t>
-      </w:r>
-      <w:proofErr w:type="spellEnd"/>
-      <w:r>
-        <w:rPr>
-          <w:rFonts w:hint="eastAsia"/>
-        </w:rPr>
-        <w:t>/files/{</w:t>
-      </w:r>
-      <w:proofErr w:type="spellStart"/>
-      <w:r>
-        <w:rPr>
-          <w:rFonts w:hint="eastAsia"/>
-        </w:rPr>
-        <w:t>fileId</w:t>
-      </w:r>
-      <w:proofErr w:type="spellEnd"/>
-      <w:r>
-        <w:rPr>
-          <w:rFonts w:hint="eastAsia"/>
-        </w:rPr>
-        <w:t>}</w:t>
-      </w:r>
-    </w:p>
-    <w:p>
-      <w:pPr>
-        <w:pStyle w:val="a3"/>
-        <w:numPr>
-          <w:ilvl w:val="0"/>
-          <w:numId w:val="3"/>
-        </w:numPr>
-        <w:ind w:firstLineChars="0"/>
-      </w:pPr>
-      <w:r>
-        <w:rPr>
-          <w:rFonts w:hint="eastAsia"/>
-        </w:rPr>
-        <w:t>Method: GET</w:t>
-      </w:r>
-    </w:p>
-    <w:p>
-      <w:pPr>
-        <w:pStyle w:val="a3"/>
-        <w:numPr>
-          <w:ilvl w:val="0"/>
-          <w:numId w:val="3"/>
-        </w:numPr>
-        <w:ind w:firstLineChars="0"/>
-      </w:pPr>
-      <w:proofErr w:type="spellStart"/>
-      <w:r>
-        <w:rPr>
-          <w:rFonts w:hint="eastAsia"/>
-        </w:rPr>
-        <w:t>RequestBody</w:t>
-      </w:r>
-      <w:proofErr w:type="spellEnd"/>
-      <w:r>
-        <w:rPr>
-          <w:rFonts w:hint="eastAsia"/>
-        </w:rPr>
-        <w:t>: {}</w:t>
-      </w:r>
-    </w:p>
-    <w:p>
-      <w:pPr>
-        <w:pStyle w:val="a3"/>
-        <w:numPr>
-          <w:ilvl w:val="0"/>
-          <w:numId w:val="3"/>
-        </w:numPr>
-        <w:ind w:firstLineChars="0"/>
-      </w:pPr>
-      <w:proofErr w:type="spellStart"/>
-      <w:r>
-        <w:rPr>
-          <w:rFonts w:hint="eastAsia"/>
-        </w:rPr>
-        <w:t>ResponseBody</w:t>
-      </w:r>
-      <w:proofErr w:type="spellEnd"/>
-      <w:r>
-        <w:rPr>
-          <w:rFonts w:hint="eastAsia"/>
-        </w:rPr>
-        <w:t>: {}</w:t>
-      </w:r>
-    </w:p>
-    <w:p/>
-    <w:p/>
-    <w:p/>
-    <w:p/>
-    <w:p/>
-    <w:p/>
-    <w:p/>
-    <w:p/>
-    <w:p/>
     <w:p>
       <w:pPr>
         <w:rPr>
@@ -6136,6 +6483,7 @@
         <w:rPr>
           <w:rFonts w:hint="eastAsia"/>
         </w:rPr>
+        <w:lastRenderedPageBreak/>
         <w:t>ResponseBody</w:t>
       </w:r>
       <w:proofErr w:type="spellEnd"/>
@@ -6220,7 +6568,6 @@
         <w:rPr>
           <w:rFonts w:hint="eastAsia"/>
         </w:rPr>
-        <w:lastRenderedPageBreak/>
         <w:t>Method: POST</w:t>
       </w:r>
     </w:p>
@@ -8353,7 +8700,7 @@
 </file>
 
 <file path=customXml/itemProps1.xml><?xml version="1.0" encoding="utf-8"?>
-<ds:datastoreItem xmlns:ds="http://schemas.openxmlformats.org/officeDocument/2006/customXml" ds:itemID="{509EBA33-32FA-4AD7-8475-16578BCFD3A2}">
+<ds:datastoreItem xmlns:ds="http://schemas.openxmlformats.org/officeDocument/2006/customXml" ds:itemID="{9F0E262C-22AB-4B9B-82F6-7B5BF0390E6B}">
   <ds:schemaRefs>
     <ds:schemaRef ds:uri="http://schemas.openxmlformats.org/officeDocument/2006/bibliography"/>
   </ds:schemaRefs>

</xml_diff>